<commit_message>
Add desain antarmuka halaman admin
</commit_message>
<xml_diff>
--- a/TA 2.docx
+++ b/TA 2.docx
@@ -1155,14 +1155,7 @@
           <w:rFonts w:ascii="Arial" w:hAnsi="Arial" w:cs="Arial"/>
           <w:bCs/>
         </w:rPr>
-        <w:t xml:space="preserve">Ibu </w:t>
-      </w:r>
-      <w:r>
-        <w:rPr>
-          <w:rFonts w:ascii="Arial" w:hAnsi="Arial" w:cs="Arial"/>
-          <w:bCs/>
-        </w:rPr>
-        <w:t>Rosalia Hadi</w:t>
+        <w:t>Ibu Rosalia Hadi</w:t>
       </w:r>
       <w:r>
         <w:rPr>
@@ -1202,14 +1195,7 @@
           <w:rFonts w:ascii="Arial" w:hAnsi="Arial" w:cs="Arial"/>
           <w:bCs/>
         </w:rPr>
-        <w:t xml:space="preserve">Bapak </w:t>
-      </w:r>
-      <w:r>
-        <w:rPr>
-          <w:rFonts w:ascii="Arial" w:hAnsi="Arial" w:cs="Arial"/>
-          <w:bCs/>
-        </w:rPr>
-        <w:t>I Gusti Ngurah Ady Kusuma, S.Kom</w:t>
+        <w:t>Bapak I Gusti Ngurah Ady Kusuma, S.Kom</w:t>
       </w:r>
       <w:r>
         <w:rPr>
@@ -1387,6 +1373,33 @@
           <w:sz w:val="28"/>
         </w:rPr>
         <w:br w:type="page"/>
+      </w:r>
+    </w:p>
+    <w:p>
+      <w:pPr>
+        <w:rPr>
+          <w:rFonts w:ascii="Arial" w:hAnsi="Arial" w:cs="Arial"/>
+        </w:rPr>
+      </w:pPr>
+    </w:p>
+    <w:p>
+      <w:pPr>
+        <w:jc w:val="center"/>
+        <w:rPr>
+          <w:rFonts w:ascii="Arial" w:hAnsi="Arial" w:cs="Arial"/>
+          <w:b/>
+          <w:i/>
+          <w:lang w:val="id-ID"/>
+        </w:rPr>
+      </w:pPr>
+      <w:r>
+        <w:rPr>
+          <w:rFonts w:ascii="Arial" w:hAnsi="Arial" w:cs="Arial"/>
+          <w:b/>
+          <w:i/>
+          <w:lang w:val="id-ID"/>
+        </w:rPr>
+        <w:t>Halaman ini sengaja dikosongkan</w:t>
       </w:r>
     </w:p>
     <w:p>
@@ -33152,13 +33165,7 @@
         <w:rPr>
           <w:rFonts w:ascii="Arial" w:hAnsi="Arial" w:cs="Arial"/>
         </w:rPr>
-        <w:t xml:space="preserve">Tabel </w:t>
-      </w:r>
-      <w:r>
-        <w:rPr>
-          <w:rFonts w:ascii="Arial" w:hAnsi="Arial" w:cs="Arial"/>
-        </w:rPr>
-        <w:t>Pengaduan</w:t>
+        <w:t>Tabel Pengaduan</w:t>
       </w:r>
     </w:p>
     <w:p>
@@ -34360,41 +34367,60 @@
     </w:p>
     <w:p>
       <w:pPr>
-        <w:pStyle w:val="ListParagraph"/>
-        <w:ind w:left="709" w:firstLine="0"/>
-        <w:rPr>
-          <w:rFonts w:ascii="Arial" w:hAnsi="Arial" w:cs="Arial"/>
-          <w:color w:val="000000" w:themeColor="text1"/>
-        </w:rPr>
-      </w:pPr>
-    </w:p>
-    <w:p>
-      <w:pPr>
-        <w:pStyle w:val="ListParagraph"/>
-        <w:ind w:left="709" w:firstLine="0"/>
-        <w:rPr>
-          <w:rFonts w:ascii="Arial" w:hAnsi="Arial" w:cs="Arial"/>
-          <w:color w:val="000000" w:themeColor="text1"/>
-        </w:rPr>
-      </w:pPr>
-    </w:p>
-    <w:p>
-      <w:pPr>
-        <w:pStyle w:val="ListParagraph"/>
-        <w:ind w:left="709" w:firstLine="0"/>
-        <w:rPr>
-          <w:rFonts w:ascii="Arial" w:hAnsi="Arial" w:cs="Arial"/>
-          <w:color w:val="000000" w:themeColor="text1"/>
-        </w:rPr>
-      </w:pPr>
-    </w:p>
-    <w:p>
-      <w:pPr>
-        <w:pStyle w:val="ListParagraph"/>
-        <w:ind w:left="709" w:firstLine="0"/>
-        <w:rPr>
-          <w:rFonts w:ascii="Arial" w:hAnsi="Arial" w:cs="Arial"/>
-          <w:color w:val="000000" w:themeColor="text1"/>
+        <w:pStyle w:val="Heading3"/>
+        <w:numPr>
+          <w:ilvl w:val="0"/>
+          <w:numId w:val="33"/>
+        </w:numPr>
+        <w:spacing w:before="0" w:after="0"/>
+        <w:ind w:left="709" w:hanging="709"/>
+        <w:rPr>
+          <w:rFonts w:ascii="Arial" w:hAnsi="Arial" w:cs="Arial"/>
+          <w:sz w:val="22"/>
+          <w:szCs w:val="22"/>
+        </w:rPr>
+      </w:pPr>
+      <w:r>
+        <w:rPr>
+          <w:rFonts w:ascii="Arial" w:hAnsi="Arial" w:cs="Arial"/>
+          <w:sz w:val="22"/>
+          <w:szCs w:val="22"/>
+        </w:rPr>
+        <w:t xml:space="preserve">Perancangan </w:t>
+      </w:r>
+      <w:r>
+        <w:rPr>
+          <w:rFonts w:ascii="Arial" w:hAnsi="Arial" w:cs="Arial"/>
+          <w:sz w:val="22"/>
+          <w:szCs w:val="22"/>
+        </w:rPr>
+        <w:t>Desain Antar Muka</w:t>
+      </w:r>
+    </w:p>
+    <w:p>
+      <w:pPr>
+        <w:ind w:left="0" w:firstLine="709"/>
+        <w:rPr>
+          <w:rFonts w:ascii="Arial" w:hAnsi="Arial" w:cs="Arial"/>
+        </w:rPr>
+      </w:pPr>
+      <w:r>
+        <w:rPr>
+          <w:rFonts w:ascii="Arial" w:hAnsi="Arial" w:cs="Arial"/>
+        </w:rPr>
+        <w:t>Perancangan desain antar muka merupakan bagian yang paling penting dalam merancang sebuah sistem. Dalam perancangan antar muka akan dijabarkan mengenai desain antar muka yang akan digunakan dalam implementasi sebuah sistem yang akan dibuat</w:t>
+      </w:r>
+      <w:r>
+        <w:rPr>
+          <w:rFonts w:ascii="Arial" w:hAnsi="Arial" w:cs="Arial"/>
+        </w:rPr>
+        <w:t>.</w:t>
+      </w:r>
+    </w:p>
+    <w:p>
+      <w:pPr>
+        <w:rPr>
+          <w:rFonts w:ascii="Arial" w:hAnsi="Arial" w:cs="Arial"/>
         </w:rPr>
       </w:pPr>
     </w:p>
@@ -34403,17 +34429,3898 @@
         <w:pStyle w:val="ListParagraph"/>
         <w:numPr>
           <w:ilvl w:val="0"/>
-          <w:numId w:val="36"/>
+          <w:numId w:val="48"/>
         </w:numPr>
-        <w:ind w:left="709" w:hanging="643"/>
+        <w:ind w:left="426" w:hanging="426"/>
+        <w:rPr>
+          <w:rFonts w:ascii="Arial" w:hAnsi="Arial" w:cs="Arial"/>
+          <w:b/>
+          <w:bCs/>
+        </w:rPr>
+      </w:pPr>
+      <w:r>
+        <w:rPr>
+          <w:rFonts w:ascii="Arial" w:hAnsi="Arial" w:cs="Arial"/>
+          <w:b/>
+          <w:bCs/>
+        </w:rPr>
+        <w:t>Desain</w:t>
+      </w:r>
+      <w:r>
+        <w:rPr>
+          <w:rFonts w:ascii="Arial" w:hAnsi="Arial" w:cs="Arial"/>
+          <w:b/>
+          <w:bCs/>
+        </w:rPr>
+        <w:t xml:space="preserve"> Antarmuka Halaman Admin</w:t>
+      </w:r>
+    </w:p>
+    <w:p>
+      <w:pPr>
+        <w:ind w:left="0" w:firstLine="720"/>
+        <w:rPr>
+          <w:rFonts w:ascii="Arial" w:hAnsi="Arial" w:cs="Arial"/>
+        </w:rPr>
+      </w:pPr>
+      <w:r>
+        <w:rPr>
+          <w:rFonts w:ascii="Arial" w:hAnsi="Arial" w:cs="Arial"/>
+        </w:rPr>
+        <w:t xml:space="preserve">Berikut merupakan rancangan desain antar muka untuk halaman hanya dapat diakses oleh pengguna yang memiliki hak akses </w:t>
+      </w:r>
+      <w:r>
+        <w:rPr>
+          <w:rFonts w:ascii="Arial" w:hAnsi="Arial" w:cs="Arial"/>
+          <w:i/>
+          <w:iCs/>
+        </w:rPr>
+        <w:t>admin</w:t>
+      </w:r>
+      <w:r>
+        <w:rPr>
+          <w:rFonts w:ascii="Arial" w:hAnsi="Arial" w:cs="Arial"/>
+        </w:rPr>
+        <w:t>. Berikut merupakan rancangan antar muka tersebut</w:t>
+      </w:r>
+      <w:r>
+        <w:rPr>
+          <w:rFonts w:ascii="Arial" w:hAnsi="Arial" w:cs="Arial"/>
+        </w:rPr>
+        <w:t>:</w:t>
+      </w:r>
+    </w:p>
+    <w:p>
+      <w:pPr>
         <w:rPr>
           <w:rFonts w:ascii="Arial" w:hAnsi="Arial" w:cs="Arial"/>
           <w:color w:val="000000" w:themeColor="text1"/>
         </w:rPr>
+      </w:pPr>
+    </w:p>
+    <w:p>
+      <w:pPr>
+        <w:rPr>
+          <w:rFonts w:ascii="Arial" w:hAnsi="Arial" w:cs="Arial"/>
+          <w:color w:val="000000" w:themeColor="text1"/>
+        </w:rPr>
+      </w:pPr>
+    </w:p>
+    <w:p>
+      <w:pPr>
+        <w:rPr>
+          <w:rFonts w:ascii="Arial" w:hAnsi="Arial" w:cs="Arial"/>
+          <w:color w:val="000000" w:themeColor="text1"/>
+        </w:rPr>
+      </w:pPr>
+    </w:p>
+    <w:p>
+      <w:pPr>
+        <w:pStyle w:val="ListParagraph"/>
+        <w:numPr>
+          <w:ilvl w:val="0"/>
+          <w:numId w:val="49"/>
+        </w:numPr>
+        <w:ind w:left="709" w:hanging="709"/>
+        <w:rPr>
+          <w:rFonts w:ascii="Arial" w:hAnsi="Arial" w:cs="Arial"/>
+          <w:color w:val="000000" w:themeColor="text1"/>
+        </w:rPr>
+      </w:pPr>
+      <w:r>
+        <w:rPr>
+          <w:rFonts w:ascii="Arial" w:hAnsi="Arial" w:cs="Arial"/>
+          <w:color w:val="000000" w:themeColor="text1"/>
+        </w:rPr>
+        <w:lastRenderedPageBreak/>
+        <w:t>Halaman Dashboard</w:t>
+      </w:r>
+    </w:p>
+    <w:p>
+      <w:pPr>
+        <w:ind w:left="0" w:firstLine="709"/>
+        <w:rPr>
+          <w:rFonts w:ascii="Arial" w:hAnsi="Arial" w:cs="Arial"/>
+          <w:color w:val="000000" w:themeColor="text1"/>
+        </w:rPr>
+      </w:pPr>
+      <w:r>
+        <w:rPr>
+          <w:rFonts w:ascii="Arial" w:hAnsi="Arial" w:cs="Arial"/>
+          <w:color w:val="000000" w:themeColor="text1"/>
+        </w:rPr>
+        <w:t xml:space="preserve">Halaman Dashboard untuk hak akses admin memiliki beberapa perbedaan tampilan dengan hak ases lain, diantaranya adalah perbedaan tampilan grafik dan tampilan kotak informasi. Pada hak akses admin, admin dapat mengakses menu home, mengakses menu users, menu </w:t>
+      </w:r>
+      <w:r>
+        <w:rPr>
+          <w:rFonts w:ascii="Arial" w:hAnsi="Arial" w:cs="Arial"/>
+          <w:i/>
+          <w:iCs/>
+          <w:color w:val="000000" w:themeColor="text1"/>
+        </w:rPr>
+        <w:t>spare part</w:t>
+      </w:r>
+      <w:r>
+        <w:rPr>
+          <w:rFonts w:ascii="Arial" w:hAnsi="Arial" w:cs="Arial"/>
+          <w:color w:val="000000" w:themeColor="text1"/>
+        </w:rPr>
+        <w:t>, menu jasa,</w:t>
+      </w:r>
+      <w:r>
+        <w:rPr>
+          <w:rFonts w:ascii="Arial" w:hAnsi="Arial" w:cs="Arial"/>
+          <w:color w:val="000000" w:themeColor="text1"/>
+        </w:rPr>
+        <w:t xml:space="preserve"> menu biodata,</w:t>
+      </w:r>
+      <w:r>
+        <w:rPr>
+          <w:rFonts w:ascii="Arial" w:hAnsi="Arial" w:cs="Arial"/>
+          <w:color w:val="000000" w:themeColor="text1"/>
+        </w:rPr>
+        <w:t xml:space="preserve"> menu </w:t>
+      </w:r>
+      <w:r>
+        <w:rPr>
+          <w:rFonts w:ascii="Arial" w:hAnsi="Arial" w:cs="Arial"/>
+          <w:i/>
+          <w:iCs/>
+          <w:color w:val="000000" w:themeColor="text1"/>
+        </w:rPr>
+        <w:t>orders</w:t>
+      </w:r>
+      <w:r>
+        <w:rPr>
+          <w:rFonts w:ascii="Arial" w:hAnsi="Arial" w:cs="Arial"/>
+          <w:color w:val="000000" w:themeColor="text1"/>
+        </w:rPr>
+        <w:t>, menu pengaduan yang berada di pojok kanan atas serta dapat mengakses menu pembuatan laporan</w:t>
+      </w:r>
+      <w:r>
+        <w:rPr>
+          <w:rFonts w:ascii="Arial" w:hAnsi="Arial" w:cs="Arial"/>
+          <w:color w:val="000000" w:themeColor="text1"/>
+        </w:rPr>
+        <w:t>, dan dapat dilihat pada Gambar 4.9</w:t>
+      </w:r>
+      <w:r>
+        <w:rPr>
+          <w:rFonts w:ascii="Arial" w:hAnsi="Arial" w:cs="Arial"/>
+          <w:color w:val="000000" w:themeColor="text1"/>
+        </w:rPr>
+        <w:t>.</w:t>
+      </w:r>
+      <w:r>
+        <w:t xml:space="preserve"> </w:t>
+      </w:r>
+    </w:p>
+    <w:p>
+      <w:pPr>
+        <w:ind w:left="0" w:firstLine="0"/>
+        <w:rPr>
+          <w:rFonts w:ascii="Arial" w:hAnsi="Arial" w:cs="Arial"/>
+          <w:color w:val="000000" w:themeColor="text1"/>
+        </w:rPr>
+      </w:pPr>
+      <w:r>
+        <w:rPr>
+          <w:noProof/>
+        </w:rPr>
+        <w:drawing>
+          <wp:anchor distT="0" distB="0" distL="114300" distR="114300" simplePos="0" relativeHeight="251681792" behindDoc="0" locked="0" layoutInCell="1" allowOverlap="1" wp14:anchorId="44906565" wp14:editId="7CC21896">
+            <wp:simplePos x="0" y="0"/>
+            <wp:positionH relativeFrom="margin">
+              <wp:align>right</wp:align>
+            </wp:positionH>
+            <wp:positionV relativeFrom="paragraph">
+              <wp:posOffset>481965</wp:posOffset>
+            </wp:positionV>
+            <wp:extent cx="5039995" cy="1564005"/>
+            <wp:effectExtent l="0" t="0" r="8255" b="0"/>
+            <wp:wrapSquare wrapText="bothSides"/>
+            <wp:docPr id="30" name="Picture 30"/>
+            <wp:cNvGraphicFramePr>
+              <a:graphicFrameLocks xmlns:a="http://schemas.openxmlformats.org/drawingml/2006/main" noChangeAspect="1"/>
+            </wp:cNvGraphicFramePr>
+            <a:graphic xmlns:a="http://schemas.openxmlformats.org/drawingml/2006/main">
+              <a:graphicData uri="http://schemas.openxmlformats.org/drawingml/2006/picture">
+                <pic:pic xmlns:pic="http://schemas.openxmlformats.org/drawingml/2006/picture">
+                  <pic:nvPicPr>
+                    <pic:cNvPr id="0" name="Picture 1"/>
+                    <pic:cNvPicPr>
+                      <a:picLocks noChangeAspect="1" noChangeArrowheads="1"/>
+                    </pic:cNvPicPr>
+                  </pic:nvPicPr>
+                  <pic:blipFill>
+                    <a:blip r:embed="rId48" cstate="print">
+                      <a:extLst>
+                        <a:ext uri="{28A0092B-C50C-407E-A947-70E740481C1C}">
+                          <a14:useLocalDpi xmlns:a14="http://schemas.microsoft.com/office/drawing/2010/main" val="0"/>
+                        </a:ext>
+                      </a:extLst>
+                    </a:blip>
+                    <a:srcRect/>
+                    <a:stretch>
+                      <a:fillRect/>
+                    </a:stretch>
+                  </pic:blipFill>
+                  <pic:spPr bwMode="auto">
+                    <a:xfrm>
+                      <a:off x="0" y="0"/>
+                      <a:ext cx="5039995" cy="1564005"/>
+                    </a:xfrm>
+                    <a:prstGeom prst="rect">
+                      <a:avLst/>
+                    </a:prstGeom>
+                    <a:noFill/>
+                    <a:ln>
+                      <a:noFill/>
+                    </a:ln>
+                  </pic:spPr>
+                </pic:pic>
+              </a:graphicData>
+            </a:graphic>
+            <wp14:sizeRelH relativeFrom="page">
+              <wp14:pctWidth>0</wp14:pctWidth>
+            </wp14:sizeRelH>
+            <wp14:sizeRelV relativeFrom="page">
+              <wp14:pctHeight>0</wp14:pctHeight>
+            </wp14:sizeRelV>
+          </wp:anchor>
+        </w:drawing>
+      </w:r>
+    </w:p>
+    <w:p>
+      <w:pPr>
+        <w:rPr>
+          <w:rFonts w:ascii="Arial" w:hAnsi="Arial" w:cs="Arial"/>
+        </w:rPr>
+      </w:pPr>
+    </w:p>
+    <w:p>
+      <w:pPr>
+        <w:rPr>
+          <w:rFonts w:ascii="Arial" w:hAnsi="Arial" w:cs="Arial"/>
+        </w:rPr>
+      </w:pPr>
+    </w:p>
+    <w:p>
+      <w:pPr>
+        <w:ind w:left="0" w:firstLine="0"/>
+        <w:rPr>
+          <w:rFonts w:ascii="Arial" w:hAnsi="Arial" w:cs="Arial"/>
+        </w:rPr>
+      </w:pPr>
+    </w:p>
+    <w:p>
+      <w:pPr>
+        <w:jc w:val="center"/>
+        <w:rPr>
+          <w:rFonts w:ascii="Arial" w:hAnsi="Arial" w:cs="Arial"/>
+          <w:color w:val="000000" w:themeColor="text1"/>
+        </w:rPr>
+      </w:pPr>
+      <w:r>
+        <w:rPr>
+          <w:rFonts w:ascii="Arial" w:hAnsi="Arial" w:cs="Arial"/>
+          <w:color w:val="000000" w:themeColor="text1"/>
+        </w:rPr>
+        <w:t>Gambar 4.9 Halaman Dashboard</w:t>
+      </w:r>
+    </w:p>
+    <w:p>
+      <w:pPr>
+        <w:ind w:left="0" w:firstLine="0"/>
+        <w:rPr>
+          <w:rFonts w:ascii="Arial" w:hAnsi="Arial" w:cs="Arial"/>
+        </w:rPr>
+      </w:pPr>
+    </w:p>
+    <w:p>
+      <w:pPr>
+        <w:rPr>
+          <w:rFonts w:ascii="Arial" w:hAnsi="Arial" w:cs="Arial"/>
+        </w:rPr>
+      </w:pPr>
+    </w:p>
+    <w:p>
+      <w:pPr>
+        <w:pStyle w:val="ListParagraph"/>
+        <w:numPr>
+          <w:ilvl w:val="0"/>
+          <w:numId w:val="49"/>
+        </w:numPr>
+        <w:ind w:left="709" w:hanging="709"/>
+        <w:rPr>
+          <w:rFonts w:ascii="Arial" w:hAnsi="Arial" w:cs="Arial"/>
+          <w:color w:val="000000" w:themeColor="text1"/>
+        </w:rPr>
+      </w:pPr>
+      <w:r>
+        <w:rPr>
+          <w:rFonts w:ascii="Arial" w:hAnsi="Arial" w:cs="Arial"/>
+          <w:color w:val="000000" w:themeColor="text1"/>
+        </w:rPr>
+        <w:t xml:space="preserve">Halaman </w:t>
+      </w:r>
+      <w:r>
+        <w:rPr>
+          <w:rFonts w:ascii="Arial" w:hAnsi="Arial" w:cs="Arial"/>
+          <w:color w:val="000000" w:themeColor="text1"/>
+        </w:rPr>
+        <w:t>Biodata</w:t>
+      </w:r>
+    </w:p>
+    <w:p>
+      <w:pPr>
+        <w:pStyle w:val="ListParagraph"/>
+        <w:ind w:left="0" w:firstLine="709"/>
+        <w:rPr>
+          <w:rFonts w:ascii="Arial" w:hAnsi="Arial" w:cs="Arial"/>
+          <w:color w:val="000000" w:themeColor="text1"/>
+        </w:rPr>
+      </w:pPr>
+      <w:r>
+        <w:rPr>
+          <w:rFonts w:ascii="Arial" w:hAnsi="Arial" w:cs="Arial"/>
+          <w:color w:val="000000" w:themeColor="text1"/>
+        </w:rPr>
+        <w:t>Halaman Biodata berisikan data – data biodata dari admin, pada halaman biodata, admin juga dapat melakukan perubahan terhadap biodata dirinya seperti biodata profil serta biodata kontak, dan dapat dilihat pada Gambar 4.10.</w:t>
+      </w:r>
+    </w:p>
+    <w:p>
+      <w:pPr>
+        <w:pStyle w:val="ListParagraph"/>
+        <w:ind w:left="0" w:firstLine="709"/>
+        <w:rPr>
+          <w:rFonts w:ascii="Arial" w:hAnsi="Arial" w:cs="Arial"/>
+          <w:color w:val="000000" w:themeColor="text1"/>
+        </w:rPr>
+      </w:pPr>
+    </w:p>
+    <w:p>
+      <w:pPr>
+        <w:jc w:val="center"/>
+        <w:rPr>
+          <w:rFonts w:ascii="Arial" w:hAnsi="Arial" w:cs="Arial"/>
+        </w:rPr>
+      </w:pPr>
+      <w:r>
+        <w:rPr>
+          <w:rFonts w:ascii="Arial" w:hAnsi="Arial" w:cs="Arial"/>
+        </w:rPr>
+        <w:t>Gambar 4.10 Halaman Biodata</w:t>
+      </w:r>
+    </w:p>
+    <w:p>
+      <w:pPr>
+        <w:rPr>
+          <w:rFonts w:ascii="Arial" w:hAnsi="Arial" w:cs="Arial"/>
+        </w:rPr>
+      </w:pPr>
+    </w:p>
+    <w:p>
+      <w:pPr>
+        <w:rPr>
+          <w:rFonts w:ascii="Arial" w:hAnsi="Arial" w:cs="Arial"/>
+        </w:rPr>
+      </w:pPr>
+      <w:r>
+        <w:rPr>
+          <w:noProof/>
+        </w:rPr>
+        <w:drawing>
+          <wp:anchor distT="0" distB="0" distL="114300" distR="114300" simplePos="0" relativeHeight="251682816" behindDoc="0" locked="0" layoutInCell="1" allowOverlap="1" wp14:anchorId="0CD11156" wp14:editId="112C6DAA">
+            <wp:simplePos x="0" y="0"/>
+            <wp:positionH relativeFrom="margin">
+              <wp:align>center</wp:align>
+            </wp:positionH>
+            <wp:positionV relativeFrom="paragraph">
+              <wp:posOffset>-153035</wp:posOffset>
+            </wp:positionV>
+            <wp:extent cx="3251200" cy="2052320"/>
+            <wp:effectExtent l="0" t="0" r="6350" b="5080"/>
+            <wp:wrapSquare wrapText="bothSides"/>
+            <wp:docPr id="31" name="Picture 31"/>
+            <wp:cNvGraphicFramePr>
+              <a:graphicFrameLocks xmlns:a="http://schemas.openxmlformats.org/drawingml/2006/main" noChangeAspect="1"/>
+            </wp:cNvGraphicFramePr>
+            <a:graphic xmlns:a="http://schemas.openxmlformats.org/drawingml/2006/main">
+              <a:graphicData uri="http://schemas.openxmlformats.org/drawingml/2006/picture">
+                <pic:pic xmlns:pic="http://schemas.openxmlformats.org/drawingml/2006/picture">
+                  <pic:nvPicPr>
+                    <pic:cNvPr id="0" name="Picture 3"/>
+                    <pic:cNvPicPr>
+                      <a:picLocks noChangeAspect="1" noChangeArrowheads="1"/>
+                    </pic:cNvPicPr>
+                  </pic:nvPicPr>
+                  <pic:blipFill>
+                    <a:blip r:embed="rId49" cstate="print">
+                      <a:extLst>
+                        <a:ext uri="{28A0092B-C50C-407E-A947-70E740481C1C}">
+                          <a14:useLocalDpi xmlns:a14="http://schemas.microsoft.com/office/drawing/2010/main" val="0"/>
+                        </a:ext>
+                      </a:extLst>
+                    </a:blip>
+                    <a:srcRect/>
+                    <a:stretch>
+                      <a:fillRect/>
+                    </a:stretch>
+                  </pic:blipFill>
+                  <pic:spPr bwMode="auto">
+                    <a:xfrm>
+                      <a:off x="0" y="0"/>
+                      <a:ext cx="3251200" cy="2052320"/>
+                    </a:xfrm>
+                    <a:prstGeom prst="rect">
+                      <a:avLst/>
+                    </a:prstGeom>
+                    <a:noFill/>
+                    <a:ln>
+                      <a:noFill/>
+                    </a:ln>
+                  </pic:spPr>
+                </pic:pic>
+              </a:graphicData>
+            </a:graphic>
+            <wp14:sizeRelH relativeFrom="page">
+              <wp14:pctWidth>0</wp14:pctWidth>
+            </wp14:sizeRelH>
+            <wp14:sizeRelV relativeFrom="page">
+              <wp14:pctHeight>0</wp14:pctHeight>
+            </wp14:sizeRelV>
+          </wp:anchor>
+        </w:drawing>
+      </w:r>
+    </w:p>
+    <w:p>
+      <w:pPr>
+        <w:rPr>
+          <w:rFonts w:ascii="Arial" w:hAnsi="Arial" w:cs="Arial"/>
+        </w:rPr>
+      </w:pPr>
+    </w:p>
+    <w:p>
+      <w:pPr>
+        <w:rPr>
+          <w:rFonts w:ascii="Arial" w:hAnsi="Arial" w:cs="Arial"/>
+        </w:rPr>
+      </w:pPr>
+    </w:p>
+    <w:p>
+      <w:pPr>
+        <w:rPr>
+          <w:rFonts w:ascii="Arial" w:hAnsi="Arial" w:cs="Arial"/>
+        </w:rPr>
+      </w:pPr>
+    </w:p>
+    <w:p>
+      <w:pPr>
+        <w:rPr>
+          <w:rFonts w:ascii="Arial" w:hAnsi="Arial" w:cs="Arial"/>
+        </w:rPr>
+      </w:pPr>
+    </w:p>
+    <w:p>
+      <w:pPr>
+        <w:rPr>
+          <w:rFonts w:ascii="Arial" w:hAnsi="Arial" w:cs="Arial"/>
+        </w:rPr>
+      </w:pPr>
+    </w:p>
+    <w:p>
+      <w:pPr>
+        <w:rPr>
+          <w:rFonts w:ascii="Arial" w:hAnsi="Arial" w:cs="Arial"/>
+        </w:rPr>
+      </w:pPr>
+    </w:p>
+    <w:p>
+      <w:pPr>
+        <w:rPr>
+          <w:rFonts w:ascii="Arial" w:hAnsi="Arial" w:cs="Arial"/>
+        </w:rPr>
+      </w:pPr>
+    </w:p>
+    <w:p>
+      <w:pPr>
+        <w:pStyle w:val="ListParagraph"/>
+        <w:numPr>
+          <w:ilvl w:val="0"/>
+          <w:numId w:val="49"/>
+        </w:numPr>
+        <w:ind w:left="709" w:hanging="709"/>
+        <w:rPr>
+          <w:rFonts w:ascii="Arial" w:hAnsi="Arial" w:cs="Arial"/>
+          <w:color w:val="000000" w:themeColor="text1"/>
+        </w:rPr>
+      </w:pPr>
+      <w:r>
+        <w:rPr>
+          <w:rFonts w:ascii="Arial" w:hAnsi="Arial" w:cs="Arial"/>
+          <w:color w:val="000000" w:themeColor="text1"/>
+        </w:rPr>
+        <w:lastRenderedPageBreak/>
+        <w:t>Halaman</w:t>
+      </w:r>
+      <w:r>
+        <w:rPr>
+          <w:rFonts w:ascii="Arial" w:hAnsi="Arial" w:cs="Arial"/>
+          <w:color w:val="000000" w:themeColor="text1"/>
+        </w:rPr>
+        <w:t xml:space="preserve"> </w:t>
+      </w:r>
+      <w:r>
+        <w:rPr>
+          <w:rFonts w:ascii="Arial" w:hAnsi="Arial" w:cs="Arial"/>
+          <w:i/>
+          <w:iCs/>
+          <w:color w:val="000000" w:themeColor="text1"/>
+        </w:rPr>
+        <w:t>Spare Part</w:t>
+      </w:r>
+    </w:p>
+    <w:p>
+      <w:pPr>
+        <w:pStyle w:val="ListParagraph"/>
+        <w:ind w:left="0" w:firstLine="709"/>
+        <w:rPr>
+          <w:rFonts w:ascii="Arial" w:hAnsi="Arial" w:cs="Arial"/>
+          <w:color w:val="000000" w:themeColor="text1"/>
+        </w:rPr>
+      </w:pPr>
+      <w:r>
+        <w:rPr>
+          <w:rFonts w:ascii="Arial" w:hAnsi="Arial" w:cs="Arial"/>
+          <w:color w:val="000000" w:themeColor="text1"/>
+        </w:rPr>
+        <w:t xml:space="preserve">Halaman </w:t>
+      </w:r>
+      <w:r>
+        <w:rPr>
+          <w:rFonts w:ascii="Arial" w:hAnsi="Arial" w:cs="Arial"/>
+          <w:i/>
+          <w:iCs/>
+          <w:color w:val="000000" w:themeColor="text1"/>
+        </w:rPr>
+        <w:t>Spare Part</w:t>
+      </w:r>
+      <w:r>
+        <w:rPr>
+          <w:rFonts w:ascii="Arial" w:hAnsi="Arial" w:cs="Arial"/>
+          <w:color w:val="000000" w:themeColor="text1"/>
+        </w:rPr>
+        <w:t xml:space="preserve"> berisikan </w:t>
+      </w:r>
+      <w:r>
+        <w:rPr>
+          <w:rFonts w:ascii="Arial" w:hAnsi="Arial" w:cs="Arial"/>
+          <w:i/>
+          <w:iCs/>
+          <w:color w:val="000000" w:themeColor="text1"/>
+        </w:rPr>
+        <w:t>list spare part</w:t>
+      </w:r>
+      <w:r>
+        <w:rPr>
+          <w:rFonts w:ascii="Arial" w:hAnsi="Arial" w:cs="Arial"/>
+          <w:color w:val="000000" w:themeColor="text1"/>
+        </w:rPr>
+        <w:t xml:space="preserve"> yang tersedia digudang beserta beberapa informasinya</w:t>
+      </w:r>
+      <w:r>
+        <w:rPr>
+          <w:rFonts w:ascii="Arial" w:hAnsi="Arial" w:cs="Arial"/>
+          <w:color w:val="000000" w:themeColor="text1"/>
+        </w:rPr>
+        <w:t xml:space="preserve">, </w:t>
+      </w:r>
+      <w:r>
+        <w:rPr>
+          <w:rFonts w:ascii="Arial" w:hAnsi="Arial" w:cs="Arial"/>
+          <w:color w:val="000000" w:themeColor="text1"/>
+        </w:rPr>
+        <w:t>dan dapat dilihat pada Gambar 4.11.</w:t>
+      </w:r>
+    </w:p>
+    <w:p>
+      <w:pPr>
+        <w:rPr>
+          <w:rFonts w:ascii="Arial" w:hAnsi="Arial" w:cs="Arial"/>
+        </w:rPr>
+      </w:pPr>
+      <w:r>
+        <w:rPr>
+          <w:noProof/>
+        </w:rPr>
+        <w:drawing>
+          <wp:anchor distT="0" distB="0" distL="114300" distR="114300" simplePos="0" relativeHeight="251683840" behindDoc="0" locked="0" layoutInCell="1" allowOverlap="1" wp14:anchorId="43C130CB" wp14:editId="77FB65FC">
+            <wp:simplePos x="0" y="0"/>
+            <wp:positionH relativeFrom="margin">
+              <wp:align>left</wp:align>
+            </wp:positionH>
+            <wp:positionV relativeFrom="paragraph">
+              <wp:posOffset>315595</wp:posOffset>
+            </wp:positionV>
+            <wp:extent cx="5039995" cy="1567815"/>
+            <wp:effectExtent l="0" t="0" r="8255" b="0"/>
+            <wp:wrapSquare wrapText="bothSides"/>
+            <wp:docPr id="32" name="Picture 32"/>
+            <wp:cNvGraphicFramePr>
+              <a:graphicFrameLocks xmlns:a="http://schemas.openxmlformats.org/drawingml/2006/main" noChangeAspect="1"/>
+            </wp:cNvGraphicFramePr>
+            <a:graphic xmlns:a="http://schemas.openxmlformats.org/drawingml/2006/main">
+              <a:graphicData uri="http://schemas.openxmlformats.org/drawingml/2006/picture">
+                <pic:pic xmlns:pic="http://schemas.openxmlformats.org/drawingml/2006/picture">
+                  <pic:nvPicPr>
+                    <pic:cNvPr id="0" name="Picture 5"/>
+                    <pic:cNvPicPr>
+                      <a:picLocks noChangeAspect="1" noChangeArrowheads="1"/>
+                    </pic:cNvPicPr>
+                  </pic:nvPicPr>
+                  <pic:blipFill>
+                    <a:blip r:embed="rId50" cstate="print">
+                      <a:extLst>
+                        <a:ext uri="{28A0092B-C50C-407E-A947-70E740481C1C}">
+                          <a14:useLocalDpi xmlns:a14="http://schemas.microsoft.com/office/drawing/2010/main" val="0"/>
+                        </a:ext>
+                      </a:extLst>
+                    </a:blip>
+                    <a:srcRect/>
+                    <a:stretch>
+                      <a:fillRect/>
+                    </a:stretch>
+                  </pic:blipFill>
+                  <pic:spPr bwMode="auto">
+                    <a:xfrm>
+                      <a:off x="0" y="0"/>
+                      <a:ext cx="5039995" cy="1567815"/>
+                    </a:xfrm>
+                    <a:prstGeom prst="rect">
+                      <a:avLst/>
+                    </a:prstGeom>
+                    <a:noFill/>
+                    <a:ln>
+                      <a:noFill/>
+                    </a:ln>
+                  </pic:spPr>
+                </pic:pic>
+              </a:graphicData>
+            </a:graphic>
+            <wp14:sizeRelH relativeFrom="page">
+              <wp14:pctWidth>0</wp14:pctWidth>
+            </wp14:sizeRelH>
+            <wp14:sizeRelV relativeFrom="page">
+              <wp14:pctHeight>0</wp14:pctHeight>
+            </wp14:sizeRelV>
+          </wp:anchor>
+        </w:drawing>
+      </w:r>
+    </w:p>
+    <w:p>
+      <w:pPr>
+        <w:rPr>
+          <w:rFonts w:ascii="Arial" w:hAnsi="Arial" w:cs="Arial"/>
+        </w:rPr>
+      </w:pPr>
+    </w:p>
+    <w:p>
+      <w:pPr>
+        <w:ind w:left="0" w:firstLine="0"/>
+        <w:rPr>
+          <w:rFonts w:ascii="Arial" w:hAnsi="Arial" w:cs="Arial"/>
+        </w:rPr>
+      </w:pPr>
+    </w:p>
+    <w:p>
+      <w:pPr>
+        <w:ind w:left="0" w:firstLine="0"/>
+        <w:rPr>
+          <w:rFonts w:ascii="Arial" w:hAnsi="Arial" w:cs="Arial"/>
+        </w:rPr>
+      </w:pPr>
+    </w:p>
+    <w:p>
+      <w:pPr>
+        <w:jc w:val="center"/>
+        <w:rPr>
+          <w:rFonts w:ascii="Arial" w:hAnsi="Arial" w:cs="Arial"/>
+        </w:rPr>
+      </w:pPr>
+      <w:r>
+        <w:rPr>
+          <w:rFonts w:ascii="Arial" w:hAnsi="Arial" w:cs="Arial"/>
+        </w:rPr>
+        <w:t xml:space="preserve">Gambar 4.11 Halaman </w:t>
+      </w:r>
+      <w:r>
+        <w:rPr>
+          <w:rFonts w:ascii="Arial" w:hAnsi="Arial" w:cs="Arial"/>
+          <w:i/>
+          <w:iCs/>
+          <w:color w:val="000000" w:themeColor="text1"/>
+        </w:rPr>
+        <w:t>Spare Part</w:t>
+      </w:r>
+    </w:p>
+    <w:p>
+      <w:pPr>
+        <w:rPr>
+          <w:rFonts w:ascii="Arial" w:hAnsi="Arial" w:cs="Arial"/>
+        </w:rPr>
+      </w:pPr>
+    </w:p>
+    <w:p>
+      <w:pPr>
+        <w:rPr>
+          <w:rFonts w:ascii="Arial" w:hAnsi="Arial" w:cs="Arial"/>
+        </w:rPr>
+      </w:pPr>
+    </w:p>
+    <w:p>
+      <w:pPr>
+        <w:pStyle w:val="ListParagraph"/>
+        <w:numPr>
+          <w:ilvl w:val="0"/>
+          <w:numId w:val="49"/>
+        </w:numPr>
+        <w:ind w:left="709" w:hanging="709"/>
+        <w:rPr>
+          <w:rFonts w:ascii="Arial" w:hAnsi="Arial" w:cs="Arial"/>
+          <w:color w:val="000000" w:themeColor="text1"/>
+        </w:rPr>
+      </w:pPr>
+      <w:r>
+        <w:rPr>
+          <w:rFonts w:ascii="Arial" w:hAnsi="Arial" w:cs="Arial"/>
+          <w:color w:val="000000" w:themeColor="text1"/>
+        </w:rPr>
+        <w:t>Halaman</w:t>
+      </w:r>
+      <w:r>
+        <w:rPr>
+          <w:rFonts w:ascii="Arial" w:hAnsi="Arial" w:cs="Arial"/>
+          <w:color w:val="000000" w:themeColor="text1"/>
+        </w:rPr>
+        <w:t xml:space="preserve"> Tambah</w:t>
+      </w:r>
+      <w:r>
+        <w:rPr>
+          <w:rFonts w:ascii="Arial" w:hAnsi="Arial" w:cs="Arial"/>
+          <w:color w:val="000000" w:themeColor="text1"/>
+        </w:rPr>
+        <w:t xml:space="preserve"> dan Edit</w:t>
+      </w:r>
+      <w:r>
+        <w:rPr>
+          <w:rFonts w:ascii="Arial" w:hAnsi="Arial" w:cs="Arial"/>
+          <w:color w:val="000000" w:themeColor="text1"/>
+        </w:rPr>
+        <w:t xml:space="preserve"> </w:t>
+      </w:r>
+      <w:r>
+        <w:rPr>
+          <w:rFonts w:ascii="Arial" w:hAnsi="Arial" w:cs="Arial"/>
+          <w:i/>
+          <w:iCs/>
+          <w:color w:val="000000" w:themeColor="text1"/>
+        </w:rPr>
+        <w:t>Spare Part</w:t>
+      </w:r>
+    </w:p>
+    <w:p>
+      <w:pPr>
+        <w:ind w:left="0" w:firstLine="709"/>
+        <w:rPr>
+          <w:rFonts w:ascii="Arial" w:hAnsi="Arial" w:cs="Arial"/>
+        </w:rPr>
+      </w:pPr>
+      <w:r>
+        <w:rPr>
+          <w:rFonts w:ascii="Arial" w:hAnsi="Arial" w:cs="Arial"/>
+        </w:rPr>
+        <w:t>Halaman Tambah</w:t>
+      </w:r>
+      <w:r>
+        <w:rPr>
+          <w:rFonts w:ascii="Arial" w:hAnsi="Arial" w:cs="Arial"/>
+        </w:rPr>
+        <w:t xml:space="preserve"> dan Edit</w:t>
+      </w:r>
+      <w:r>
+        <w:rPr>
+          <w:rFonts w:ascii="Arial" w:hAnsi="Arial" w:cs="Arial"/>
+        </w:rPr>
+        <w:t xml:space="preserve"> Spare Part berisikan kolom – kolom mengenai data spare part yang akan di tambahkan</w:t>
+      </w:r>
+      <w:r>
+        <w:rPr>
+          <w:rFonts w:ascii="Arial" w:hAnsi="Arial" w:cs="Arial"/>
+        </w:rPr>
+        <w:t xml:space="preserve"> maupun diubah, tidak ada perbedaan yang signifikan antara kedua halaman tersebut</w:t>
+      </w:r>
+      <w:r>
+        <w:rPr>
+          <w:rFonts w:ascii="Arial" w:hAnsi="Arial" w:cs="Arial"/>
+        </w:rPr>
+        <w:t xml:space="preserve">, </w:t>
+      </w:r>
+      <w:r>
+        <w:rPr>
+          <w:rFonts w:ascii="Arial" w:hAnsi="Arial" w:cs="Arial"/>
+        </w:rPr>
+        <w:t>halaman tersebut</w:t>
+      </w:r>
+      <w:r>
+        <w:rPr>
+          <w:rFonts w:ascii="Arial" w:hAnsi="Arial" w:cs="Arial"/>
+        </w:rPr>
+        <w:t xml:space="preserve"> dapat dilihat pada Gambar 4.12.</w:t>
+      </w:r>
+    </w:p>
+    <w:p>
+      <w:pPr>
+        <w:ind w:left="0" w:firstLine="709"/>
+        <w:rPr>
+          <w:rFonts w:ascii="Arial" w:hAnsi="Arial" w:cs="Arial"/>
+        </w:rPr>
+      </w:pPr>
+    </w:p>
+    <w:p>
+      <w:pPr>
+        <w:ind w:left="0" w:firstLine="709"/>
+        <w:rPr>
+          <w:rFonts w:ascii="Arial" w:hAnsi="Arial" w:cs="Arial"/>
+        </w:rPr>
+      </w:pPr>
+      <w:r>
+        <w:rPr>
+          <w:noProof/>
+        </w:rPr>
+        <w:drawing>
+          <wp:anchor distT="0" distB="0" distL="114300" distR="114300" simplePos="0" relativeHeight="251684864" behindDoc="0" locked="0" layoutInCell="1" allowOverlap="1" wp14:anchorId="11E67B03" wp14:editId="684FE707">
+            <wp:simplePos x="0" y="0"/>
+            <wp:positionH relativeFrom="margin">
+              <wp:align>left</wp:align>
+            </wp:positionH>
+            <wp:positionV relativeFrom="paragraph">
+              <wp:posOffset>164465</wp:posOffset>
+            </wp:positionV>
+            <wp:extent cx="5039995" cy="1583055"/>
+            <wp:effectExtent l="0" t="0" r="8255" b="0"/>
+            <wp:wrapSquare wrapText="bothSides"/>
+            <wp:docPr id="33" name="Picture 33"/>
+            <wp:cNvGraphicFramePr>
+              <a:graphicFrameLocks xmlns:a="http://schemas.openxmlformats.org/drawingml/2006/main" noChangeAspect="1"/>
+            </wp:cNvGraphicFramePr>
+            <a:graphic xmlns:a="http://schemas.openxmlformats.org/drawingml/2006/main">
+              <a:graphicData uri="http://schemas.openxmlformats.org/drawingml/2006/picture">
+                <pic:pic xmlns:pic="http://schemas.openxmlformats.org/drawingml/2006/picture">
+                  <pic:nvPicPr>
+                    <pic:cNvPr id="0" name="Picture 7"/>
+                    <pic:cNvPicPr>
+                      <a:picLocks noChangeAspect="1" noChangeArrowheads="1"/>
+                    </pic:cNvPicPr>
+                  </pic:nvPicPr>
+                  <pic:blipFill>
+                    <a:blip r:embed="rId51" cstate="print">
+                      <a:extLst>
+                        <a:ext uri="{28A0092B-C50C-407E-A947-70E740481C1C}">
+                          <a14:useLocalDpi xmlns:a14="http://schemas.microsoft.com/office/drawing/2010/main" val="0"/>
+                        </a:ext>
+                      </a:extLst>
+                    </a:blip>
+                    <a:srcRect/>
+                    <a:stretch>
+                      <a:fillRect/>
+                    </a:stretch>
+                  </pic:blipFill>
+                  <pic:spPr bwMode="auto">
+                    <a:xfrm>
+                      <a:off x="0" y="0"/>
+                      <a:ext cx="5039995" cy="1583055"/>
+                    </a:xfrm>
+                    <a:prstGeom prst="rect">
+                      <a:avLst/>
+                    </a:prstGeom>
+                    <a:noFill/>
+                    <a:ln>
+                      <a:noFill/>
+                    </a:ln>
+                  </pic:spPr>
+                </pic:pic>
+              </a:graphicData>
+            </a:graphic>
+            <wp14:sizeRelH relativeFrom="page">
+              <wp14:pctWidth>0</wp14:pctWidth>
+            </wp14:sizeRelH>
+            <wp14:sizeRelV relativeFrom="page">
+              <wp14:pctHeight>0</wp14:pctHeight>
+            </wp14:sizeRelV>
+          </wp:anchor>
+        </w:drawing>
+      </w:r>
+    </w:p>
+    <w:p>
+      <w:pPr>
+        <w:ind w:left="0" w:firstLine="709"/>
+        <w:rPr>
+          <w:rFonts w:ascii="Arial" w:hAnsi="Arial" w:cs="Arial"/>
+        </w:rPr>
+      </w:pPr>
+    </w:p>
+    <w:p>
+      <w:pPr>
+        <w:rPr>
+          <w:rFonts w:ascii="Arial" w:hAnsi="Arial" w:cs="Arial"/>
+        </w:rPr>
+      </w:pPr>
+    </w:p>
+    <w:p>
+      <w:pPr>
+        <w:jc w:val="center"/>
+        <w:rPr>
+          <w:rFonts w:ascii="Arial" w:hAnsi="Arial" w:cs="Arial"/>
+        </w:rPr>
+      </w:pPr>
+      <w:r>
+        <w:rPr>
+          <w:rFonts w:ascii="Arial" w:hAnsi="Arial" w:cs="Arial"/>
+        </w:rPr>
+        <w:t>Gambar 4.12 Halaman Tambah</w:t>
+      </w:r>
+      <w:r>
+        <w:rPr>
+          <w:rFonts w:ascii="Arial" w:hAnsi="Arial" w:cs="Arial"/>
+        </w:rPr>
+        <w:t xml:space="preserve"> dan Edit</w:t>
+      </w:r>
+      <w:r>
+        <w:rPr>
+          <w:rFonts w:ascii="Arial" w:hAnsi="Arial" w:cs="Arial"/>
+        </w:rPr>
+        <w:t xml:space="preserve"> Spare Part</w:t>
+      </w:r>
+    </w:p>
+    <w:p>
+      <w:pPr>
+        <w:ind w:left="0" w:firstLine="709"/>
+        <w:rPr>
+          <w:rFonts w:ascii="Arial" w:hAnsi="Arial" w:cs="Arial"/>
+        </w:rPr>
+      </w:pPr>
+    </w:p>
+    <w:p>
+      <w:pPr>
+        <w:ind w:left="0" w:firstLine="709"/>
+        <w:rPr>
+          <w:rFonts w:ascii="Arial" w:hAnsi="Arial" w:cs="Arial"/>
+        </w:rPr>
+      </w:pPr>
+    </w:p>
+    <w:p>
+      <w:pPr>
+        <w:pStyle w:val="ListParagraph"/>
+        <w:numPr>
+          <w:ilvl w:val="0"/>
+          <w:numId w:val="49"/>
+        </w:numPr>
+        <w:ind w:left="709" w:hanging="709"/>
+        <w:rPr>
+          <w:rFonts w:ascii="Arial" w:hAnsi="Arial" w:cs="Arial"/>
+          <w:color w:val="000000" w:themeColor="text1"/>
+        </w:rPr>
+      </w:pPr>
+      <w:r>
+        <w:rPr>
+          <w:rFonts w:ascii="Arial" w:hAnsi="Arial" w:cs="Arial"/>
+          <w:color w:val="000000" w:themeColor="text1"/>
+        </w:rPr>
+        <w:lastRenderedPageBreak/>
+        <w:t xml:space="preserve">Halaman </w:t>
+      </w:r>
+      <w:r>
+        <w:rPr>
+          <w:rFonts w:ascii="Arial" w:hAnsi="Arial" w:cs="Arial"/>
+          <w:i/>
+          <w:iCs/>
+          <w:color w:val="000000" w:themeColor="text1"/>
+        </w:rPr>
+        <w:t>List</w:t>
+      </w:r>
+      <w:r>
+        <w:rPr>
+          <w:rFonts w:ascii="Arial" w:hAnsi="Arial" w:cs="Arial"/>
+          <w:color w:val="000000" w:themeColor="text1"/>
+        </w:rPr>
+        <w:t xml:space="preserve"> </w:t>
+      </w:r>
+      <w:r>
+        <w:rPr>
+          <w:rFonts w:ascii="Arial" w:hAnsi="Arial" w:cs="Arial"/>
+          <w:color w:val="000000" w:themeColor="text1"/>
+        </w:rPr>
+        <w:t>Pelanggan</w:t>
+      </w:r>
+    </w:p>
+    <w:p>
+      <w:pPr>
+        <w:pStyle w:val="ListParagraph"/>
+        <w:ind w:left="0" w:firstLine="709"/>
+        <w:rPr>
+          <w:rFonts w:ascii="Arial" w:hAnsi="Arial" w:cs="Arial"/>
+          <w:color w:val="000000" w:themeColor="text1"/>
+        </w:rPr>
+      </w:pPr>
+      <w:r>
+        <w:rPr>
+          <w:rFonts w:ascii="Arial" w:hAnsi="Arial" w:cs="Arial"/>
+          <w:color w:val="000000" w:themeColor="text1"/>
+        </w:rPr>
+        <w:t xml:space="preserve">Halaman </w:t>
+      </w:r>
+      <w:r>
+        <w:rPr>
+          <w:rFonts w:ascii="Arial" w:hAnsi="Arial" w:cs="Arial"/>
+          <w:i/>
+          <w:iCs/>
+          <w:color w:val="000000" w:themeColor="text1"/>
+        </w:rPr>
+        <w:t>List</w:t>
+      </w:r>
+      <w:r>
+        <w:rPr>
+          <w:rFonts w:ascii="Arial" w:hAnsi="Arial" w:cs="Arial"/>
+          <w:color w:val="000000" w:themeColor="text1"/>
+        </w:rPr>
+        <w:t xml:space="preserve"> </w:t>
+      </w:r>
+      <w:r>
+        <w:rPr>
+          <w:rFonts w:ascii="Arial" w:hAnsi="Arial" w:cs="Arial"/>
+          <w:color w:val="000000" w:themeColor="text1"/>
+        </w:rPr>
+        <w:t>Pelanggan</w:t>
+      </w:r>
+      <w:r>
+        <w:rPr>
+          <w:rFonts w:ascii="Arial" w:hAnsi="Arial" w:cs="Arial"/>
+          <w:color w:val="000000" w:themeColor="text1"/>
+        </w:rPr>
+        <w:t xml:space="preserve"> berisikan </w:t>
+      </w:r>
+      <w:r>
+        <w:rPr>
+          <w:rFonts w:ascii="Arial" w:hAnsi="Arial" w:cs="Arial"/>
+          <w:i/>
+          <w:iCs/>
+          <w:color w:val="000000" w:themeColor="text1"/>
+        </w:rPr>
+        <w:t>list</w:t>
+      </w:r>
+      <w:r>
+        <w:rPr>
+          <w:rFonts w:ascii="Arial" w:hAnsi="Arial" w:cs="Arial"/>
+          <w:color w:val="000000" w:themeColor="text1"/>
+        </w:rPr>
+        <w:t xml:space="preserve"> </w:t>
+      </w:r>
+      <w:r>
+        <w:rPr>
+          <w:rFonts w:ascii="Arial" w:hAnsi="Arial" w:cs="Arial"/>
+          <w:color w:val="000000" w:themeColor="text1"/>
+        </w:rPr>
+        <w:t>pelanggan</w:t>
+      </w:r>
+      <w:r>
+        <w:rPr>
+          <w:rFonts w:ascii="Arial" w:hAnsi="Arial" w:cs="Arial"/>
+          <w:color w:val="000000" w:themeColor="text1"/>
+        </w:rPr>
+        <w:t xml:space="preserve"> yang </w:t>
+      </w:r>
+      <w:r>
+        <w:rPr>
+          <w:rFonts w:ascii="Arial" w:hAnsi="Arial" w:cs="Arial"/>
+          <w:color w:val="000000" w:themeColor="text1"/>
+        </w:rPr>
+        <w:t>terdaftar pada sistem</w:t>
+      </w:r>
+      <w:r>
+        <w:rPr>
+          <w:rFonts w:ascii="Arial" w:hAnsi="Arial" w:cs="Arial"/>
+          <w:color w:val="000000" w:themeColor="text1"/>
+        </w:rPr>
+        <w:t xml:space="preserve"> beserta beberapa informasinya, dan dapat dilihat pada Gambar 4.1</w:t>
+      </w:r>
+      <w:r>
+        <w:rPr>
+          <w:rFonts w:ascii="Arial" w:hAnsi="Arial" w:cs="Arial"/>
+          <w:color w:val="000000" w:themeColor="text1"/>
+        </w:rPr>
+        <w:t>3</w:t>
+      </w:r>
+      <w:r>
+        <w:rPr>
+          <w:rFonts w:ascii="Arial" w:hAnsi="Arial" w:cs="Arial"/>
+          <w:color w:val="000000" w:themeColor="text1"/>
+        </w:rPr>
+        <w:t>.</w:t>
+      </w:r>
+    </w:p>
+    <w:p>
+      <w:pPr>
+        <w:pStyle w:val="ListParagraph"/>
+        <w:ind w:left="709" w:firstLine="0"/>
+        <w:rPr>
+          <w:rFonts w:ascii="Arial" w:hAnsi="Arial" w:cs="Arial"/>
+          <w:color w:val="000000" w:themeColor="text1"/>
+        </w:rPr>
+      </w:pPr>
+      <w:r>
+        <w:rPr>
+          <w:noProof/>
+        </w:rPr>
+        <w:drawing>
+          <wp:anchor distT="0" distB="0" distL="114300" distR="114300" simplePos="0" relativeHeight="251686912" behindDoc="0" locked="0" layoutInCell="1" allowOverlap="1" wp14:anchorId="2AB0ED07" wp14:editId="62640FF9">
+            <wp:simplePos x="0" y="0"/>
+            <wp:positionH relativeFrom="margin">
+              <wp:align>right</wp:align>
+            </wp:positionH>
+            <wp:positionV relativeFrom="paragraph">
+              <wp:posOffset>295910</wp:posOffset>
+            </wp:positionV>
+            <wp:extent cx="5039995" cy="1567815"/>
+            <wp:effectExtent l="0" t="0" r="8255" b="0"/>
+            <wp:wrapSquare wrapText="bothSides"/>
+            <wp:docPr id="35" name="Picture 35"/>
+            <wp:cNvGraphicFramePr>
+              <a:graphicFrameLocks xmlns:a="http://schemas.openxmlformats.org/drawingml/2006/main" noChangeAspect="1"/>
+            </wp:cNvGraphicFramePr>
+            <a:graphic xmlns:a="http://schemas.openxmlformats.org/drawingml/2006/main">
+              <a:graphicData uri="http://schemas.openxmlformats.org/drawingml/2006/picture">
+                <pic:pic xmlns:pic="http://schemas.openxmlformats.org/drawingml/2006/picture">
+                  <pic:nvPicPr>
+                    <pic:cNvPr id="0" name="Picture 11"/>
+                    <pic:cNvPicPr>
+                      <a:picLocks noChangeAspect="1" noChangeArrowheads="1"/>
+                    </pic:cNvPicPr>
+                  </pic:nvPicPr>
+                  <pic:blipFill>
+                    <a:blip r:embed="rId52" cstate="print">
+                      <a:extLst>
+                        <a:ext uri="{28A0092B-C50C-407E-A947-70E740481C1C}">
+                          <a14:useLocalDpi xmlns:a14="http://schemas.microsoft.com/office/drawing/2010/main" val="0"/>
+                        </a:ext>
+                      </a:extLst>
+                    </a:blip>
+                    <a:srcRect/>
+                    <a:stretch>
+                      <a:fillRect/>
+                    </a:stretch>
+                  </pic:blipFill>
+                  <pic:spPr bwMode="auto">
+                    <a:xfrm>
+                      <a:off x="0" y="0"/>
+                      <a:ext cx="5039995" cy="1567815"/>
+                    </a:xfrm>
+                    <a:prstGeom prst="rect">
+                      <a:avLst/>
+                    </a:prstGeom>
+                    <a:noFill/>
+                    <a:ln>
+                      <a:noFill/>
+                    </a:ln>
+                  </pic:spPr>
+                </pic:pic>
+              </a:graphicData>
+            </a:graphic>
+            <wp14:sizeRelH relativeFrom="page">
+              <wp14:pctWidth>0</wp14:pctWidth>
+            </wp14:sizeRelH>
+            <wp14:sizeRelV relativeFrom="page">
+              <wp14:pctHeight>0</wp14:pctHeight>
+            </wp14:sizeRelV>
+          </wp:anchor>
+        </w:drawing>
+      </w:r>
+    </w:p>
+    <w:p>
+      <w:pPr>
+        <w:pStyle w:val="ListParagraph"/>
+        <w:ind w:left="709" w:firstLine="0"/>
+        <w:rPr>
+          <w:rFonts w:ascii="Arial" w:hAnsi="Arial" w:cs="Arial"/>
+          <w:color w:val="000000" w:themeColor="text1"/>
+        </w:rPr>
+      </w:pPr>
+    </w:p>
+    <w:p>
+      <w:pPr>
+        <w:ind w:left="0" w:firstLine="0"/>
+        <w:rPr>
+          <w:rFonts w:ascii="Arial" w:hAnsi="Arial" w:cs="Arial"/>
+        </w:rPr>
+      </w:pPr>
+    </w:p>
+    <w:p>
+      <w:pPr>
+        <w:ind w:left="0" w:firstLine="0"/>
+        <w:jc w:val="center"/>
+        <w:rPr>
+          <w:rFonts w:ascii="Arial" w:hAnsi="Arial" w:cs="Arial"/>
+        </w:rPr>
+      </w:pPr>
+      <w:r>
+        <w:rPr>
+          <w:rFonts w:ascii="Arial" w:hAnsi="Arial" w:cs="Arial"/>
+        </w:rPr>
+        <w:t xml:space="preserve">Gambar 4.14 Halaman </w:t>
+      </w:r>
+      <w:r>
+        <w:rPr>
+          <w:rFonts w:ascii="Arial" w:hAnsi="Arial" w:cs="Arial"/>
+          <w:color w:val="000000" w:themeColor="text1"/>
+        </w:rPr>
+        <w:t>Pelanggan</w:t>
+      </w:r>
+    </w:p>
+    <w:p>
+      <w:pPr>
+        <w:ind w:left="0" w:firstLine="709"/>
+        <w:rPr>
+          <w:rFonts w:ascii="Arial" w:hAnsi="Arial" w:cs="Arial"/>
+        </w:rPr>
+      </w:pPr>
+    </w:p>
+    <w:p>
+      <w:pPr>
+        <w:ind w:left="0" w:firstLine="709"/>
+        <w:rPr>
+          <w:rFonts w:ascii="Arial" w:hAnsi="Arial" w:cs="Arial"/>
+        </w:rPr>
+      </w:pPr>
+    </w:p>
+    <w:p>
+      <w:pPr>
+        <w:pStyle w:val="ListParagraph"/>
+        <w:numPr>
+          <w:ilvl w:val="0"/>
+          <w:numId w:val="49"/>
+        </w:numPr>
+        <w:ind w:left="709" w:hanging="709"/>
+        <w:rPr>
+          <w:rFonts w:ascii="Arial" w:hAnsi="Arial" w:cs="Arial"/>
+          <w:color w:val="000000" w:themeColor="text1"/>
+        </w:rPr>
+      </w:pPr>
+      <w:r>
+        <w:rPr>
+          <w:rFonts w:ascii="Arial" w:hAnsi="Arial" w:cs="Arial"/>
+          <w:color w:val="000000" w:themeColor="text1"/>
+        </w:rPr>
+        <w:t xml:space="preserve">Halaman </w:t>
+      </w:r>
+      <w:r>
+        <w:rPr>
+          <w:rFonts w:ascii="Arial" w:hAnsi="Arial" w:cs="Arial"/>
+          <w:color w:val="000000" w:themeColor="text1"/>
+        </w:rPr>
+        <w:t>Tambah Pelanggan</w:t>
+      </w:r>
+    </w:p>
+    <w:p>
+      <w:pPr>
+        <w:pStyle w:val="ListParagraph"/>
+        <w:ind w:left="0" w:firstLine="709"/>
+        <w:rPr>
+          <w:rFonts w:ascii="Arial" w:hAnsi="Arial" w:cs="Arial"/>
+          <w:color w:val="000000" w:themeColor="text1"/>
+        </w:rPr>
+      </w:pPr>
+      <w:r>
+        <w:rPr>
+          <w:rFonts w:ascii="Arial" w:hAnsi="Arial" w:cs="Arial"/>
+          <w:color w:val="000000" w:themeColor="text1"/>
+        </w:rPr>
+        <w:t>Halaman Tambah Pelanggan berisikan kolom – kolom mengenai data pelanggan, dan dapat dilihat pada Gambar 4.15.</w:t>
+      </w:r>
+    </w:p>
+    <w:p>
+      <w:pPr>
+        <w:ind w:left="0" w:firstLine="0"/>
+        <w:rPr>
+          <w:rFonts w:ascii="Arial" w:hAnsi="Arial" w:cs="Arial"/>
+        </w:rPr>
+      </w:pPr>
+      <w:r>
+        <w:rPr>
+          <w:noProof/>
+        </w:rPr>
+        <w:drawing>
+          <wp:anchor distT="0" distB="0" distL="114300" distR="114300" simplePos="0" relativeHeight="251688960" behindDoc="0" locked="0" layoutInCell="1" allowOverlap="1" wp14:anchorId="21CFD762" wp14:editId="5990ADED">
+            <wp:simplePos x="0" y="0"/>
+            <wp:positionH relativeFrom="margin">
+              <wp:align>center</wp:align>
+            </wp:positionH>
+            <wp:positionV relativeFrom="paragraph">
+              <wp:posOffset>235585</wp:posOffset>
+            </wp:positionV>
+            <wp:extent cx="5039995" cy="3182620"/>
+            <wp:effectExtent l="0" t="0" r="8255" b="0"/>
+            <wp:wrapSquare wrapText="bothSides"/>
+            <wp:docPr id="41" name="Picture 41"/>
+            <wp:cNvGraphicFramePr>
+              <a:graphicFrameLocks xmlns:a="http://schemas.openxmlformats.org/drawingml/2006/main" noChangeAspect="1"/>
+            </wp:cNvGraphicFramePr>
+            <a:graphic xmlns:a="http://schemas.openxmlformats.org/drawingml/2006/main">
+              <a:graphicData uri="http://schemas.openxmlformats.org/drawingml/2006/picture">
+                <pic:pic xmlns:pic="http://schemas.openxmlformats.org/drawingml/2006/picture">
+                  <pic:nvPicPr>
+                    <pic:cNvPr id="0" name="Picture 20"/>
+                    <pic:cNvPicPr>
+                      <a:picLocks noChangeAspect="1" noChangeArrowheads="1"/>
+                    </pic:cNvPicPr>
+                  </pic:nvPicPr>
+                  <pic:blipFill>
+                    <a:blip r:embed="rId53" cstate="print">
+                      <a:extLst>
+                        <a:ext uri="{28A0092B-C50C-407E-A947-70E740481C1C}">
+                          <a14:useLocalDpi xmlns:a14="http://schemas.microsoft.com/office/drawing/2010/main" val="0"/>
+                        </a:ext>
+                      </a:extLst>
+                    </a:blip>
+                    <a:srcRect/>
+                    <a:stretch>
+                      <a:fillRect/>
+                    </a:stretch>
+                  </pic:blipFill>
+                  <pic:spPr bwMode="auto">
+                    <a:xfrm>
+                      <a:off x="0" y="0"/>
+                      <a:ext cx="5039995" cy="3182620"/>
+                    </a:xfrm>
+                    <a:prstGeom prst="rect">
+                      <a:avLst/>
+                    </a:prstGeom>
+                    <a:noFill/>
+                    <a:ln>
+                      <a:noFill/>
+                    </a:ln>
+                  </pic:spPr>
+                </pic:pic>
+              </a:graphicData>
+            </a:graphic>
+            <wp14:sizeRelH relativeFrom="page">
+              <wp14:pctWidth>0</wp14:pctWidth>
+            </wp14:sizeRelH>
+            <wp14:sizeRelV relativeFrom="page">
+              <wp14:pctHeight>0</wp14:pctHeight>
+            </wp14:sizeRelV>
+          </wp:anchor>
+        </w:drawing>
+      </w:r>
+    </w:p>
+    <w:p>
+      <w:pPr>
+        <w:ind w:left="0" w:firstLine="709"/>
+        <w:jc w:val="center"/>
+        <w:rPr>
+          <w:rFonts w:ascii="Arial" w:hAnsi="Arial" w:cs="Arial"/>
+        </w:rPr>
+      </w:pPr>
+    </w:p>
+    <w:p>
+      <w:pPr>
+        <w:ind w:left="0" w:firstLine="709"/>
+        <w:jc w:val="center"/>
+        <w:rPr>
+          <w:rFonts w:ascii="Arial" w:hAnsi="Arial" w:cs="Arial"/>
+        </w:rPr>
+      </w:pPr>
+      <w:r>
+        <w:rPr>
+          <w:rFonts w:ascii="Arial" w:hAnsi="Arial" w:cs="Arial"/>
+        </w:rPr>
+        <w:t>Gambar 4.15 Halaman Tambah Pelanggan</w:t>
+      </w:r>
+    </w:p>
+    <w:p>
+      <w:pPr>
+        <w:pStyle w:val="ListParagraph"/>
+        <w:numPr>
+          <w:ilvl w:val="0"/>
+          <w:numId w:val="49"/>
+        </w:numPr>
+        <w:ind w:left="709" w:hanging="709"/>
+        <w:rPr>
+          <w:rFonts w:ascii="Arial" w:hAnsi="Arial" w:cs="Arial"/>
+          <w:color w:val="000000" w:themeColor="text1"/>
+        </w:rPr>
+      </w:pPr>
+      <w:r>
+        <w:rPr>
+          <w:rFonts w:ascii="Arial" w:hAnsi="Arial" w:cs="Arial"/>
+        </w:rPr>
+        <w:lastRenderedPageBreak/>
+        <w:tab/>
+      </w:r>
+      <w:r>
+        <w:rPr>
+          <w:rFonts w:ascii="Arial" w:hAnsi="Arial" w:cs="Arial"/>
+          <w:color w:val="000000" w:themeColor="text1"/>
+        </w:rPr>
+        <w:t xml:space="preserve">Halaman </w:t>
+      </w:r>
+      <w:r>
+        <w:rPr>
+          <w:rFonts w:ascii="Arial" w:hAnsi="Arial" w:cs="Arial"/>
+          <w:color w:val="000000" w:themeColor="text1"/>
+        </w:rPr>
+        <w:t>Teknisi</w:t>
+      </w:r>
+    </w:p>
+    <w:p>
+      <w:pPr>
+        <w:pStyle w:val="ListParagraph"/>
+        <w:ind w:left="0" w:firstLine="709"/>
+        <w:rPr>
+          <w:rFonts w:ascii="Arial" w:hAnsi="Arial" w:cs="Arial"/>
+          <w:color w:val="000000" w:themeColor="text1"/>
+        </w:rPr>
+      </w:pPr>
+      <w:r>
+        <w:rPr>
+          <w:rFonts w:ascii="Arial" w:hAnsi="Arial" w:cs="Arial"/>
+          <w:color w:val="000000" w:themeColor="text1"/>
+        </w:rPr>
+        <w:t xml:space="preserve">Halaman </w:t>
+      </w:r>
+      <w:r>
+        <w:rPr>
+          <w:rFonts w:ascii="Arial" w:hAnsi="Arial" w:cs="Arial"/>
+          <w:color w:val="000000" w:themeColor="text1"/>
+        </w:rPr>
+        <w:t>Teknisi</w:t>
+      </w:r>
+      <w:r>
+        <w:rPr>
+          <w:rFonts w:ascii="Arial" w:hAnsi="Arial" w:cs="Arial"/>
+          <w:color w:val="000000" w:themeColor="text1"/>
+        </w:rPr>
+        <w:t xml:space="preserve"> berisikan </w:t>
+      </w:r>
+      <w:r>
+        <w:rPr>
+          <w:rFonts w:ascii="Arial" w:hAnsi="Arial" w:cs="Arial"/>
+          <w:i/>
+          <w:iCs/>
+          <w:color w:val="000000" w:themeColor="text1"/>
+        </w:rPr>
+        <w:t>list</w:t>
+      </w:r>
+      <w:r>
+        <w:rPr>
+          <w:rFonts w:ascii="Arial" w:hAnsi="Arial" w:cs="Arial"/>
+          <w:color w:val="000000" w:themeColor="text1"/>
+        </w:rPr>
+        <w:t xml:space="preserve"> </w:t>
+      </w:r>
+      <w:r>
+        <w:rPr>
+          <w:rFonts w:ascii="Arial" w:hAnsi="Arial" w:cs="Arial"/>
+          <w:color w:val="000000" w:themeColor="text1"/>
+        </w:rPr>
+        <w:t>teknisi</w:t>
+      </w:r>
+      <w:r>
+        <w:rPr>
+          <w:rFonts w:ascii="Arial" w:hAnsi="Arial" w:cs="Arial"/>
+          <w:color w:val="000000" w:themeColor="text1"/>
+        </w:rPr>
+        <w:t xml:space="preserve"> yang </w:t>
+      </w:r>
+      <w:r>
+        <w:rPr>
+          <w:rFonts w:ascii="Arial" w:hAnsi="Arial" w:cs="Arial"/>
+          <w:color w:val="000000" w:themeColor="text1"/>
+        </w:rPr>
+        <w:t>bekerja</w:t>
+      </w:r>
+      <w:r>
+        <w:rPr>
+          <w:rFonts w:ascii="Arial" w:hAnsi="Arial" w:cs="Arial"/>
+          <w:color w:val="000000" w:themeColor="text1"/>
+        </w:rPr>
+        <w:t xml:space="preserve"> pada </w:t>
+      </w:r>
+      <w:r>
+        <w:rPr>
+          <w:rFonts w:ascii="Arial" w:hAnsi="Arial" w:cs="Arial"/>
+          <w:color w:val="000000" w:themeColor="text1"/>
+        </w:rPr>
+        <w:t>Oneya Solutions</w:t>
+      </w:r>
+      <w:r>
+        <w:rPr>
+          <w:rFonts w:ascii="Arial" w:hAnsi="Arial" w:cs="Arial"/>
+          <w:color w:val="000000" w:themeColor="text1"/>
+        </w:rPr>
+        <w:t xml:space="preserve"> beserta beberapa informasinya, dan dapat dilihat pada Gambar 4.13.</w:t>
+      </w:r>
+    </w:p>
+    <w:p>
+      <w:pPr>
+        <w:ind w:left="1429"/>
+        <w:rPr>
+          <w:rFonts w:ascii="Arial" w:hAnsi="Arial" w:cs="Arial"/>
+          <w:color w:val="000000" w:themeColor="text1"/>
+        </w:rPr>
+      </w:pPr>
+      <w:r>
+        <w:rPr>
+          <w:noProof/>
+        </w:rPr>
+        <w:drawing>
+          <wp:anchor distT="0" distB="0" distL="114300" distR="114300" simplePos="0" relativeHeight="251689984" behindDoc="0" locked="0" layoutInCell="1" allowOverlap="1" wp14:anchorId="6D886DE7" wp14:editId="4DE33D3E">
+            <wp:simplePos x="0" y="0"/>
+            <wp:positionH relativeFrom="margin">
+              <wp:align>right</wp:align>
+            </wp:positionH>
+            <wp:positionV relativeFrom="paragraph">
+              <wp:posOffset>254635</wp:posOffset>
+            </wp:positionV>
+            <wp:extent cx="5039995" cy="1567815"/>
+            <wp:effectExtent l="0" t="0" r="8255" b="0"/>
+            <wp:wrapSquare wrapText="bothSides"/>
+            <wp:docPr id="45" name="Picture 45"/>
+            <wp:cNvGraphicFramePr>
+              <a:graphicFrameLocks xmlns:a="http://schemas.openxmlformats.org/drawingml/2006/main" noChangeAspect="1"/>
+            </wp:cNvGraphicFramePr>
+            <a:graphic xmlns:a="http://schemas.openxmlformats.org/drawingml/2006/main">
+              <a:graphicData uri="http://schemas.openxmlformats.org/drawingml/2006/picture">
+                <pic:pic xmlns:pic="http://schemas.openxmlformats.org/drawingml/2006/picture">
+                  <pic:nvPicPr>
+                    <pic:cNvPr id="0" name="Picture 22"/>
+                    <pic:cNvPicPr>
+                      <a:picLocks noChangeAspect="1" noChangeArrowheads="1"/>
+                    </pic:cNvPicPr>
+                  </pic:nvPicPr>
+                  <pic:blipFill>
+                    <a:blip r:embed="rId54" cstate="print">
+                      <a:extLst>
+                        <a:ext uri="{28A0092B-C50C-407E-A947-70E740481C1C}">
+                          <a14:useLocalDpi xmlns:a14="http://schemas.microsoft.com/office/drawing/2010/main" val="0"/>
+                        </a:ext>
+                      </a:extLst>
+                    </a:blip>
+                    <a:srcRect/>
+                    <a:stretch>
+                      <a:fillRect/>
+                    </a:stretch>
+                  </pic:blipFill>
+                  <pic:spPr bwMode="auto">
+                    <a:xfrm>
+                      <a:off x="0" y="0"/>
+                      <a:ext cx="5039995" cy="1567815"/>
+                    </a:xfrm>
+                    <a:prstGeom prst="rect">
+                      <a:avLst/>
+                    </a:prstGeom>
+                    <a:noFill/>
+                    <a:ln>
+                      <a:noFill/>
+                    </a:ln>
+                  </pic:spPr>
+                </pic:pic>
+              </a:graphicData>
+            </a:graphic>
+            <wp14:sizeRelH relativeFrom="page">
+              <wp14:pctWidth>0</wp14:pctWidth>
+            </wp14:sizeRelH>
+            <wp14:sizeRelV relativeFrom="page">
+              <wp14:pctHeight>0</wp14:pctHeight>
+            </wp14:sizeRelV>
+          </wp:anchor>
+        </w:drawing>
+      </w:r>
+    </w:p>
+    <w:p>
+      <w:pPr>
+        <w:rPr>
+          <w:rFonts w:ascii="Arial" w:hAnsi="Arial" w:cs="Arial"/>
+          <w:color w:val="000000" w:themeColor="text1"/>
+        </w:rPr>
+      </w:pPr>
+      <w:r>
+        <w:rPr>
+          <w:rFonts w:ascii="Arial" w:hAnsi="Arial" w:cs="Arial"/>
+          <w:color w:val="000000" w:themeColor="text1"/>
+        </w:rPr>
+        <w:tab/>
+      </w:r>
+    </w:p>
+    <w:p>
+      <w:pPr>
+        <w:rPr>
+          <w:rFonts w:ascii="Arial" w:hAnsi="Arial" w:cs="Arial"/>
+          <w:color w:val="000000" w:themeColor="text1"/>
+        </w:rPr>
+      </w:pPr>
+    </w:p>
+    <w:p>
+      <w:pPr>
+        <w:jc w:val="center"/>
+        <w:rPr>
+          <w:rFonts w:ascii="Arial" w:hAnsi="Arial" w:cs="Arial"/>
+          <w:color w:val="000000" w:themeColor="text1"/>
+        </w:rPr>
+      </w:pPr>
+      <w:r>
+        <w:rPr>
+          <w:rFonts w:ascii="Arial" w:hAnsi="Arial" w:cs="Arial"/>
+          <w:color w:val="000000" w:themeColor="text1"/>
+        </w:rPr>
+        <w:t>Gambar 4.14 Halaman Teknisi</w:t>
+      </w:r>
+    </w:p>
+    <w:p>
+      <w:pPr>
+        <w:tabs>
+          <w:tab w:val="center" w:pos="3968"/>
+        </w:tabs>
+        <w:rPr>
+          <w:rFonts w:ascii="Arial" w:hAnsi="Arial" w:cs="Arial"/>
+        </w:rPr>
+      </w:pPr>
+      <w:r>
+        <w:rPr>
+          <w:rFonts w:ascii="Arial" w:hAnsi="Arial" w:cs="Arial"/>
+        </w:rPr>
+        <w:tab/>
+      </w:r>
+    </w:p>
+    <w:p>
+      <w:pPr>
+        <w:tabs>
+          <w:tab w:val="center" w:pos="3968"/>
+        </w:tabs>
+        <w:rPr>
+          <w:rFonts w:ascii="Arial" w:hAnsi="Arial" w:cs="Arial"/>
+        </w:rPr>
+      </w:pPr>
+    </w:p>
+    <w:p>
+      <w:pPr>
+        <w:pStyle w:val="ListParagraph"/>
+        <w:numPr>
+          <w:ilvl w:val="0"/>
+          <w:numId w:val="49"/>
+        </w:numPr>
+        <w:ind w:left="709" w:hanging="709"/>
+        <w:rPr>
+          <w:rFonts w:ascii="Arial" w:hAnsi="Arial" w:cs="Arial"/>
+          <w:color w:val="000000" w:themeColor="text1"/>
+        </w:rPr>
+      </w:pPr>
+      <w:r>
+        <w:rPr>
+          <w:rFonts w:ascii="Arial" w:hAnsi="Arial" w:cs="Arial"/>
+        </w:rPr>
+        <w:tab/>
+      </w:r>
+      <w:r>
+        <w:rPr>
+          <w:rFonts w:ascii="Arial" w:hAnsi="Arial" w:cs="Arial"/>
+          <w:color w:val="000000" w:themeColor="text1"/>
+        </w:rPr>
+        <w:t>Halaman</w:t>
+      </w:r>
+      <w:r>
+        <w:rPr>
+          <w:rFonts w:ascii="Arial" w:hAnsi="Arial" w:cs="Arial"/>
+          <w:color w:val="000000" w:themeColor="text1"/>
+        </w:rPr>
+        <w:t xml:space="preserve"> Tambah</w:t>
+      </w:r>
+      <w:r>
+        <w:rPr>
+          <w:rFonts w:ascii="Arial" w:hAnsi="Arial" w:cs="Arial"/>
+          <w:color w:val="000000" w:themeColor="text1"/>
+        </w:rPr>
+        <w:t xml:space="preserve"> Teknisi</w:t>
+      </w:r>
+    </w:p>
+    <w:p>
+      <w:pPr>
+        <w:pStyle w:val="ListParagraph"/>
+        <w:ind w:left="0" w:firstLine="709"/>
+        <w:rPr>
+          <w:rFonts w:ascii="Arial" w:hAnsi="Arial" w:cs="Arial"/>
+          <w:color w:val="000000" w:themeColor="text1"/>
+        </w:rPr>
+      </w:pPr>
+      <w:r>
+        <w:rPr>
+          <w:rFonts w:ascii="Arial" w:hAnsi="Arial" w:cs="Arial"/>
+          <w:color w:val="000000" w:themeColor="text1"/>
+        </w:rPr>
+        <w:t xml:space="preserve">Halaman Tambah Teknisi berisikan </w:t>
+      </w:r>
+      <w:r>
+        <w:rPr>
+          <w:rFonts w:ascii="Arial" w:hAnsi="Arial" w:cs="Arial"/>
+          <w:color w:val="000000" w:themeColor="text1"/>
+        </w:rPr>
+        <w:t xml:space="preserve">kolom – kolom mengenai data </w:t>
+      </w:r>
+      <w:r>
+        <w:rPr>
+          <w:rFonts w:ascii="Arial" w:hAnsi="Arial" w:cs="Arial"/>
+          <w:color w:val="000000" w:themeColor="text1"/>
+        </w:rPr>
+        <w:t>teknisi</w:t>
+      </w:r>
+      <w:r>
+        <w:rPr>
+          <w:rFonts w:ascii="Arial" w:hAnsi="Arial" w:cs="Arial"/>
+          <w:color w:val="000000" w:themeColor="text1"/>
+        </w:rPr>
+        <w:t>, dan dapat dilihat pada Gambar 4.15.</w:t>
+      </w:r>
+    </w:p>
+    <w:p>
+      <w:pPr>
+        <w:ind w:left="1429"/>
+        <w:rPr>
+          <w:rFonts w:ascii="Arial" w:hAnsi="Arial" w:cs="Arial"/>
+          <w:color w:val="000000" w:themeColor="text1"/>
+        </w:rPr>
+      </w:pPr>
+      <w:r>
+        <w:rPr>
+          <w:noProof/>
+        </w:rPr>
+        <w:drawing>
+          <wp:anchor distT="0" distB="0" distL="114300" distR="114300" simplePos="0" relativeHeight="251691008" behindDoc="0" locked="0" layoutInCell="1" allowOverlap="1" wp14:anchorId="3D7B427F" wp14:editId="6A4FE1BC">
+            <wp:simplePos x="0" y="0"/>
+            <wp:positionH relativeFrom="margin">
+              <wp:align>left</wp:align>
+            </wp:positionH>
+            <wp:positionV relativeFrom="paragraph">
+              <wp:posOffset>169545</wp:posOffset>
+            </wp:positionV>
+            <wp:extent cx="5039995" cy="3182620"/>
+            <wp:effectExtent l="0" t="0" r="8255" b="0"/>
+            <wp:wrapSquare wrapText="bothSides"/>
+            <wp:docPr id="46" name="Picture 46"/>
+            <wp:cNvGraphicFramePr>
+              <a:graphicFrameLocks xmlns:a="http://schemas.openxmlformats.org/drawingml/2006/main" noChangeAspect="1"/>
+            </wp:cNvGraphicFramePr>
+            <a:graphic xmlns:a="http://schemas.openxmlformats.org/drawingml/2006/main">
+              <a:graphicData uri="http://schemas.openxmlformats.org/drawingml/2006/picture">
+                <pic:pic xmlns:pic="http://schemas.openxmlformats.org/drawingml/2006/picture">
+                  <pic:nvPicPr>
+                    <pic:cNvPr id="0" name="Picture 24"/>
+                    <pic:cNvPicPr>
+                      <a:picLocks noChangeAspect="1" noChangeArrowheads="1"/>
+                    </pic:cNvPicPr>
+                  </pic:nvPicPr>
+                  <pic:blipFill>
+                    <a:blip r:embed="rId55" cstate="print">
+                      <a:extLst>
+                        <a:ext uri="{28A0092B-C50C-407E-A947-70E740481C1C}">
+                          <a14:useLocalDpi xmlns:a14="http://schemas.microsoft.com/office/drawing/2010/main" val="0"/>
+                        </a:ext>
+                      </a:extLst>
+                    </a:blip>
+                    <a:srcRect/>
+                    <a:stretch>
+                      <a:fillRect/>
+                    </a:stretch>
+                  </pic:blipFill>
+                  <pic:spPr bwMode="auto">
+                    <a:xfrm>
+                      <a:off x="0" y="0"/>
+                      <a:ext cx="5039995" cy="3182620"/>
+                    </a:xfrm>
+                    <a:prstGeom prst="rect">
+                      <a:avLst/>
+                    </a:prstGeom>
+                    <a:noFill/>
+                    <a:ln>
+                      <a:noFill/>
+                    </a:ln>
+                  </pic:spPr>
+                </pic:pic>
+              </a:graphicData>
+            </a:graphic>
+            <wp14:sizeRelH relativeFrom="page">
+              <wp14:pctWidth>0</wp14:pctWidth>
+            </wp14:sizeRelH>
+            <wp14:sizeRelV relativeFrom="page">
+              <wp14:pctHeight>0</wp14:pctHeight>
+            </wp14:sizeRelV>
+          </wp:anchor>
+        </w:drawing>
+      </w:r>
+    </w:p>
+    <w:p>
+      <w:pPr>
+        <w:rPr>
+          <w:rFonts w:ascii="Arial" w:hAnsi="Arial" w:cs="Arial"/>
+          <w:color w:val="000000" w:themeColor="text1"/>
+        </w:rPr>
+      </w:pPr>
+    </w:p>
+    <w:p>
+      <w:pPr>
+        <w:rPr>
+          <w:rFonts w:ascii="Arial" w:hAnsi="Arial" w:cs="Arial"/>
+          <w:color w:val="000000" w:themeColor="text1"/>
+        </w:rPr>
+      </w:pPr>
+    </w:p>
+    <w:p>
+      <w:pPr>
+        <w:jc w:val="center"/>
+        <w:rPr>
+          <w:rFonts w:ascii="Arial" w:hAnsi="Arial" w:cs="Arial"/>
+          <w:color w:val="000000" w:themeColor="text1"/>
+        </w:rPr>
+      </w:pPr>
+      <w:r>
+        <w:rPr>
+          <w:rFonts w:ascii="Arial" w:hAnsi="Arial" w:cs="Arial"/>
+          <w:color w:val="000000" w:themeColor="text1"/>
+        </w:rPr>
+        <w:t>Gambar 4.16 Halaman Tambah Teknisi</w:t>
+      </w:r>
+    </w:p>
+    <w:p>
+      <w:pPr>
+        <w:pStyle w:val="ListParagraph"/>
+        <w:numPr>
+          <w:ilvl w:val="0"/>
+          <w:numId w:val="49"/>
+        </w:numPr>
+        <w:ind w:left="709" w:hanging="709"/>
+        <w:rPr>
+          <w:rFonts w:ascii="Arial" w:hAnsi="Arial" w:cs="Arial"/>
+          <w:color w:val="000000" w:themeColor="text1"/>
+        </w:rPr>
+      </w:pPr>
+      <w:r>
+        <w:rPr>
+          <w:rFonts w:ascii="Arial" w:hAnsi="Arial" w:cs="Arial"/>
+        </w:rPr>
+        <w:lastRenderedPageBreak/>
+        <w:tab/>
+      </w:r>
+      <w:r>
+        <w:rPr>
+          <w:rFonts w:ascii="Arial" w:hAnsi="Arial" w:cs="Arial"/>
+          <w:color w:val="000000" w:themeColor="text1"/>
+        </w:rPr>
+        <w:t xml:space="preserve">Halaman </w:t>
+      </w:r>
+      <w:r>
+        <w:rPr>
+          <w:rFonts w:ascii="Arial" w:hAnsi="Arial" w:cs="Arial"/>
+          <w:color w:val="000000" w:themeColor="text1"/>
+        </w:rPr>
+        <w:t>Jasa</w:t>
+      </w:r>
+    </w:p>
+    <w:p>
+      <w:pPr>
+        <w:pStyle w:val="ListParagraph"/>
+        <w:ind w:left="0" w:firstLine="709"/>
+        <w:rPr>
+          <w:rFonts w:ascii="Arial" w:hAnsi="Arial" w:cs="Arial"/>
+          <w:color w:val="000000" w:themeColor="text1"/>
+        </w:rPr>
+      </w:pPr>
+      <w:r>
+        <w:rPr>
+          <w:rFonts w:ascii="Arial" w:hAnsi="Arial" w:cs="Arial"/>
+          <w:color w:val="000000" w:themeColor="text1"/>
+        </w:rPr>
+        <w:t>Halaman</w:t>
+      </w:r>
+      <w:r>
+        <w:rPr>
+          <w:rFonts w:ascii="Arial" w:hAnsi="Arial" w:cs="Arial"/>
+          <w:color w:val="000000" w:themeColor="text1"/>
+        </w:rPr>
+        <w:t xml:space="preserve"> </w:t>
+      </w:r>
+      <w:r>
+        <w:rPr>
+          <w:rFonts w:ascii="Arial" w:hAnsi="Arial" w:cs="Arial"/>
+          <w:color w:val="000000" w:themeColor="text1"/>
+        </w:rPr>
+        <w:t>Jasa berisikan jasa – jasa yang dapat dilakukan oleh Oneya Solutions, dan dapat dilihat pada Gambar 4.17.</w:t>
+      </w:r>
+    </w:p>
+    <w:p>
+      <w:pPr>
+        <w:pStyle w:val="ListParagraph"/>
+        <w:ind w:left="0" w:firstLine="709"/>
+        <w:rPr>
+          <w:rFonts w:ascii="Arial" w:hAnsi="Arial" w:cs="Arial"/>
+          <w:color w:val="000000" w:themeColor="text1"/>
+        </w:rPr>
+      </w:pPr>
+      <w:r>
+        <w:rPr>
+          <w:noProof/>
+        </w:rPr>
+        <w:drawing>
+          <wp:anchor distT="0" distB="0" distL="114300" distR="114300" simplePos="0" relativeHeight="251692032" behindDoc="0" locked="0" layoutInCell="1" allowOverlap="1" wp14:anchorId="51F1B851" wp14:editId="02981F01">
+            <wp:simplePos x="0" y="0"/>
+            <wp:positionH relativeFrom="margin">
+              <wp:align>right</wp:align>
+            </wp:positionH>
+            <wp:positionV relativeFrom="paragraph">
+              <wp:posOffset>186055</wp:posOffset>
+            </wp:positionV>
+            <wp:extent cx="5039995" cy="3182620"/>
+            <wp:effectExtent l="0" t="0" r="8255" b="0"/>
+            <wp:wrapSquare wrapText="bothSides"/>
+            <wp:docPr id="48" name="Picture 48"/>
+            <wp:cNvGraphicFramePr>
+              <a:graphicFrameLocks xmlns:a="http://schemas.openxmlformats.org/drawingml/2006/main" noChangeAspect="1"/>
+            </wp:cNvGraphicFramePr>
+            <a:graphic xmlns:a="http://schemas.openxmlformats.org/drawingml/2006/main">
+              <a:graphicData uri="http://schemas.openxmlformats.org/drawingml/2006/picture">
+                <pic:pic xmlns:pic="http://schemas.openxmlformats.org/drawingml/2006/picture">
+                  <pic:nvPicPr>
+                    <pic:cNvPr id="0" name="Picture 26"/>
+                    <pic:cNvPicPr>
+                      <a:picLocks noChangeAspect="1" noChangeArrowheads="1"/>
+                    </pic:cNvPicPr>
+                  </pic:nvPicPr>
+                  <pic:blipFill>
+                    <a:blip r:embed="rId56" cstate="print">
+                      <a:extLst>
+                        <a:ext uri="{28A0092B-C50C-407E-A947-70E740481C1C}">
+                          <a14:useLocalDpi xmlns:a14="http://schemas.microsoft.com/office/drawing/2010/main" val="0"/>
+                        </a:ext>
+                      </a:extLst>
+                    </a:blip>
+                    <a:srcRect/>
+                    <a:stretch>
+                      <a:fillRect/>
+                    </a:stretch>
+                  </pic:blipFill>
+                  <pic:spPr bwMode="auto">
+                    <a:xfrm>
+                      <a:off x="0" y="0"/>
+                      <a:ext cx="5039995" cy="3182620"/>
+                    </a:xfrm>
+                    <a:prstGeom prst="rect">
+                      <a:avLst/>
+                    </a:prstGeom>
+                    <a:noFill/>
+                    <a:ln>
+                      <a:noFill/>
+                    </a:ln>
+                  </pic:spPr>
+                </pic:pic>
+              </a:graphicData>
+            </a:graphic>
+            <wp14:sizeRelH relativeFrom="page">
+              <wp14:pctWidth>0</wp14:pctWidth>
+            </wp14:sizeRelH>
+            <wp14:sizeRelV relativeFrom="page">
+              <wp14:pctHeight>0</wp14:pctHeight>
+            </wp14:sizeRelV>
+          </wp:anchor>
+        </w:drawing>
+      </w:r>
+    </w:p>
+    <w:p>
+      <w:pPr>
+        <w:pStyle w:val="ListParagraph"/>
+        <w:ind w:left="0" w:firstLine="709"/>
+        <w:rPr>
+          <w:rFonts w:ascii="Arial" w:hAnsi="Arial" w:cs="Arial"/>
+          <w:color w:val="000000" w:themeColor="text1"/>
+        </w:rPr>
+      </w:pPr>
+    </w:p>
+    <w:p>
+      <w:pPr>
+        <w:pStyle w:val="ListParagraph"/>
+        <w:ind w:left="0" w:firstLine="709"/>
+        <w:jc w:val="center"/>
+        <w:rPr>
+          <w:rFonts w:ascii="Arial" w:hAnsi="Arial" w:cs="Arial"/>
+          <w:color w:val="000000" w:themeColor="text1"/>
+        </w:rPr>
+      </w:pPr>
+      <w:r>
+        <w:rPr>
+          <w:rFonts w:ascii="Arial" w:hAnsi="Arial" w:cs="Arial"/>
+          <w:color w:val="000000" w:themeColor="text1"/>
+        </w:rPr>
+        <w:t>Gambar 4.16 Halaman Tambah Jasa</w:t>
+      </w:r>
+    </w:p>
+    <w:p>
+      <w:pPr>
+        <w:rPr>
+          <w:rFonts w:ascii="Arial" w:hAnsi="Arial" w:cs="Arial"/>
+          <w:color w:val="000000" w:themeColor="text1"/>
+        </w:rPr>
+      </w:pPr>
+    </w:p>
+    <w:p>
+      <w:pPr>
+        <w:ind w:left="0" w:firstLine="0"/>
+        <w:rPr>
+          <w:rFonts w:ascii="Arial" w:hAnsi="Arial" w:cs="Arial"/>
+          <w:color w:val="000000" w:themeColor="text1"/>
+        </w:rPr>
+      </w:pPr>
+    </w:p>
+    <w:p>
+      <w:pPr>
+        <w:pStyle w:val="ListParagraph"/>
+        <w:numPr>
+          <w:ilvl w:val="0"/>
+          <w:numId w:val="49"/>
+        </w:numPr>
+        <w:ind w:left="709" w:hanging="709"/>
+        <w:rPr>
+          <w:rFonts w:ascii="Arial" w:hAnsi="Arial" w:cs="Arial"/>
+          <w:color w:val="000000" w:themeColor="text1"/>
+        </w:rPr>
+      </w:pPr>
+      <w:r>
+        <w:rPr>
+          <w:rFonts w:ascii="Arial" w:hAnsi="Arial" w:cs="Arial"/>
+        </w:rPr>
+        <w:tab/>
+      </w:r>
+      <w:r>
+        <w:rPr>
+          <w:rFonts w:ascii="Arial" w:hAnsi="Arial" w:cs="Arial"/>
+          <w:color w:val="000000" w:themeColor="text1"/>
+        </w:rPr>
+        <w:t>Halaman</w:t>
+      </w:r>
+      <w:r>
+        <w:rPr>
+          <w:rFonts w:ascii="Arial" w:hAnsi="Arial" w:cs="Arial"/>
+          <w:color w:val="000000" w:themeColor="text1"/>
+        </w:rPr>
+        <w:t xml:space="preserve"> Tambah</w:t>
+      </w:r>
+      <w:r>
+        <w:rPr>
+          <w:rFonts w:ascii="Arial" w:hAnsi="Arial" w:cs="Arial"/>
+          <w:color w:val="000000" w:themeColor="text1"/>
+        </w:rPr>
+        <w:t xml:space="preserve"> Jasa</w:t>
+      </w:r>
+    </w:p>
+    <w:p>
+      <w:pPr>
+        <w:pStyle w:val="ListParagraph"/>
+        <w:ind w:left="0" w:firstLine="709"/>
+        <w:rPr>
+          <w:rFonts w:ascii="Arial" w:hAnsi="Arial" w:cs="Arial"/>
+          <w:color w:val="000000" w:themeColor="text1"/>
+        </w:rPr>
+      </w:pPr>
+      <w:r>
+        <w:rPr>
+          <w:rFonts w:ascii="Arial" w:hAnsi="Arial" w:cs="Arial"/>
+          <w:color w:val="000000" w:themeColor="text1"/>
+        </w:rPr>
+        <w:t xml:space="preserve">Halaman Tambah </w:t>
+      </w:r>
+      <w:r>
+        <w:rPr>
+          <w:rFonts w:ascii="Arial" w:hAnsi="Arial" w:cs="Arial"/>
+          <w:color w:val="000000" w:themeColor="text1"/>
+        </w:rPr>
+        <w:t>Jasa</w:t>
+      </w:r>
+      <w:r>
+        <w:rPr>
+          <w:rFonts w:ascii="Arial" w:hAnsi="Arial" w:cs="Arial"/>
+          <w:color w:val="000000" w:themeColor="text1"/>
+        </w:rPr>
+        <w:t xml:space="preserve"> berisikan kolom – kolom mengenai data </w:t>
+      </w:r>
+      <w:r>
+        <w:rPr>
+          <w:rFonts w:ascii="Arial" w:hAnsi="Arial" w:cs="Arial"/>
+          <w:color w:val="000000" w:themeColor="text1"/>
+        </w:rPr>
+        <w:t>jasa</w:t>
+      </w:r>
+      <w:r>
+        <w:rPr>
+          <w:rFonts w:ascii="Arial" w:hAnsi="Arial" w:cs="Arial"/>
+          <w:color w:val="000000" w:themeColor="text1"/>
+        </w:rPr>
+        <w:t>, dan dapat dilihat pada Gambar 4.1</w:t>
+      </w:r>
+      <w:r>
+        <w:rPr>
+          <w:rFonts w:ascii="Arial" w:hAnsi="Arial" w:cs="Arial"/>
+          <w:color w:val="000000" w:themeColor="text1"/>
+        </w:rPr>
+        <w:t>7</w:t>
+      </w:r>
+      <w:r>
+        <w:rPr>
+          <w:rFonts w:ascii="Arial" w:hAnsi="Arial" w:cs="Arial"/>
+          <w:color w:val="000000" w:themeColor="text1"/>
+        </w:rPr>
+        <w:t>.</w:t>
+      </w:r>
+    </w:p>
+    <w:p>
+      <w:pPr>
+        <w:rPr>
+          <w:rFonts w:ascii="Arial" w:hAnsi="Arial" w:cs="Arial"/>
+          <w:color w:val="000000" w:themeColor="text1"/>
+        </w:rPr>
+      </w:pPr>
+    </w:p>
+    <w:p>
+      <w:pPr>
+        <w:rPr>
+          <w:rFonts w:ascii="Arial" w:hAnsi="Arial" w:cs="Arial"/>
+          <w:color w:val="000000" w:themeColor="text1"/>
+        </w:rPr>
+      </w:pPr>
+    </w:p>
+    <w:p>
+      <w:pPr>
+        <w:rPr>
+          <w:rFonts w:ascii="Arial" w:hAnsi="Arial" w:cs="Arial"/>
+          <w:color w:val="000000" w:themeColor="text1"/>
+        </w:rPr>
+      </w:pPr>
+      <w:r>
+        <w:rPr>
+          <w:noProof/>
+        </w:rPr>
+        <w:drawing>
+          <wp:anchor distT="0" distB="0" distL="114300" distR="114300" simplePos="0" relativeHeight="251693056" behindDoc="0" locked="0" layoutInCell="1" allowOverlap="1" wp14:anchorId="39F0AD5E" wp14:editId="0731DDFD">
+            <wp:simplePos x="0" y="0"/>
+            <wp:positionH relativeFrom="margin">
+              <wp:align>center</wp:align>
+            </wp:positionH>
+            <wp:positionV relativeFrom="paragraph">
+              <wp:posOffset>-322580</wp:posOffset>
+            </wp:positionV>
+            <wp:extent cx="4095115" cy="2585720"/>
+            <wp:effectExtent l="0" t="0" r="635" b="5080"/>
+            <wp:wrapSquare wrapText="bothSides"/>
+            <wp:docPr id="49" name="Picture 49"/>
+            <wp:cNvGraphicFramePr>
+              <a:graphicFrameLocks xmlns:a="http://schemas.openxmlformats.org/drawingml/2006/main" noChangeAspect="1"/>
+            </wp:cNvGraphicFramePr>
+            <a:graphic xmlns:a="http://schemas.openxmlformats.org/drawingml/2006/main">
+              <a:graphicData uri="http://schemas.openxmlformats.org/drawingml/2006/picture">
+                <pic:pic xmlns:pic="http://schemas.openxmlformats.org/drawingml/2006/picture">
+                  <pic:nvPicPr>
+                    <pic:cNvPr id="0" name="Picture 28"/>
+                    <pic:cNvPicPr>
+                      <a:picLocks noChangeAspect="1" noChangeArrowheads="1"/>
+                    </pic:cNvPicPr>
+                  </pic:nvPicPr>
+                  <pic:blipFill>
+                    <a:blip r:embed="rId57" cstate="print">
+                      <a:extLst>
+                        <a:ext uri="{28A0092B-C50C-407E-A947-70E740481C1C}">
+                          <a14:useLocalDpi xmlns:a14="http://schemas.microsoft.com/office/drawing/2010/main" val="0"/>
+                        </a:ext>
+                      </a:extLst>
+                    </a:blip>
+                    <a:srcRect/>
+                    <a:stretch>
+                      <a:fillRect/>
+                    </a:stretch>
+                  </pic:blipFill>
+                  <pic:spPr bwMode="auto">
+                    <a:xfrm>
+                      <a:off x="0" y="0"/>
+                      <a:ext cx="4095115" cy="2585720"/>
+                    </a:xfrm>
+                    <a:prstGeom prst="rect">
+                      <a:avLst/>
+                    </a:prstGeom>
+                    <a:noFill/>
+                    <a:ln>
+                      <a:noFill/>
+                    </a:ln>
+                  </pic:spPr>
+                </pic:pic>
+              </a:graphicData>
+            </a:graphic>
+            <wp14:sizeRelH relativeFrom="page">
+              <wp14:pctWidth>0</wp14:pctWidth>
+            </wp14:sizeRelH>
+            <wp14:sizeRelV relativeFrom="page">
+              <wp14:pctHeight>0</wp14:pctHeight>
+            </wp14:sizeRelV>
+          </wp:anchor>
+        </w:drawing>
+      </w:r>
+    </w:p>
+    <w:p>
+      <w:pPr>
+        <w:rPr>
+          <w:rFonts w:ascii="Arial" w:hAnsi="Arial" w:cs="Arial"/>
+          <w:color w:val="000000" w:themeColor="text1"/>
+        </w:rPr>
+      </w:pPr>
+    </w:p>
+    <w:p>
+      <w:pPr>
+        <w:rPr>
+          <w:rFonts w:ascii="Arial" w:hAnsi="Arial" w:cs="Arial"/>
+          <w:color w:val="000000" w:themeColor="text1"/>
+        </w:rPr>
+      </w:pPr>
+    </w:p>
+    <w:p>
+      <w:pPr>
+        <w:rPr>
+          <w:rFonts w:ascii="Arial" w:hAnsi="Arial" w:cs="Arial"/>
+          <w:color w:val="000000" w:themeColor="text1"/>
+        </w:rPr>
+      </w:pPr>
+    </w:p>
+    <w:p>
+      <w:pPr>
+        <w:rPr>
+          <w:rFonts w:ascii="Arial" w:hAnsi="Arial" w:cs="Arial"/>
+          <w:color w:val="000000" w:themeColor="text1"/>
+        </w:rPr>
+      </w:pPr>
+    </w:p>
+    <w:p>
+      <w:pPr>
+        <w:rPr>
+          <w:rFonts w:ascii="Arial" w:hAnsi="Arial" w:cs="Arial"/>
+          <w:color w:val="000000" w:themeColor="text1"/>
+        </w:rPr>
+      </w:pPr>
+    </w:p>
+    <w:p>
+      <w:pPr>
+        <w:rPr>
+          <w:rFonts w:ascii="Arial" w:hAnsi="Arial" w:cs="Arial"/>
+          <w:color w:val="000000" w:themeColor="text1"/>
+        </w:rPr>
+      </w:pPr>
+    </w:p>
+    <w:p>
+      <w:pPr>
+        <w:rPr>
+          <w:rFonts w:ascii="Arial" w:hAnsi="Arial" w:cs="Arial"/>
+          <w:color w:val="000000" w:themeColor="text1"/>
+        </w:rPr>
+      </w:pPr>
+    </w:p>
+    <w:p>
+      <w:pPr>
+        <w:rPr>
+          <w:rFonts w:ascii="Arial" w:hAnsi="Arial" w:cs="Arial"/>
+          <w:color w:val="000000" w:themeColor="text1"/>
+        </w:rPr>
+      </w:pPr>
+    </w:p>
+    <w:p>
+      <w:pPr>
+        <w:jc w:val="center"/>
+        <w:rPr>
+          <w:rFonts w:ascii="Arial" w:hAnsi="Arial" w:cs="Arial"/>
+          <w:color w:val="000000" w:themeColor="text1"/>
+        </w:rPr>
+      </w:pPr>
+      <w:r>
+        <w:rPr>
+          <w:rFonts w:ascii="Arial" w:hAnsi="Arial" w:cs="Arial"/>
+          <w:color w:val="000000" w:themeColor="text1"/>
+        </w:rPr>
+        <w:lastRenderedPageBreak/>
+        <w:t>Gambar 4.17 Halaman Tambah Jasa</w:t>
+      </w:r>
+    </w:p>
+    <w:p>
+      <w:pPr>
+        <w:rPr>
+          <w:rFonts w:ascii="Arial" w:hAnsi="Arial" w:cs="Arial"/>
+          <w:color w:val="000000" w:themeColor="text1"/>
+        </w:rPr>
+      </w:pPr>
+    </w:p>
+    <w:p>
+      <w:pPr>
+        <w:pStyle w:val="ListParagraph"/>
+        <w:numPr>
+          <w:ilvl w:val="0"/>
+          <w:numId w:val="49"/>
+        </w:numPr>
+        <w:ind w:left="709" w:hanging="709"/>
+        <w:rPr>
+          <w:rFonts w:ascii="Arial" w:hAnsi="Arial" w:cs="Arial"/>
+          <w:color w:val="000000" w:themeColor="text1"/>
+        </w:rPr>
+      </w:pPr>
+      <w:r>
+        <w:rPr>
+          <w:rFonts w:ascii="Arial" w:hAnsi="Arial" w:cs="Arial"/>
+        </w:rPr>
+        <w:tab/>
+      </w:r>
+      <w:r>
+        <w:rPr>
+          <w:rFonts w:ascii="Arial" w:hAnsi="Arial" w:cs="Arial"/>
+          <w:color w:val="000000" w:themeColor="text1"/>
+        </w:rPr>
+        <w:t xml:space="preserve">Halaman </w:t>
+      </w:r>
+      <w:r>
+        <w:rPr>
+          <w:rFonts w:ascii="Arial" w:hAnsi="Arial" w:cs="Arial"/>
+          <w:i/>
+          <w:iCs/>
+          <w:color w:val="000000" w:themeColor="text1"/>
+        </w:rPr>
+        <w:t>Orders</w:t>
+      </w:r>
+    </w:p>
+    <w:p>
+      <w:pPr>
+        <w:pStyle w:val="ListParagraph"/>
+        <w:ind w:left="0" w:firstLine="709"/>
+        <w:rPr>
+          <w:rFonts w:ascii="Arial" w:hAnsi="Arial" w:cs="Arial"/>
+          <w:color w:val="000000" w:themeColor="text1"/>
+        </w:rPr>
+      </w:pPr>
+      <w:r>
+        <w:rPr>
+          <w:noProof/>
+        </w:rPr>
+        <w:drawing>
+          <wp:anchor distT="0" distB="0" distL="114300" distR="114300" simplePos="0" relativeHeight="251694080" behindDoc="0" locked="0" layoutInCell="1" allowOverlap="1" wp14:anchorId="6D1D8763" wp14:editId="71BED28F">
+            <wp:simplePos x="0" y="0"/>
+            <wp:positionH relativeFrom="margin">
+              <wp:align>left</wp:align>
+            </wp:positionH>
+            <wp:positionV relativeFrom="paragraph">
+              <wp:posOffset>871855</wp:posOffset>
+            </wp:positionV>
+            <wp:extent cx="5039995" cy="3182620"/>
+            <wp:effectExtent l="0" t="0" r="8255" b="0"/>
+            <wp:wrapSquare wrapText="bothSides"/>
+            <wp:docPr id="50" name="Picture 50"/>
+            <wp:cNvGraphicFramePr>
+              <a:graphicFrameLocks xmlns:a="http://schemas.openxmlformats.org/drawingml/2006/main" noChangeAspect="1"/>
+            </wp:cNvGraphicFramePr>
+            <a:graphic xmlns:a="http://schemas.openxmlformats.org/drawingml/2006/main">
+              <a:graphicData uri="http://schemas.openxmlformats.org/drawingml/2006/picture">
+                <pic:pic xmlns:pic="http://schemas.openxmlformats.org/drawingml/2006/picture">
+                  <pic:nvPicPr>
+                    <pic:cNvPr id="0" name="Picture 30"/>
+                    <pic:cNvPicPr>
+                      <a:picLocks noChangeAspect="1" noChangeArrowheads="1"/>
+                    </pic:cNvPicPr>
+                  </pic:nvPicPr>
+                  <pic:blipFill>
+                    <a:blip r:embed="rId58" cstate="print">
+                      <a:extLst>
+                        <a:ext uri="{28A0092B-C50C-407E-A947-70E740481C1C}">
+                          <a14:useLocalDpi xmlns:a14="http://schemas.microsoft.com/office/drawing/2010/main" val="0"/>
+                        </a:ext>
+                      </a:extLst>
+                    </a:blip>
+                    <a:srcRect/>
+                    <a:stretch>
+                      <a:fillRect/>
+                    </a:stretch>
+                  </pic:blipFill>
+                  <pic:spPr bwMode="auto">
+                    <a:xfrm>
+                      <a:off x="0" y="0"/>
+                      <a:ext cx="5039995" cy="3182620"/>
+                    </a:xfrm>
+                    <a:prstGeom prst="rect">
+                      <a:avLst/>
+                    </a:prstGeom>
+                    <a:noFill/>
+                    <a:ln>
+                      <a:noFill/>
+                    </a:ln>
+                  </pic:spPr>
+                </pic:pic>
+              </a:graphicData>
+            </a:graphic>
+            <wp14:sizeRelH relativeFrom="page">
+              <wp14:pctWidth>0</wp14:pctWidth>
+            </wp14:sizeRelH>
+            <wp14:sizeRelV relativeFrom="page">
+              <wp14:pctHeight>0</wp14:pctHeight>
+            </wp14:sizeRelV>
+          </wp:anchor>
+        </w:drawing>
+      </w:r>
+      <w:r>
+        <w:rPr>
+          <w:rFonts w:ascii="Arial" w:hAnsi="Arial" w:cs="Arial"/>
+          <w:color w:val="000000" w:themeColor="text1"/>
+        </w:rPr>
+        <w:t xml:space="preserve">Halaman </w:t>
+      </w:r>
+      <w:r>
+        <w:rPr>
+          <w:rFonts w:ascii="Arial" w:hAnsi="Arial" w:cs="Arial"/>
+          <w:i/>
+          <w:iCs/>
+          <w:color w:val="000000" w:themeColor="text1"/>
+        </w:rPr>
+        <w:t>Orders</w:t>
+      </w:r>
+      <w:r>
+        <w:rPr>
+          <w:rFonts w:ascii="Arial" w:hAnsi="Arial" w:cs="Arial"/>
+          <w:color w:val="000000" w:themeColor="text1"/>
+        </w:rPr>
+        <w:t xml:space="preserve"> berisikan </w:t>
+      </w:r>
+      <w:r>
+        <w:rPr>
+          <w:rFonts w:ascii="Arial" w:hAnsi="Arial" w:cs="Arial"/>
+          <w:i/>
+          <w:iCs/>
+          <w:color w:val="000000" w:themeColor="text1"/>
+        </w:rPr>
+        <w:t>list</w:t>
+      </w:r>
+      <w:r>
+        <w:rPr>
+          <w:rFonts w:ascii="Arial" w:hAnsi="Arial" w:cs="Arial"/>
+          <w:color w:val="000000" w:themeColor="text1"/>
+        </w:rPr>
+        <w:t xml:space="preserve"> </w:t>
+      </w:r>
+      <w:r>
+        <w:rPr>
+          <w:rFonts w:ascii="Arial" w:hAnsi="Arial" w:cs="Arial"/>
+          <w:i/>
+          <w:iCs/>
+          <w:color w:val="000000" w:themeColor="text1"/>
+        </w:rPr>
+        <w:t>orders</w:t>
+      </w:r>
+      <w:r>
+        <w:rPr>
+          <w:rFonts w:ascii="Arial" w:hAnsi="Arial" w:cs="Arial"/>
+          <w:color w:val="000000" w:themeColor="text1"/>
+        </w:rPr>
+        <w:t xml:space="preserve"> yang </w:t>
+      </w:r>
+      <w:r>
+        <w:rPr>
+          <w:rFonts w:ascii="Arial" w:hAnsi="Arial" w:cs="Arial"/>
+          <w:color w:val="000000" w:themeColor="text1"/>
+        </w:rPr>
+        <w:t>dikerjakan oleh teknisi</w:t>
+      </w:r>
+      <w:r>
+        <w:rPr>
+          <w:rFonts w:ascii="Arial" w:hAnsi="Arial" w:cs="Arial"/>
+          <w:color w:val="000000" w:themeColor="text1"/>
+        </w:rPr>
+        <w:t xml:space="preserve"> pada Oneya Solutions beserta beberapa informasinya, dan dapat dilihat pada Gambar 4.1</w:t>
+      </w:r>
+      <w:r>
+        <w:rPr>
+          <w:rFonts w:ascii="Arial" w:hAnsi="Arial" w:cs="Arial"/>
+          <w:color w:val="000000" w:themeColor="text1"/>
+        </w:rPr>
+        <w:t>8</w:t>
+      </w:r>
+      <w:r>
+        <w:rPr>
+          <w:rFonts w:ascii="Arial" w:hAnsi="Arial" w:cs="Arial"/>
+          <w:color w:val="000000" w:themeColor="text1"/>
+        </w:rPr>
+        <w:t>.</w:t>
+      </w:r>
+    </w:p>
+    <w:p>
+      <w:pPr>
+        <w:rPr>
+          <w:rFonts w:ascii="Arial" w:hAnsi="Arial" w:cs="Arial"/>
+          <w:color w:val="000000" w:themeColor="text1"/>
+        </w:rPr>
+      </w:pPr>
+    </w:p>
+    <w:p>
+      <w:pPr>
+        <w:rPr>
+          <w:rFonts w:ascii="Arial" w:hAnsi="Arial" w:cs="Arial"/>
+          <w:color w:val="000000" w:themeColor="text1"/>
+        </w:rPr>
+      </w:pPr>
+    </w:p>
+    <w:p>
+      <w:pPr>
+        <w:jc w:val="center"/>
+        <w:rPr>
+          <w:rFonts w:ascii="Arial" w:hAnsi="Arial" w:cs="Arial"/>
+          <w:color w:val="000000" w:themeColor="text1"/>
+        </w:rPr>
+      </w:pPr>
+      <w:r>
+        <w:rPr>
+          <w:rFonts w:ascii="Arial" w:hAnsi="Arial" w:cs="Arial"/>
+          <w:color w:val="000000" w:themeColor="text1"/>
+        </w:rPr>
+        <w:t xml:space="preserve">Gambar 4.18 Halaman </w:t>
+      </w:r>
+      <w:r>
+        <w:rPr>
+          <w:rFonts w:ascii="Arial" w:hAnsi="Arial" w:cs="Arial"/>
+          <w:i/>
+          <w:iCs/>
+          <w:color w:val="000000" w:themeColor="text1"/>
+        </w:rPr>
+        <w:t>Orders</w:t>
+      </w:r>
+    </w:p>
+    <w:p>
+      <w:pPr>
+        <w:rPr>
+          <w:rFonts w:ascii="Arial" w:hAnsi="Arial" w:cs="Arial"/>
+          <w:color w:val="000000" w:themeColor="text1"/>
+        </w:rPr>
+      </w:pPr>
+    </w:p>
+    <w:p>
+      <w:pPr>
+        <w:ind w:left="0" w:firstLine="0"/>
+        <w:rPr>
+          <w:rFonts w:ascii="Arial" w:hAnsi="Arial" w:cs="Arial"/>
+          <w:color w:val="000000" w:themeColor="text1"/>
+        </w:rPr>
+      </w:pPr>
+    </w:p>
+    <w:p>
+      <w:pPr>
+        <w:pStyle w:val="ListParagraph"/>
+        <w:numPr>
+          <w:ilvl w:val="0"/>
+          <w:numId w:val="49"/>
+        </w:numPr>
+        <w:ind w:left="709" w:hanging="709"/>
+        <w:rPr>
+          <w:rFonts w:ascii="Arial" w:hAnsi="Arial" w:cs="Arial"/>
+          <w:color w:val="000000" w:themeColor="text1"/>
+        </w:rPr>
+      </w:pPr>
+      <w:r>
+        <w:rPr>
+          <w:rFonts w:ascii="Arial" w:hAnsi="Arial" w:cs="Arial"/>
+        </w:rPr>
+        <w:tab/>
+      </w:r>
+      <w:r>
+        <w:rPr>
+          <w:rFonts w:ascii="Arial" w:hAnsi="Arial" w:cs="Arial"/>
+          <w:color w:val="000000" w:themeColor="text1"/>
+        </w:rPr>
+        <w:t>Halaman</w:t>
+      </w:r>
+      <w:r>
+        <w:rPr>
+          <w:rFonts w:ascii="Arial" w:hAnsi="Arial" w:cs="Arial"/>
+          <w:color w:val="000000" w:themeColor="text1"/>
+        </w:rPr>
+        <w:t xml:space="preserve"> Tambah</w:t>
+      </w:r>
+      <w:r>
+        <w:rPr>
+          <w:rFonts w:ascii="Arial" w:hAnsi="Arial" w:cs="Arial"/>
+          <w:color w:val="000000" w:themeColor="text1"/>
+        </w:rPr>
+        <w:t xml:space="preserve"> </w:t>
+      </w:r>
+      <w:r>
+        <w:rPr>
+          <w:rFonts w:ascii="Arial" w:hAnsi="Arial" w:cs="Arial"/>
+          <w:i/>
+          <w:iCs/>
+          <w:color w:val="000000" w:themeColor="text1"/>
+        </w:rPr>
+        <w:t>Orders</w:t>
+      </w:r>
+    </w:p>
+    <w:p>
+      <w:pPr>
+        <w:ind w:left="0" w:firstLine="709"/>
+        <w:rPr>
+          <w:rFonts w:ascii="Arial" w:hAnsi="Arial" w:cs="Arial"/>
+          <w:color w:val="000000" w:themeColor="text1"/>
+        </w:rPr>
+      </w:pPr>
+      <w:r>
+        <w:rPr>
+          <w:rFonts w:ascii="Arial" w:hAnsi="Arial" w:cs="Arial"/>
+          <w:color w:val="000000" w:themeColor="text1"/>
+        </w:rPr>
+        <w:t xml:space="preserve">Halaman Tambah </w:t>
+      </w:r>
+      <w:r>
+        <w:rPr>
+          <w:rFonts w:ascii="Arial" w:hAnsi="Arial" w:cs="Arial"/>
+          <w:i/>
+          <w:iCs/>
+          <w:color w:val="000000" w:themeColor="text1"/>
+        </w:rPr>
+        <w:t>Orders</w:t>
+      </w:r>
+      <w:r>
+        <w:rPr>
+          <w:rFonts w:ascii="Arial" w:hAnsi="Arial" w:cs="Arial"/>
+          <w:color w:val="000000" w:themeColor="text1"/>
+        </w:rPr>
+        <w:t xml:space="preserve"> </w:t>
+      </w:r>
+      <w:r>
+        <w:rPr>
+          <w:rFonts w:ascii="Arial" w:hAnsi="Arial" w:cs="Arial"/>
+          <w:color w:val="000000" w:themeColor="text1"/>
+        </w:rPr>
+        <w:t xml:space="preserve">berisikan kolom – kolom mengenai data </w:t>
+      </w:r>
+      <w:r>
+        <w:rPr>
+          <w:rFonts w:ascii="Arial" w:hAnsi="Arial" w:cs="Arial"/>
+          <w:i/>
+          <w:iCs/>
+          <w:color w:val="000000" w:themeColor="text1"/>
+        </w:rPr>
+        <w:t>order</w:t>
+      </w:r>
+      <w:r>
+        <w:rPr>
+          <w:rFonts w:ascii="Arial" w:hAnsi="Arial" w:cs="Arial"/>
+          <w:color w:val="000000" w:themeColor="text1"/>
+        </w:rPr>
+        <w:t>, dan dapat dilihat pada Gambar 4.1</w:t>
+      </w:r>
+      <w:r>
+        <w:rPr>
+          <w:rFonts w:ascii="Arial" w:hAnsi="Arial" w:cs="Arial"/>
+          <w:color w:val="000000" w:themeColor="text1"/>
+        </w:rPr>
+        <w:t>9</w:t>
+      </w:r>
+      <w:r>
+        <w:rPr>
+          <w:rFonts w:ascii="Arial" w:hAnsi="Arial" w:cs="Arial"/>
+          <w:color w:val="000000" w:themeColor="text1"/>
+        </w:rPr>
+        <w:t>.</w:t>
+      </w:r>
+    </w:p>
+    <w:p>
+      <w:pPr>
+        <w:ind w:left="0" w:firstLine="0"/>
+        <w:rPr>
+          <w:rFonts w:ascii="Arial" w:hAnsi="Arial" w:cs="Arial"/>
+          <w:color w:val="000000" w:themeColor="text1"/>
+        </w:rPr>
+      </w:pPr>
+      <w:r>
+        <w:rPr>
+          <w:noProof/>
+        </w:rPr>
+        <w:drawing>
+          <wp:anchor distT="0" distB="0" distL="114300" distR="114300" simplePos="0" relativeHeight="251695104" behindDoc="0" locked="0" layoutInCell="1" allowOverlap="1" wp14:anchorId="18DB008A" wp14:editId="0C0196B4">
+            <wp:simplePos x="0" y="0"/>
+            <wp:positionH relativeFrom="margin">
+              <wp:align>center</wp:align>
+            </wp:positionH>
+            <wp:positionV relativeFrom="paragraph">
+              <wp:posOffset>238125</wp:posOffset>
+            </wp:positionV>
+            <wp:extent cx="5039995" cy="1585595"/>
+            <wp:effectExtent l="0" t="0" r="8255" b="0"/>
+            <wp:wrapSquare wrapText="bothSides"/>
+            <wp:docPr id="57" name="Picture 57"/>
+            <wp:cNvGraphicFramePr>
+              <a:graphicFrameLocks xmlns:a="http://schemas.openxmlformats.org/drawingml/2006/main" noChangeAspect="1"/>
+            </wp:cNvGraphicFramePr>
+            <a:graphic xmlns:a="http://schemas.openxmlformats.org/drawingml/2006/main">
+              <a:graphicData uri="http://schemas.openxmlformats.org/drawingml/2006/picture">
+                <pic:pic xmlns:pic="http://schemas.openxmlformats.org/drawingml/2006/picture">
+                  <pic:nvPicPr>
+                    <pic:cNvPr id="0" name="Picture 32"/>
+                    <pic:cNvPicPr>
+                      <a:picLocks noChangeAspect="1" noChangeArrowheads="1"/>
+                    </pic:cNvPicPr>
+                  </pic:nvPicPr>
+                  <pic:blipFill>
+                    <a:blip r:embed="rId59" cstate="print">
+                      <a:extLst>
+                        <a:ext uri="{28A0092B-C50C-407E-A947-70E740481C1C}">
+                          <a14:useLocalDpi xmlns:a14="http://schemas.microsoft.com/office/drawing/2010/main" val="0"/>
+                        </a:ext>
+                      </a:extLst>
+                    </a:blip>
+                    <a:srcRect/>
+                    <a:stretch>
+                      <a:fillRect/>
+                    </a:stretch>
+                  </pic:blipFill>
+                  <pic:spPr bwMode="auto">
+                    <a:xfrm>
+                      <a:off x="0" y="0"/>
+                      <a:ext cx="5039995" cy="1585595"/>
+                    </a:xfrm>
+                    <a:prstGeom prst="rect">
+                      <a:avLst/>
+                    </a:prstGeom>
+                    <a:noFill/>
+                    <a:ln>
+                      <a:noFill/>
+                    </a:ln>
+                  </pic:spPr>
+                </pic:pic>
+              </a:graphicData>
+            </a:graphic>
+            <wp14:sizeRelH relativeFrom="page">
+              <wp14:pctWidth>0</wp14:pctWidth>
+            </wp14:sizeRelH>
+            <wp14:sizeRelV relativeFrom="page">
+              <wp14:pctHeight>0</wp14:pctHeight>
+            </wp14:sizeRelV>
+          </wp:anchor>
+        </w:drawing>
+      </w:r>
+      <w:r>
+        <w:rPr>
+          <w:rFonts w:ascii="Arial" w:hAnsi="Arial" w:cs="Arial"/>
+          <w:color w:val="000000" w:themeColor="text1"/>
+        </w:rPr>
+        <w:tab/>
+      </w:r>
+    </w:p>
+    <w:p>
+      <w:pPr>
+        <w:ind w:left="0" w:firstLine="0"/>
+        <w:jc w:val="center"/>
+        <w:rPr>
+          <w:rFonts w:ascii="Arial" w:hAnsi="Arial" w:cs="Arial"/>
+          <w:color w:val="000000" w:themeColor="text1"/>
+        </w:rPr>
+      </w:pPr>
+      <w:r>
+        <w:rPr>
+          <w:rFonts w:ascii="Arial" w:hAnsi="Arial" w:cs="Arial"/>
+          <w:color w:val="000000" w:themeColor="text1"/>
+        </w:rPr>
+        <w:lastRenderedPageBreak/>
+        <w:t xml:space="preserve">Gambar 4.19 Halaman Tambah </w:t>
+      </w:r>
+      <w:r>
+        <w:rPr>
+          <w:rFonts w:ascii="Arial" w:hAnsi="Arial" w:cs="Arial"/>
+          <w:i/>
+          <w:iCs/>
+          <w:color w:val="000000" w:themeColor="text1"/>
+        </w:rPr>
+        <w:t>Orders</w:t>
+      </w:r>
+    </w:p>
+    <w:p>
+      <w:pPr>
+        <w:ind w:left="0" w:firstLine="0"/>
+        <w:rPr>
+          <w:rFonts w:ascii="Arial" w:hAnsi="Arial" w:cs="Arial"/>
+          <w:color w:val="000000" w:themeColor="text1"/>
+        </w:rPr>
+      </w:pPr>
+    </w:p>
+    <w:p>
+      <w:pPr>
+        <w:ind w:left="0" w:firstLine="0"/>
+        <w:rPr>
+          <w:rFonts w:ascii="Arial" w:hAnsi="Arial" w:cs="Arial"/>
+          <w:color w:val="000000" w:themeColor="text1"/>
+        </w:rPr>
+      </w:pPr>
+    </w:p>
+    <w:p>
+      <w:pPr>
+        <w:ind w:left="0" w:firstLine="0"/>
+        <w:rPr>
+          <w:rFonts w:ascii="Arial" w:hAnsi="Arial" w:cs="Arial"/>
+          <w:color w:val="000000" w:themeColor="text1"/>
+        </w:rPr>
+      </w:pPr>
+    </w:p>
+    <w:p>
+      <w:pPr>
+        <w:pStyle w:val="ListParagraph"/>
+        <w:numPr>
+          <w:ilvl w:val="0"/>
+          <w:numId w:val="49"/>
+        </w:numPr>
+        <w:ind w:left="709" w:hanging="709"/>
+        <w:rPr>
+          <w:rFonts w:ascii="Arial" w:hAnsi="Arial" w:cs="Arial"/>
+          <w:color w:val="000000" w:themeColor="text1"/>
+        </w:rPr>
+      </w:pPr>
+      <w:r>
+        <w:rPr>
+          <w:rFonts w:ascii="Arial" w:hAnsi="Arial" w:cs="Arial"/>
+        </w:rPr>
+        <w:tab/>
+      </w:r>
+      <w:r>
+        <w:rPr>
+          <w:rFonts w:ascii="Arial" w:hAnsi="Arial" w:cs="Arial"/>
+          <w:color w:val="000000" w:themeColor="text1"/>
+        </w:rPr>
+        <w:t xml:space="preserve">Halaman </w:t>
+      </w:r>
+      <w:r>
+        <w:rPr>
+          <w:rFonts w:ascii="Arial" w:hAnsi="Arial" w:cs="Arial"/>
+          <w:i/>
+          <w:iCs/>
+          <w:color w:val="000000" w:themeColor="text1"/>
+        </w:rPr>
+        <w:t>Print</w:t>
+      </w:r>
+      <w:r>
+        <w:rPr>
+          <w:rFonts w:ascii="Arial" w:hAnsi="Arial" w:cs="Arial"/>
+          <w:color w:val="000000" w:themeColor="text1"/>
+        </w:rPr>
+        <w:t xml:space="preserve"> </w:t>
+      </w:r>
+      <w:r>
+        <w:rPr>
+          <w:rFonts w:ascii="Arial" w:hAnsi="Arial" w:cs="Arial"/>
+          <w:i/>
+          <w:iCs/>
+          <w:color w:val="000000" w:themeColor="text1"/>
+        </w:rPr>
+        <w:t>Order</w:t>
+      </w:r>
+    </w:p>
+    <w:p>
+      <w:pPr>
+        <w:pStyle w:val="ListParagraph"/>
+        <w:ind w:left="0" w:firstLine="709"/>
+        <w:rPr>
+          <w:rFonts w:ascii="Arial" w:hAnsi="Arial" w:cs="Arial"/>
+          <w:color w:val="000000" w:themeColor="text1"/>
+        </w:rPr>
+      </w:pPr>
+      <w:r>
+        <w:rPr>
+          <w:rFonts w:ascii="Arial" w:hAnsi="Arial" w:cs="Arial"/>
+        </w:rPr>
+        <w:t xml:space="preserve">Halaman </w:t>
+      </w:r>
+      <w:r>
+        <w:rPr>
+          <w:rFonts w:ascii="Arial" w:hAnsi="Arial" w:cs="Arial"/>
+          <w:i/>
+          <w:iCs/>
+        </w:rPr>
+        <w:t>Print Order</w:t>
+      </w:r>
+      <w:r>
+        <w:rPr>
+          <w:rFonts w:ascii="Arial" w:hAnsi="Arial" w:cs="Arial"/>
+        </w:rPr>
+        <w:t xml:space="preserve"> berisikah informasi mengenai detail order yang akan di print sebagai formulir </w:t>
+      </w:r>
+      <w:r>
+        <w:rPr>
+          <w:rFonts w:ascii="Arial" w:hAnsi="Arial" w:cs="Arial"/>
+          <w:i/>
+          <w:iCs/>
+        </w:rPr>
+        <w:t>service</w:t>
+      </w:r>
+      <w:r>
+        <w:rPr>
+          <w:rFonts w:ascii="Arial" w:hAnsi="Arial" w:cs="Arial"/>
+        </w:rPr>
+        <w:t>, dan dapat dilihat pada Gambar 4.20</w:t>
+      </w:r>
+      <w:r>
+        <w:rPr>
+          <w:rFonts w:ascii="Arial" w:hAnsi="Arial" w:cs="Arial"/>
+        </w:rPr>
+        <w:t>.</w:t>
+      </w:r>
+    </w:p>
+    <w:p>
+      <w:pPr>
+        <w:ind w:left="0" w:firstLine="0"/>
+        <w:rPr>
+          <w:rFonts w:ascii="Arial" w:hAnsi="Arial" w:cs="Arial"/>
+          <w:color w:val="000000" w:themeColor="text1"/>
+        </w:rPr>
+      </w:pPr>
+    </w:p>
+    <w:p>
+      <w:pPr>
+        <w:ind w:left="0" w:firstLine="0"/>
+        <w:rPr>
+          <w:rFonts w:ascii="Arial" w:hAnsi="Arial" w:cs="Arial"/>
+          <w:color w:val="000000" w:themeColor="text1"/>
+        </w:rPr>
+      </w:pPr>
+      <w:r>
+        <w:rPr>
+          <w:noProof/>
+        </w:rPr>
+        <w:drawing>
+          <wp:anchor distT="0" distB="0" distL="114300" distR="114300" simplePos="0" relativeHeight="251696128" behindDoc="0" locked="0" layoutInCell="1" allowOverlap="1" wp14:anchorId="2F62500B" wp14:editId="539A1674">
+            <wp:simplePos x="0" y="0"/>
+            <wp:positionH relativeFrom="page">
+              <wp:align>center</wp:align>
+            </wp:positionH>
+            <wp:positionV relativeFrom="paragraph">
+              <wp:posOffset>9525</wp:posOffset>
+            </wp:positionV>
+            <wp:extent cx="3230880" cy="4762500"/>
+            <wp:effectExtent l="0" t="0" r="7620" b="0"/>
+            <wp:wrapSquare wrapText="bothSides"/>
+            <wp:docPr id="61" name="Picture 61"/>
+            <wp:cNvGraphicFramePr>
+              <a:graphicFrameLocks xmlns:a="http://schemas.openxmlformats.org/drawingml/2006/main" noChangeAspect="1"/>
+            </wp:cNvGraphicFramePr>
+            <a:graphic xmlns:a="http://schemas.openxmlformats.org/drawingml/2006/main">
+              <a:graphicData uri="http://schemas.openxmlformats.org/drawingml/2006/picture">
+                <pic:pic xmlns:pic="http://schemas.openxmlformats.org/drawingml/2006/picture">
+                  <pic:nvPicPr>
+                    <pic:cNvPr id="0" name="Picture 34"/>
+                    <pic:cNvPicPr>
+                      <a:picLocks noChangeAspect="1" noChangeArrowheads="1"/>
+                    </pic:cNvPicPr>
+                  </pic:nvPicPr>
+                  <pic:blipFill>
+                    <a:blip r:embed="rId60">
+                      <a:extLst>
+                        <a:ext uri="{28A0092B-C50C-407E-A947-70E740481C1C}">
+                          <a14:useLocalDpi xmlns:a14="http://schemas.microsoft.com/office/drawing/2010/main" val="0"/>
+                        </a:ext>
+                      </a:extLst>
+                    </a:blip>
+                    <a:srcRect/>
+                    <a:stretch>
+                      <a:fillRect/>
+                    </a:stretch>
+                  </pic:blipFill>
+                  <pic:spPr bwMode="auto">
+                    <a:xfrm>
+                      <a:off x="0" y="0"/>
+                      <a:ext cx="3230880" cy="4762500"/>
+                    </a:xfrm>
+                    <a:prstGeom prst="rect">
+                      <a:avLst/>
+                    </a:prstGeom>
+                    <a:noFill/>
+                    <a:ln>
+                      <a:noFill/>
+                    </a:ln>
+                  </pic:spPr>
+                </pic:pic>
+              </a:graphicData>
+            </a:graphic>
+            <wp14:sizeRelH relativeFrom="page">
+              <wp14:pctWidth>0</wp14:pctWidth>
+            </wp14:sizeRelH>
+            <wp14:sizeRelV relativeFrom="page">
+              <wp14:pctHeight>0</wp14:pctHeight>
+            </wp14:sizeRelV>
+          </wp:anchor>
+        </w:drawing>
+      </w:r>
+    </w:p>
+    <w:p>
+      <w:pPr>
+        <w:ind w:left="0" w:firstLine="0"/>
+        <w:rPr>
+          <w:rFonts w:ascii="Arial" w:hAnsi="Arial" w:cs="Arial"/>
+          <w:color w:val="000000" w:themeColor="text1"/>
+        </w:rPr>
+      </w:pPr>
+    </w:p>
+    <w:p>
+      <w:pPr>
+        <w:ind w:left="0" w:firstLine="0"/>
+        <w:rPr>
+          <w:rFonts w:ascii="Arial" w:hAnsi="Arial" w:cs="Arial"/>
+          <w:color w:val="000000" w:themeColor="text1"/>
+        </w:rPr>
+      </w:pPr>
+    </w:p>
+    <w:p>
+      <w:pPr>
+        <w:ind w:left="0" w:firstLine="0"/>
+        <w:rPr>
+          <w:rFonts w:ascii="Arial" w:hAnsi="Arial" w:cs="Arial"/>
+          <w:color w:val="000000" w:themeColor="text1"/>
+        </w:rPr>
+      </w:pPr>
+    </w:p>
+    <w:p>
+      <w:pPr>
+        <w:ind w:left="0" w:firstLine="0"/>
+        <w:rPr>
+          <w:rFonts w:ascii="Arial" w:hAnsi="Arial" w:cs="Arial"/>
+          <w:color w:val="000000" w:themeColor="text1"/>
+        </w:rPr>
+      </w:pPr>
+    </w:p>
+    <w:p>
+      <w:pPr>
+        <w:rPr>
+          <w:rFonts w:ascii="Arial" w:hAnsi="Arial" w:cs="Arial"/>
+        </w:rPr>
+      </w:pPr>
+    </w:p>
+    <w:p>
+      <w:pPr>
+        <w:rPr>
+          <w:rFonts w:ascii="Arial" w:hAnsi="Arial" w:cs="Arial"/>
+        </w:rPr>
+      </w:pPr>
+    </w:p>
+    <w:p>
+      <w:pPr>
+        <w:rPr>
+          <w:rFonts w:ascii="Arial" w:hAnsi="Arial" w:cs="Arial"/>
+        </w:rPr>
+      </w:pPr>
+    </w:p>
+    <w:p>
+      <w:pPr>
+        <w:rPr>
+          <w:rFonts w:ascii="Arial" w:hAnsi="Arial" w:cs="Arial"/>
+        </w:rPr>
+      </w:pPr>
+    </w:p>
+    <w:p>
+      <w:pPr>
+        <w:rPr>
+          <w:rFonts w:ascii="Arial" w:hAnsi="Arial" w:cs="Arial"/>
+        </w:rPr>
+      </w:pPr>
+    </w:p>
+    <w:p>
+      <w:pPr>
+        <w:rPr>
+          <w:rFonts w:ascii="Arial" w:hAnsi="Arial" w:cs="Arial"/>
+        </w:rPr>
+      </w:pPr>
+    </w:p>
+    <w:p>
+      <w:pPr>
+        <w:rPr>
+          <w:rFonts w:ascii="Arial" w:hAnsi="Arial" w:cs="Arial"/>
+        </w:rPr>
+      </w:pPr>
+    </w:p>
+    <w:p>
+      <w:pPr>
+        <w:rPr>
+          <w:rFonts w:ascii="Arial" w:hAnsi="Arial" w:cs="Arial"/>
+        </w:rPr>
+      </w:pPr>
+    </w:p>
+    <w:p>
+      <w:pPr>
+        <w:rPr>
+          <w:rFonts w:ascii="Arial" w:hAnsi="Arial" w:cs="Arial"/>
+        </w:rPr>
+      </w:pPr>
+    </w:p>
+    <w:p>
+      <w:pPr>
+        <w:rPr>
+          <w:rFonts w:ascii="Arial" w:hAnsi="Arial" w:cs="Arial"/>
+        </w:rPr>
+      </w:pPr>
+    </w:p>
+    <w:p>
+      <w:pPr>
+        <w:rPr>
+          <w:rFonts w:ascii="Arial" w:hAnsi="Arial" w:cs="Arial"/>
+        </w:rPr>
+      </w:pPr>
+    </w:p>
+    <w:p>
+      <w:pPr>
+        <w:rPr>
+          <w:rFonts w:ascii="Arial" w:hAnsi="Arial" w:cs="Arial"/>
+        </w:rPr>
+      </w:pPr>
+    </w:p>
+    <w:p>
+      <w:pPr>
+        <w:rPr>
+          <w:rFonts w:ascii="Arial" w:hAnsi="Arial" w:cs="Arial"/>
+        </w:rPr>
+      </w:pPr>
+    </w:p>
+    <w:p>
+      <w:pPr>
+        <w:rPr>
+          <w:rFonts w:ascii="Arial" w:hAnsi="Arial" w:cs="Arial"/>
+        </w:rPr>
+      </w:pPr>
+    </w:p>
+    <w:p>
+      <w:pPr>
+        <w:rPr>
+          <w:rFonts w:ascii="Arial" w:hAnsi="Arial" w:cs="Arial"/>
+          <w:color w:val="000000" w:themeColor="text1"/>
+        </w:rPr>
+      </w:pPr>
+    </w:p>
+    <w:p>
+      <w:pPr>
+        <w:tabs>
+          <w:tab w:val="left" w:pos="2676"/>
+        </w:tabs>
+        <w:rPr>
+          <w:rFonts w:ascii="Arial" w:hAnsi="Arial" w:cs="Arial"/>
+          <w:color w:val="000000" w:themeColor="text1"/>
+        </w:rPr>
+      </w:pPr>
+      <w:r>
+        <w:rPr>
+          <w:rFonts w:ascii="Arial" w:hAnsi="Arial" w:cs="Arial"/>
+          <w:color w:val="000000" w:themeColor="text1"/>
+        </w:rPr>
+        <w:tab/>
+      </w:r>
+      <w:r>
+        <w:rPr>
+          <w:rFonts w:ascii="Arial" w:hAnsi="Arial" w:cs="Arial"/>
+          <w:color w:val="000000" w:themeColor="text1"/>
+        </w:rPr>
+        <w:tab/>
+      </w:r>
+    </w:p>
+    <w:p>
+      <w:pPr>
+        <w:tabs>
+          <w:tab w:val="left" w:pos="2676"/>
+        </w:tabs>
+        <w:rPr>
+          <w:rFonts w:ascii="Arial" w:hAnsi="Arial" w:cs="Arial"/>
+          <w:color w:val="000000" w:themeColor="text1"/>
+        </w:rPr>
+      </w:pPr>
+    </w:p>
+    <w:p>
+      <w:pPr>
+        <w:tabs>
+          <w:tab w:val="left" w:pos="2676"/>
+        </w:tabs>
+        <w:jc w:val="center"/>
+        <w:rPr>
+          <w:rFonts w:ascii="Arial" w:hAnsi="Arial" w:cs="Arial"/>
+          <w:color w:val="000000" w:themeColor="text1"/>
+        </w:rPr>
+      </w:pPr>
+      <w:r>
+        <w:rPr>
+          <w:rFonts w:ascii="Arial" w:hAnsi="Arial" w:cs="Arial"/>
+          <w:color w:val="000000" w:themeColor="text1"/>
+        </w:rPr>
+        <w:t xml:space="preserve">Gambar 4.20 Halaman </w:t>
+      </w:r>
+      <w:r>
+        <w:rPr>
+          <w:rFonts w:ascii="Arial" w:hAnsi="Arial" w:cs="Arial"/>
+          <w:i/>
+          <w:iCs/>
+          <w:color w:val="000000" w:themeColor="text1"/>
+        </w:rPr>
+        <w:t>Print Order</w:t>
+      </w:r>
+    </w:p>
+    <w:p>
+      <w:pPr>
+        <w:tabs>
+          <w:tab w:val="left" w:pos="2676"/>
+        </w:tabs>
+        <w:rPr>
+          <w:rFonts w:ascii="Arial" w:hAnsi="Arial" w:cs="Arial"/>
+        </w:rPr>
+      </w:pPr>
+      <w:r>
+        <w:rPr>
+          <w:rFonts w:ascii="Arial" w:hAnsi="Arial" w:cs="Arial"/>
+        </w:rPr>
+        <w:tab/>
+      </w:r>
+    </w:p>
+    <w:p>
+      <w:pPr>
+        <w:tabs>
+          <w:tab w:val="left" w:pos="2676"/>
+        </w:tabs>
+        <w:rPr>
+          <w:rFonts w:ascii="Arial" w:hAnsi="Arial" w:cs="Arial"/>
+        </w:rPr>
+      </w:pPr>
+    </w:p>
+    <w:p>
+      <w:pPr>
+        <w:tabs>
+          <w:tab w:val="left" w:pos="2676"/>
+        </w:tabs>
+        <w:rPr>
+          <w:rFonts w:ascii="Arial" w:hAnsi="Arial" w:cs="Arial"/>
+        </w:rPr>
+      </w:pPr>
+    </w:p>
+    <w:p>
+      <w:pPr>
+        <w:tabs>
+          <w:tab w:val="left" w:pos="2676"/>
+        </w:tabs>
+        <w:rPr>
+          <w:rFonts w:ascii="Arial" w:hAnsi="Arial" w:cs="Arial"/>
+        </w:rPr>
+      </w:pPr>
+    </w:p>
+    <w:p>
+      <w:pPr>
+        <w:tabs>
+          <w:tab w:val="left" w:pos="2676"/>
+        </w:tabs>
+        <w:rPr>
+          <w:rFonts w:ascii="Arial" w:hAnsi="Arial" w:cs="Arial"/>
+        </w:rPr>
+      </w:pPr>
+    </w:p>
+    <w:p>
+      <w:pPr>
+        <w:pStyle w:val="ListParagraph"/>
+        <w:numPr>
+          <w:ilvl w:val="0"/>
+          <w:numId w:val="49"/>
+        </w:numPr>
+        <w:ind w:left="709" w:hanging="709"/>
+        <w:rPr>
+          <w:rFonts w:ascii="Arial" w:hAnsi="Arial" w:cs="Arial"/>
+          <w:color w:val="000000" w:themeColor="text1"/>
+        </w:rPr>
+      </w:pPr>
+      <w:r>
+        <w:rPr>
+          <w:rFonts w:ascii="Arial" w:hAnsi="Arial" w:cs="Arial"/>
+        </w:rPr>
+        <w:tab/>
+      </w:r>
+      <w:r>
+        <w:rPr>
+          <w:rFonts w:ascii="Arial" w:hAnsi="Arial" w:cs="Arial"/>
+          <w:color w:val="000000" w:themeColor="text1"/>
+        </w:rPr>
+        <w:t xml:space="preserve">Halaman </w:t>
+      </w:r>
+      <w:r>
+        <w:rPr>
+          <w:rFonts w:ascii="Arial" w:hAnsi="Arial" w:cs="Arial"/>
+          <w:color w:val="000000" w:themeColor="text1"/>
+        </w:rPr>
+        <w:t>Saran</w:t>
+      </w:r>
+    </w:p>
+    <w:p>
+      <w:pPr>
+        <w:pStyle w:val="ListParagraph"/>
+        <w:ind w:left="0" w:firstLine="709"/>
+        <w:rPr>
+          <w:rFonts w:ascii="Arial" w:hAnsi="Arial" w:cs="Arial"/>
+          <w:color w:val="000000" w:themeColor="text1"/>
+        </w:rPr>
+      </w:pPr>
+      <w:r>
+        <w:rPr>
+          <w:rFonts w:ascii="Arial" w:hAnsi="Arial" w:cs="Arial"/>
+          <w:color w:val="000000" w:themeColor="text1"/>
+        </w:rPr>
+        <w:t>Halaman Saran berisikan saran – saran yang dikirimkan oleh pelanggan, dan dapat dilihat pada Gambar 4.21.</w:t>
+      </w:r>
+    </w:p>
+    <w:p>
+      <w:pPr>
+        <w:tabs>
+          <w:tab w:val="left" w:pos="2676"/>
+        </w:tabs>
+        <w:rPr>
+          <w:rFonts w:ascii="Arial" w:hAnsi="Arial" w:cs="Arial"/>
+        </w:rPr>
+      </w:pPr>
+      <w:r>
+        <w:rPr>
+          <w:noProof/>
+        </w:rPr>
+        <w:drawing>
+          <wp:anchor distT="0" distB="0" distL="114300" distR="114300" simplePos="0" relativeHeight="251697152" behindDoc="0" locked="0" layoutInCell="1" allowOverlap="1" wp14:anchorId="4513E854" wp14:editId="06B6ADD8">
+            <wp:simplePos x="0" y="0"/>
+            <wp:positionH relativeFrom="margin">
+              <wp:align>left</wp:align>
+            </wp:positionH>
+            <wp:positionV relativeFrom="paragraph">
+              <wp:posOffset>302895</wp:posOffset>
+            </wp:positionV>
+            <wp:extent cx="5039995" cy="3182620"/>
+            <wp:effectExtent l="0" t="0" r="8255" b="0"/>
+            <wp:wrapSquare wrapText="bothSides"/>
+            <wp:docPr id="62" name="Picture 62"/>
+            <wp:cNvGraphicFramePr>
+              <a:graphicFrameLocks xmlns:a="http://schemas.openxmlformats.org/drawingml/2006/main" noChangeAspect="1"/>
+            </wp:cNvGraphicFramePr>
+            <a:graphic xmlns:a="http://schemas.openxmlformats.org/drawingml/2006/main">
+              <a:graphicData uri="http://schemas.openxmlformats.org/drawingml/2006/picture">
+                <pic:pic xmlns:pic="http://schemas.openxmlformats.org/drawingml/2006/picture">
+                  <pic:nvPicPr>
+                    <pic:cNvPr id="0" name="Picture 36"/>
+                    <pic:cNvPicPr>
+                      <a:picLocks noChangeAspect="1" noChangeArrowheads="1"/>
+                    </pic:cNvPicPr>
+                  </pic:nvPicPr>
+                  <pic:blipFill>
+                    <a:blip r:embed="rId61" cstate="print">
+                      <a:extLst>
+                        <a:ext uri="{28A0092B-C50C-407E-A947-70E740481C1C}">
+                          <a14:useLocalDpi xmlns:a14="http://schemas.microsoft.com/office/drawing/2010/main" val="0"/>
+                        </a:ext>
+                      </a:extLst>
+                    </a:blip>
+                    <a:srcRect/>
+                    <a:stretch>
+                      <a:fillRect/>
+                    </a:stretch>
+                  </pic:blipFill>
+                  <pic:spPr bwMode="auto">
+                    <a:xfrm>
+                      <a:off x="0" y="0"/>
+                      <a:ext cx="5039995" cy="3182620"/>
+                    </a:xfrm>
+                    <a:prstGeom prst="rect">
+                      <a:avLst/>
+                    </a:prstGeom>
+                    <a:noFill/>
+                    <a:ln>
+                      <a:noFill/>
+                    </a:ln>
+                  </pic:spPr>
+                </pic:pic>
+              </a:graphicData>
+            </a:graphic>
+            <wp14:sizeRelH relativeFrom="page">
+              <wp14:pctWidth>0</wp14:pctWidth>
+            </wp14:sizeRelH>
+            <wp14:sizeRelV relativeFrom="page">
+              <wp14:pctHeight>0</wp14:pctHeight>
+            </wp14:sizeRelV>
+          </wp:anchor>
+        </w:drawing>
+      </w:r>
+    </w:p>
+    <w:p>
+      <w:pPr>
+        <w:tabs>
+          <w:tab w:val="left" w:pos="2676"/>
+        </w:tabs>
+        <w:rPr>
+          <w:rFonts w:ascii="Arial" w:hAnsi="Arial" w:cs="Arial"/>
+        </w:rPr>
+      </w:pPr>
+    </w:p>
+    <w:p>
+      <w:pPr>
+        <w:tabs>
+          <w:tab w:val="left" w:pos="2676"/>
+        </w:tabs>
+        <w:rPr>
+          <w:rFonts w:ascii="Arial" w:hAnsi="Arial" w:cs="Arial"/>
+        </w:rPr>
+      </w:pPr>
+    </w:p>
+    <w:p>
+      <w:pPr>
+        <w:tabs>
+          <w:tab w:val="left" w:pos="2676"/>
+        </w:tabs>
+        <w:jc w:val="center"/>
+        <w:rPr>
+          <w:rFonts w:ascii="Arial" w:hAnsi="Arial" w:cs="Arial"/>
+        </w:rPr>
+      </w:pPr>
+      <w:r>
+        <w:rPr>
+          <w:rFonts w:ascii="Arial" w:hAnsi="Arial" w:cs="Arial"/>
+        </w:rPr>
+        <w:t>Gambar 4.21 Halaman Saran</w:t>
+      </w:r>
+    </w:p>
+    <w:p>
+      <w:pPr>
+        <w:tabs>
+          <w:tab w:val="left" w:pos="2676"/>
+        </w:tabs>
+        <w:rPr>
+          <w:rFonts w:ascii="Arial" w:hAnsi="Arial" w:cs="Arial"/>
+        </w:rPr>
+      </w:pPr>
+    </w:p>
+    <w:p>
+      <w:pPr>
+        <w:pStyle w:val="ListParagraph"/>
+        <w:numPr>
+          <w:ilvl w:val="0"/>
+          <w:numId w:val="49"/>
+        </w:numPr>
+        <w:ind w:left="709" w:hanging="709"/>
+        <w:rPr>
+          <w:rFonts w:ascii="Arial" w:hAnsi="Arial" w:cs="Arial"/>
+          <w:color w:val="000000" w:themeColor="text1"/>
+        </w:rPr>
+      </w:pPr>
+      <w:r>
+        <w:rPr>
+          <w:rFonts w:ascii="Arial" w:hAnsi="Arial" w:cs="Arial"/>
+        </w:rPr>
+        <w:tab/>
+      </w:r>
+      <w:r>
+        <w:rPr>
+          <w:rFonts w:ascii="Arial" w:hAnsi="Arial" w:cs="Arial"/>
+          <w:color w:val="000000" w:themeColor="text1"/>
+        </w:rPr>
+        <w:t>Halaman</w:t>
+      </w:r>
+      <w:r>
+        <w:rPr>
+          <w:rFonts w:ascii="Arial" w:hAnsi="Arial" w:cs="Arial"/>
+          <w:color w:val="000000" w:themeColor="text1"/>
+        </w:rPr>
+        <w:t xml:space="preserve"> Balas</w:t>
+      </w:r>
+      <w:r>
+        <w:rPr>
+          <w:rFonts w:ascii="Arial" w:hAnsi="Arial" w:cs="Arial"/>
+          <w:color w:val="000000" w:themeColor="text1"/>
+        </w:rPr>
+        <w:t xml:space="preserve"> Saran</w:t>
+      </w:r>
+    </w:p>
+    <w:p>
+      <w:pPr>
+        <w:pStyle w:val="ListParagraph"/>
+        <w:ind w:left="0" w:firstLine="709"/>
+        <w:rPr>
+          <w:rFonts w:ascii="Arial" w:hAnsi="Arial" w:cs="Arial"/>
+          <w:color w:val="000000" w:themeColor="text1"/>
+        </w:rPr>
+      </w:pPr>
+      <w:r>
+        <w:rPr>
+          <w:noProof/>
+        </w:rPr>
+        <w:drawing>
+          <wp:anchor distT="0" distB="0" distL="114300" distR="114300" simplePos="0" relativeHeight="251698176" behindDoc="0" locked="0" layoutInCell="1" allowOverlap="1" wp14:anchorId="300DAD02" wp14:editId="60BF67B0">
+            <wp:simplePos x="0" y="0"/>
+            <wp:positionH relativeFrom="margin">
+              <wp:align>center</wp:align>
+            </wp:positionH>
+            <wp:positionV relativeFrom="paragraph">
+              <wp:posOffset>821055</wp:posOffset>
+            </wp:positionV>
+            <wp:extent cx="5039995" cy="1575435"/>
+            <wp:effectExtent l="0" t="0" r="8255" b="5715"/>
+            <wp:wrapSquare wrapText="bothSides"/>
+            <wp:docPr id="63" name="Picture 63"/>
+            <wp:cNvGraphicFramePr>
+              <a:graphicFrameLocks xmlns:a="http://schemas.openxmlformats.org/drawingml/2006/main" noChangeAspect="1"/>
+            </wp:cNvGraphicFramePr>
+            <a:graphic xmlns:a="http://schemas.openxmlformats.org/drawingml/2006/main">
+              <a:graphicData uri="http://schemas.openxmlformats.org/drawingml/2006/picture">
+                <pic:pic xmlns:pic="http://schemas.openxmlformats.org/drawingml/2006/picture">
+                  <pic:nvPicPr>
+                    <pic:cNvPr id="0" name="Picture 38"/>
+                    <pic:cNvPicPr>
+                      <a:picLocks noChangeAspect="1" noChangeArrowheads="1"/>
+                    </pic:cNvPicPr>
+                  </pic:nvPicPr>
+                  <pic:blipFill>
+                    <a:blip r:embed="rId62" cstate="print">
+                      <a:extLst>
+                        <a:ext uri="{28A0092B-C50C-407E-A947-70E740481C1C}">
+                          <a14:useLocalDpi xmlns:a14="http://schemas.microsoft.com/office/drawing/2010/main" val="0"/>
+                        </a:ext>
+                      </a:extLst>
+                    </a:blip>
+                    <a:srcRect/>
+                    <a:stretch>
+                      <a:fillRect/>
+                    </a:stretch>
+                  </pic:blipFill>
+                  <pic:spPr bwMode="auto">
+                    <a:xfrm>
+                      <a:off x="0" y="0"/>
+                      <a:ext cx="5039995" cy="1575435"/>
+                    </a:xfrm>
+                    <a:prstGeom prst="rect">
+                      <a:avLst/>
+                    </a:prstGeom>
+                    <a:noFill/>
+                    <a:ln>
+                      <a:noFill/>
+                    </a:ln>
+                  </pic:spPr>
+                </pic:pic>
+              </a:graphicData>
+            </a:graphic>
+            <wp14:sizeRelH relativeFrom="page">
+              <wp14:pctWidth>0</wp14:pctWidth>
+            </wp14:sizeRelH>
+            <wp14:sizeRelV relativeFrom="page">
+              <wp14:pctHeight>0</wp14:pctHeight>
+            </wp14:sizeRelV>
+          </wp:anchor>
+        </w:drawing>
+      </w:r>
+      <w:r>
+        <w:rPr>
+          <w:rFonts w:ascii="Arial" w:hAnsi="Arial" w:cs="Arial"/>
+          <w:color w:val="000000" w:themeColor="text1"/>
+        </w:rPr>
+        <w:t>Halaman Balas Saran merupakan halaman yang memungkinkan admin untuk membalas saran yang dikirimkan pelanggan, dan dapat dilihat pada Gam</w:t>
+      </w:r>
+      <w:r>
+        <w:rPr>
+          <w:rFonts w:ascii="Arial" w:hAnsi="Arial" w:cs="Arial"/>
+          <w:color w:val="000000" w:themeColor="text1"/>
+        </w:rPr>
+        <w:t>b</w:t>
+      </w:r>
+      <w:r>
+        <w:rPr>
+          <w:rFonts w:ascii="Arial" w:hAnsi="Arial" w:cs="Arial"/>
+          <w:color w:val="000000" w:themeColor="text1"/>
+        </w:rPr>
+        <w:t>ar 4.22.</w:t>
+      </w:r>
+    </w:p>
+    <w:p>
+      <w:pPr>
+        <w:pStyle w:val="ListParagraph"/>
+        <w:ind w:left="709" w:firstLine="0"/>
+        <w:rPr>
+          <w:rFonts w:ascii="Arial" w:hAnsi="Arial" w:cs="Arial"/>
+          <w:color w:val="000000" w:themeColor="text1"/>
+        </w:rPr>
+      </w:pPr>
+    </w:p>
+    <w:p>
+      <w:pPr>
+        <w:jc w:val="center"/>
+        <w:rPr>
+          <w:rFonts w:ascii="Arial" w:hAnsi="Arial" w:cs="Arial"/>
+          <w:color w:val="000000" w:themeColor="text1"/>
+        </w:rPr>
+      </w:pPr>
+      <w:r>
+        <w:rPr>
+          <w:rFonts w:ascii="Arial" w:hAnsi="Arial" w:cs="Arial"/>
+          <w:color w:val="000000" w:themeColor="text1"/>
+        </w:rPr>
+        <w:t>Gambar 4.22 Halaman Balas Saran</w:t>
+      </w:r>
+    </w:p>
+    <w:p>
+      <w:pPr>
+        <w:pStyle w:val="ListParagraph"/>
+        <w:numPr>
+          <w:ilvl w:val="0"/>
+          <w:numId w:val="49"/>
+        </w:numPr>
+        <w:ind w:left="709" w:hanging="709"/>
+        <w:rPr>
+          <w:rFonts w:ascii="Arial" w:hAnsi="Arial" w:cs="Arial"/>
+          <w:color w:val="000000" w:themeColor="text1"/>
+        </w:rPr>
+      </w:pPr>
+      <w:r>
+        <w:rPr>
+          <w:rFonts w:ascii="Arial" w:hAnsi="Arial" w:cs="Arial"/>
+        </w:rPr>
+        <w:lastRenderedPageBreak/>
+        <w:tab/>
+      </w:r>
+      <w:r>
+        <w:rPr>
+          <w:rFonts w:ascii="Arial" w:hAnsi="Arial" w:cs="Arial"/>
+          <w:color w:val="000000" w:themeColor="text1"/>
+        </w:rPr>
+        <w:t xml:space="preserve">Halaman </w:t>
+      </w:r>
+      <w:r>
+        <w:rPr>
+          <w:rFonts w:ascii="Arial" w:hAnsi="Arial" w:cs="Arial"/>
+          <w:color w:val="000000" w:themeColor="text1"/>
+        </w:rPr>
+        <w:t>Komplain</w:t>
+      </w:r>
+    </w:p>
+    <w:p>
+      <w:pPr>
+        <w:pStyle w:val="ListParagraph"/>
+        <w:ind w:left="0" w:firstLine="709"/>
+        <w:rPr>
+          <w:rFonts w:ascii="Arial" w:hAnsi="Arial" w:cs="Arial"/>
+          <w:color w:val="000000" w:themeColor="text1"/>
+        </w:rPr>
+      </w:pPr>
+      <w:r>
+        <w:rPr>
+          <w:rFonts w:ascii="Arial" w:hAnsi="Arial" w:cs="Arial"/>
+          <w:color w:val="000000" w:themeColor="text1"/>
+        </w:rPr>
+        <w:t>Halaman Komplain berisikan data mengenai komplain yang dilakukan oleh pelanggan, dan dapat dilihat pada Gambar 4.23.</w:t>
+      </w:r>
+    </w:p>
+    <w:p>
+      <w:pPr>
+        <w:pStyle w:val="ListParagraph"/>
+        <w:ind w:left="709" w:firstLine="0"/>
+        <w:rPr>
+          <w:rFonts w:ascii="Arial" w:hAnsi="Arial" w:cs="Arial"/>
+          <w:color w:val="000000" w:themeColor="text1"/>
+        </w:rPr>
+      </w:pPr>
+      <w:r>
+        <w:rPr>
+          <w:noProof/>
+        </w:rPr>
+        <w:drawing>
+          <wp:anchor distT="0" distB="0" distL="114300" distR="114300" simplePos="0" relativeHeight="251699200" behindDoc="0" locked="0" layoutInCell="1" allowOverlap="1" wp14:anchorId="44F26F70" wp14:editId="11BC873D">
+            <wp:simplePos x="0" y="0"/>
+            <wp:positionH relativeFrom="margin">
+              <wp:align>right</wp:align>
+            </wp:positionH>
+            <wp:positionV relativeFrom="paragraph">
+              <wp:posOffset>254635</wp:posOffset>
+            </wp:positionV>
+            <wp:extent cx="5039995" cy="3182620"/>
+            <wp:effectExtent l="0" t="0" r="8255" b="0"/>
+            <wp:wrapSquare wrapText="bothSides"/>
+            <wp:docPr id="65" name="Picture 65"/>
+            <wp:cNvGraphicFramePr>
+              <a:graphicFrameLocks xmlns:a="http://schemas.openxmlformats.org/drawingml/2006/main" noChangeAspect="1"/>
+            </wp:cNvGraphicFramePr>
+            <a:graphic xmlns:a="http://schemas.openxmlformats.org/drawingml/2006/main">
+              <a:graphicData uri="http://schemas.openxmlformats.org/drawingml/2006/picture">
+                <pic:pic xmlns:pic="http://schemas.openxmlformats.org/drawingml/2006/picture">
+                  <pic:nvPicPr>
+                    <pic:cNvPr id="0" name="Picture 45"/>
+                    <pic:cNvPicPr>
+                      <a:picLocks noChangeAspect="1" noChangeArrowheads="1"/>
+                    </pic:cNvPicPr>
+                  </pic:nvPicPr>
+                  <pic:blipFill>
+                    <a:blip r:embed="rId63" cstate="print">
+                      <a:extLst>
+                        <a:ext uri="{28A0092B-C50C-407E-A947-70E740481C1C}">
+                          <a14:useLocalDpi xmlns:a14="http://schemas.microsoft.com/office/drawing/2010/main" val="0"/>
+                        </a:ext>
+                      </a:extLst>
+                    </a:blip>
+                    <a:srcRect/>
+                    <a:stretch>
+                      <a:fillRect/>
+                    </a:stretch>
+                  </pic:blipFill>
+                  <pic:spPr bwMode="auto">
+                    <a:xfrm>
+                      <a:off x="0" y="0"/>
+                      <a:ext cx="5039995" cy="3182620"/>
+                    </a:xfrm>
+                    <a:prstGeom prst="rect">
+                      <a:avLst/>
+                    </a:prstGeom>
+                    <a:noFill/>
+                    <a:ln>
+                      <a:noFill/>
+                    </a:ln>
+                  </pic:spPr>
+                </pic:pic>
+              </a:graphicData>
+            </a:graphic>
+            <wp14:sizeRelH relativeFrom="page">
+              <wp14:pctWidth>0</wp14:pctWidth>
+            </wp14:sizeRelH>
+            <wp14:sizeRelV relativeFrom="page">
+              <wp14:pctHeight>0</wp14:pctHeight>
+            </wp14:sizeRelV>
+          </wp:anchor>
+        </w:drawing>
+      </w:r>
+    </w:p>
+    <w:p>
+      <w:pPr>
+        <w:pStyle w:val="ListParagraph"/>
+        <w:ind w:left="709" w:firstLine="0"/>
+        <w:rPr>
+          <w:rFonts w:ascii="Arial" w:hAnsi="Arial" w:cs="Arial"/>
+          <w:color w:val="000000" w:themeColor="text1"/>
+        </w:rPr>
+      </w:pPr>
+    </w:p>
+    <w:p>
+      <w:pPr>
+        <w:jc w:val="center"/>
+        <w:rPr>
+          <w:rFonts w:ascii="Arial" w:hAnsi="Arial" w:cs="Arial"/>
+          <w:color w:val="000000" w:themeColor="text1"/>
+        </w:rPr>
+      </w:pPr>
+      <w:r>
+        <w:rPr>
+          <w:rFonts w:ascii="Arial" w:hAnsi="Arial" w:cs="Arial"/>
+          <w:color w:val="000000" w:themeColor="text1"/>
+        </w:rPr>
+        <w:t>Gambar 4.23 Halaman Komplain</w:t>
+      </w:r>
+    </w:p>
+    <w:p>
+      <w:pPr>
+        <w:pStyle w:val="ListParagraph"/>
+        <w:ind w:left="709" w:firstLine="0"/>
+        <w:rPr>
+          <w:rFonts w:ascii="Arial" w:hAnsi="Arial" w:cs="Arial"/>
+          <w:color w:val="000000" w:themeColor="text1"/>
+        </w:rPr>
+      </w:pPr>
+    </w:p>
+    <w:p>
+      <w:pPr>
+        <w:pStyle w:val="ListParagraph"/>
+        <w:ind w:left="709" w:firstLine="0"/>
+        <w:rPr>
+          <w:rFonts w:ascii="Arial" w:hAnsi="Arial" w:cs="Arial"/>
+          <w:color w:val="000000" w:themeColor="text1"/>
+        </w:rPr>
+      </w:pPr>
+    </w:p>
+    <w:p>
+      <w:pPr>
+        <w:pStyle w:val="ListParagraph"/>
+        <w:ind w:left="709" w:firstLine="0"/>
+        <w:rPr>
+          <w:rFonts w:ascii="Arial" w:hAnsi="Arial" w:cs="Arial"/>
+          <w:color w:val="000000" w:themeColor="text1"/>
+        </w:rPr>
+      </w:pPr>
+    </w:p>
+    <w:p>
+      <w:pPr>
+        <w:tabs>
+          <w:tab w:val="left" w:pos="2676"/>
+        </w:tabs>
+        <w:rPr>
+          <w:rFonts w:ascii="Arial" w:hAnsi="Arial" w:cs="Arial"/>
+        </w:rPr>
+      </w:pPr>
+    </w:p>
+    <w:p>
+      <w:pPr>
+        <w:tabs>
+          <w:tab w:val="left" w:pos="2676"/>
+        </w:tabs>
+        <w:rPr>
+          <w:rFonts w:ascii="Arial" w:hAnsi="Arial" w:cs="Arial"/>
+        </w:rPr>
+      </w:pPr>
+    </w:p>
+    <w:p>
+      <w:pPr>
+        <w:tabs>
+          <w:tab w:val="left" w:pos="2676"/>
+        </w:tabs>
+        <w:rPr>
+          <w:rFonts w:ascii="Arial" w:hAnsi="Arial" w:cs="Arial"/>
+        </w:rPr>
+      </w:pPr>
+    </w:p>
+    <w:p>
+      <w:pPr>
+        <w:tabs>
+          <w:tab w:val="left" w:pos="2676"/>
+        </w:tabs>
+        <w:rPr>
+          <w:rFonts w:ascii="Arial" w:hAnsi="Arial" w:cs="Arial"/>
+        </w:rPr>
+      </w:pPr>
+    </w:p>
+    <w:p>
+      <w:pPr>
+        <w:tabs>
+          <w:tab w:val="left" w:pos="2676"/>
+        </w:tabs>
+        <w:rPr>
+          <w:rFonts w:ascii="Arial" w:hAnsi="Arial" w:cs="Arial"/>
+        </w:rPr>
+      </w:pPr>
+    </w:p>
+    <w:p>
+      <w:pPr>
+        <w:tabs>
+          <w:tab w:val="left" w:pos="2676"/>
+        </w:tabs>
+        <w:rPr>
+          <w:rFonts w:ascii="Arial" w:hAnsi="Arial" w:cs="Arial"/>
+        </w:rPr>
+      </w:pPr>
+    </w:p>
+    <w:p>
+      <w:pPr>
+        <w:tabs>
+          <w:tab w:val="left" w:pos="2676"/>
+        </w:tabs>
+        <w:rPr>
+          <w:rFonts w:ascii="Arial" w:hAnsi="Arial" w:cs="Arial"/>
+        </w:rPr>
         <w:sectPr>
-          <w:headerReference w:type="even" r:id="rId48"/>
-          <w:headerReference w:type="default" r:id="rId49"/>
-          <w:headerReference w:type="first" r:id="rId50"/>
+          <w:headerReference w:type="even" r:id="rId64"/>
+          <w:headerReference w:type="default" r:id="rId65"/>
+          <w:headerReference w:type="first" r:id="rId66"/>
           <w:pgSz w:w="11906" w:h="16838" w:code="9"/>
           <w:pgMar w:top="1701" w:right="1701" w:bottom="1701" w:left="2268" w:header="720" w:footer="720" w:gutter="0"/>
           <w:cols w:space="720"/>
@@ -35395,9 +39302,9 @@
       </w:r>
     </w:p>
     <w:sectPr>
-      <w:headerReference w:type="even" r:id="rId51"/>
-      <w:headerReference w:type="default" r:id="rId52"/>
-      <w:headerReference w:type="first" r:id="rId53"/>
+      <w:headerReference w:type="even" r:id="rId67"/>
+      <w:headerReference w:type="default" r:id="rId68"/>
+      <w:headerReference w:type="first" r:id="rId69"/>
       <w:pgSz w:w="11906" w:h="16838" w:code="9"/>
       <w:pgMar w:top="1701" w:right="1701" w:bottom="1701" w:left="2268" w:header="720" w:footer="720" w:gutter="0"/>
       <w:cols w:space="720"/>
@@ -38805,13 +42712,13 @@
     </w:lvl>
   </w:abstractNum>
   <w:abstractNum w:abstractNumId="21" w15:restartNumberingAfterBreak="0">
-    <w:nsid w:val="32942555"/>
+    <w:nsid w:val="30A31D1B"/>
     <w:multiLevelType w:val="hybridMultilevel"/>
-    <w:tmpl w:val="B06A5D4E"/>
-    <w:lvl w:ilvl="0" w:tplc="93A81D8C">
+    <w:tmpl w:val="73F63446"/>
+    <w:lvl w:ilvl="0" w:tplc="E446E108">
       <w:start w:val="1"/>
       <w:numFmt w:val="decimal"/>
-      <w:lvlText w:val="2.1.%1"/>
+      <w:lvlText w:val="4.4.%1"/>
       <w:lvlJc w:val="left"/>
       <w:pPr>
         <w:ind w:left="720" w:hanging="360"/>
@@ -38894,13 +42801,13 @@
     </w:lvl>
   </w:abstractNum>
   <w:abstractNum w:abstractNumId="22" w15:restartNumberingAfterBreak="0">
-    <w:nsid w:val="3C3B6820"/>
+    <w:nsid w:val="32942555"/>
     <w:multiLevelType w:val="hybridMultilevel"/>
-    <w:tmpl w:val="9DBA6F92"/>
-    <w:lvl w:ilvl="0" w:tplc="4610379A">
+    <w:tmpl w:val="B06A5D4E"/>
+    <w:lvl w:ilvl="0" w:tplc="93A81D8C">
       <w:start w:val="1"/>
       <w:numFmt w:val="decimal"/>
-      <w:lvlText w:val="4.%1"/>
+      <w:lvlText w:val="2.1.%1"/>
       <w:lvlJc w:val="left"/>
       <w:pPr>
         <w:ind w:left="720" w:hanging="360"/>
@@ -38983,6 +42890,95 @@
     </w:lvl>
   </w:abstractNum>
   <w:abstractNum w:abstractNumId="23" w15:restartNumberingAfterBreak="0">
+    <w:nsid w:val="3C3B6820"/>
+    <w:multiLevelType w:val="hybridMultilevel"/>
+    <w:tmpl w:val="9DBA6F92"/>
+    <w:lvl w:ilvl="0" w:tplc="4610379A">
+      <w:start w:val="1"/>
+      <w:numFmt w:val="decimal"/>
+      <w:lvlText w:val="4.%1"/>
+      <w:lvlJc w:val="left"/>
+      <w:pPr>
+        <w:ind w:left="720" w:hanging="360"/>
+      </w:pPr>
+      <w:rPr>
+        <w:rFonts w:hint="default"/>
+      </w:rPr>
+    </w:lvl>
+    <w:lvl w:ilvl="1" w:tplc="04090019" w:tentative="1">
+      <w:start w:val="1"/>
+      <w:numFmt w:val="lowerLetter"/>
+      <w:lvlText w:val="%2."/>
+      <w:lvlJc w:val="left"/>
+      <w:pPr>
+        <w:ind w:left="1440" w:hanging="360"/>
+      </w:pPr>
+    </w:lvl>
+    <w:lvl w:ilvl="2" w:tplc="0409001B" w:tentative="1">
+      <w:start w:val="1"/>
+      <w:numFmt w:val="lowerRoman"/>
+      <w:lvlText w:val="%3."/>
+      <w:lvlJc w:val="right"/>
+      <w:pPr>
+        <w:ind w:left="2160" w:hanging="180"/>
+      </w:pPr>
+    </w:lvl>
+    <w:lvl w:ilvl="3" w:tplc="0409000F" w:tentative="1">
+      <w:start w:val="1"/>
+      <w:numFmt w:val="decimal"/>
+      <w:lvlText w:val="%4."/>
+      <w:lvlJc w:val="left"/>
+      <w:pPr>
+        <w:ind w:left="2880" w:hanging="360"/>
+      </w:pPr>
+    </w:lvl>
+    <w:lvl w:ilvl="4" w:tplc="04090019" w:tentative="1">
+      <w:start w:val="1"/>
+      <w:numFmt w:val="lowerLetter"/>
+      <w:lvlText w:val="%5."/>
+      <w:lvlJc w:val="left"/>
+      <w:pPr>
+        <w:ind w:left="3600" w:hanging="360"/>
+      </w:pPr>
+    </w:lvl>
+    <w:lvl w:ilvl="5" w:tplc="0409001B" w:tentative="1">
+      <w:start w:val="1"/>
+      <w:numFmt w:val="lowerRoman"/>
+      <w:lvlText w:val="%6."/>
+      <w:lvlJc w:val="right"/>
+      <w:pPr>
+        <w:ind w:left="4320" w:hanging="180"/>
+      </w:pPr>
+    </w:lvl>
+    <w:lvl w:ilvl="6" w:tplc="0409000F" w:tentative="1">
+      <w:start w:val="1"/>
+      <w:numFmt w:val="decimal"/>
+      <w:lvlText w:val="%7."/>
+      <w:lvlJc w:val="left"/>
+      <w:pPr>
+        <w:ind w:left="5040" w:hanging="360"/>
+      </w:pPr>
+    </w:lvl>
+    <w:lvl w:ilvl="7" w:tplc="04090019" w:tentative="1">
+      <w:start w:val="1"/>
+      <w:numFmt w:val="lowerLetter"/>
+      <w:lvlText w:val="%8."/>
+      <w:lvlJc w:val="left"/>
+      <w:pPr>
+        <w:ind w:left="5760" w:hanging="360"/>
+      </w:pPr>
+    </w:lvl>
+    <w:lvl w:ilvl="8" w:tplc="0409001B" w:tentative="1">
+      <w:start w:val="1"/>
+      <w:numFmt w:val="lowerRoman"/>
+      <w:lvlText w:val="%9."/>
+      <w:lvlJc w:val="right"/>
+      <w:pPr>
+        <w:ind w:left="6480" w:hanging="180"/>
+      </w:pPr>
+    </w:lvl>
+  </w:abstractNum>
+  <w:abstractNum w:abstractNumId="24" w15:restartNumberingAfterBreak="0">
     <w:nsid w:val="43C05AFB"/>
     <w:multiLevelType w:val="hybridMultilevel"/>
     <w:tmpl w:val="00AE5D34"/>
@@ -39075,7 +43071,7 @@
       </w:pPr>
     </w:lvl>
   </w:abstractNum>
-  <w:abstractNum w:abstractNumId="24" w15:restartNumberingAfterBreak="0">
+  <w:abstractNum w:abstractNumId="25" w15:restartNumberingAfterBreak="0">
     <w:nsid w:val="4D5D3643"/>
     <w:multiLevelType w:val="hybridMultilevel"/>
     <w:tmpl w:val="B3425D30"/>
@@ -39161,7 +43157,7 @@
       </w:pPr>
     </w:lvl>
   </w:abstractNum>
-  <w:abstractNum w:abstractNumId="25" w15:restartNumberingAfterBreak="0">
+  <w:abstractNum w:abstractNumId="26" w15:restartNumberingAfterBreak="0">
     <w:nsid w:val="4D877D79"/>
     <w:multiLevelType w:val="hybridMultilevel"/>
     <w:tmpl w:val="96108EBA"/>
@@ -39247,7 +43243,7 @@
       </w:pPr>
     </w:lvl>
   </w:abstractNum>
-  <w:abstractNum w:abstractNumId="26" w15:restartNumberingAfterBreak="0">
+  <w:abstractNum w:abstractNumId="27" w15:restartNumberingAfterBreak="0">
     <w:nsid w:val="5473070A"/>
     <w:multiLevelType w:val="hybridMultilevel"/>
     <w:tmpl w:val="6B2E433E"/>
@@ -39333,7 +43329,96 @@
       </w:pPr>
     </w:lvl>
   </w:abstractNum>
-  <w:abstractNum w:abstractNumId="27" w15:restartNumberingAfterBreak="0">
+  <w:abstractNum w:abstractNumId="28" w15:restartNumberingAfterBreak="0">
+    <w:nsid w:val="55D346A9"/>
+    <w:multiLevelType w:val="hybridMultilevel"/>
+    <w:tmpl w:val="14BCD050"/>
+    <w:lvl w:ilvl="0" w:tplc="E446E108">
+      <w:start w:val="1"/>
+      <w:numFmt w:val="decimal"/>
+      <w:lvlText w:val="4.4.%1"/>
+      <w:lvlJc w:val="left"/>
+      <w:pPr>
+        <w:ind w:left="720" w:hanging="360"/>
+      </w:pPr>
+      <w:rPr>
+        <w:rFonts w:hint="default"/>
+      </w:rPr>
+    </w:lvl>
+    <w:lvl w:ilvl="1" w:tplc="04090019" w:tentative="1">
+      <w:start w:val="1"/>
+      <w:numFmt w:val="lowerLetter"/>
+      <w:lvlText w:val="%2."/>
+      <w:lvlJc w:val="left"/>
+      <w:pPr>
+        <w:ind w:left="1440" w:hanging="360"/>
+      </w:pPr>
+    </w:lvl>
+    <w:lvl w:ilvl="2" w:tplc="0409001B" w:tentative="1">
+      <w:start w:val="1"/>
+      <w:numFmt w:val="lowerRoman"/>
+      <w:lvlText w:val="%3."/>
+      <w:lvlJc w:val="right"/>
+      <w:pPr>
+        <w:ind w:left="2160" w:hanging="180"/>
+      </w:pPr>
+    </w:lvl>
+    <w:lvl w:ilvl="3" w:tplc="0409000F" w:tentative="1">
+      <w:start w:val="1"/>
+      <w:numFmt w:val="decimal"/>
+      <w:lvlText w:val="%4."/>
+      <w:lvlJc w:val="left"/>
+      <w:pPr>
+        <w:ind w:left="2880" w:hanging="360"/>
+      </w:pPr>
+    </w:lvl>
+    <w:lvl w:ilvl="4" w:tplc="04090019" w:tentative="1">
+      <w:start w:val="1"/>
+      <w:numFmt w:val="lowerLetter"/>
+      <w:lvlText w:val="%5."/>
+      <w:lvlJc w:val="left"/>
+      <w:pPr>
+        <w:ind w:left="3600" w:hanging="360"/>
+      </w:pPr>
+    </w:lvl>
+    <w:lvl w:ilvl="5" w:tplc="0409001B" w:tentative="1">
+      <w:start w:val="1"/>
+      <w:numFmt w:val="lowerRoman"/>
+      <w:lvlText w:val="%6."/>
+      <w:lvlJc w:val="right"/>
+      <w:pPr>
+        <w:ind w:left="4320" w:hanging="180"/>
+      </w:pPr>
+    </w:lvl>
+    <w:lvl w:ilvl="6" w:tplc="0409000F" w:tentative="1">
+      <w:start w:val="1"/>
+      <w:numFmt w:val="decimal"/>
+      <w:lvlText w:val="%7."/>
+      <w:lvlJc w:val="left"/>
+      <w:pPr>
+        <w:ind w:left="5040" w:hanging="360"/>
+      </w:pPr>
+    </w:lvl>
+    <w:lvl w:ilvl="7" w:tplc="04090019" w:tentative="1">
+      <w:start w:val="1"/>
+      <w:numFmt w:val="lowerLetter"/>
+      <w:lvlText w:val="%8."/>
+      <w:lvlJc w:val="left"/>
+      <w:pPr>
+        <w:ind w:left="5760" w:hanging="360"/>
+      </w:pPr>
+    </w:lvl>
+    <w:lvl w:ilvl="8" w:tplc="0409001B" w:tentative="1">
+      <w:start w:val="1"/>
+      <w:numFmt w:val="lowerRoman"/>
+      <w:lvlText w:val="%9."/>
+      <w:lvlJc w:val="right"/>
+      <w:pPr>
+        <w:ind w:left="6480" w:hanging="180"/>
+      </w:pPr>
+    </w:lvl>
+  </w:abstractNum>
+  <w:abstractNum w:abstractNumId="29" w15:restartNumberingAfterBreak="0">
     <w:nsid w:val="590B4DD6"/>
     <w:multiLevelType w:val="hybridMultilevel"/>
     <w:tmpl w:val="B24EFAD6"/>
@@ -39419,7 +43504,7 @@
       </w:pPr>
     </w:lvl>
   </w:abstractNum>
-  <w:abstractNum w:abstractNumId="28" w15:restartNumberingAfterBreak="0">
+  <w:abstractNum w:abstractNumId="30" w15:restartNumberingAfterBreak="0">
     <w:nsid w:val="5C805D98"/>
     <w:multiLevelType w:val="hybridMultilevel"/>
     <w:tmpl w:val="67D6106A"/>
@@ -39512,7 +43597,7 @@
       </w:pPr>
     </w:lvl>
   </w:abstractNum>
-  <w:abstractNum w:abstractNumId="29" w15:restartNumberingAfterBreak="0">
+  <w:abstractNum w:abstractNumId="31" w15:restartNumberingAfterBreak="0">
     <w:nsid w:val="5DF41571"/>
     <w:multiLevelType w:val="multilevel"/>
     <w:tmpl w:val="6DB2B296"/>
@@ -39625,7 +43710,7 @@
       </w:rPr>
     </w:lvl>
   </w:abstractNum>
-  <w:abstractNum w:abstractNumId="30" w15:restartNumberingAfterBreak="0">
+  <w:abstractNum w:abstractNumId="32" w15:restartNumberingAfterBreak="0">
     <w:nsid w:val="62272FFC"/>
     <w:multiLevelType w:val="hybridMultilevel"/>
     <w:tmpl w:val="B41ADF14"/>
@@ -39718,7 +43803,7 @@
       </w:pPr>
     </w:lvl>
   </w:abstractNum>
-  <w:abstractNum w:abstractNumId="31" w15:restartNumberingAfterBreak="0">
+  <w:abstractNum w:abstractNumId="33" w15:restartNumberingAfterBreak="0">
     <w:nsid w:val="64DC24DA"/>
     <w:multiLevelType w:val="hybridMultilevel"/>
     <w:tmpl w:val="F1A4E62A"/>
@@ -39804,7 +43889,7 @@
       </w:pPr>
     </w:lvl>
   </w:abstractNum>
-  <w:abstractNum w:abstractNumId="32" w15:restartNumberingAfterBreak="0">
+  <w:abstractNum w:abstractNumId="34" w15:restartNumberingAfterBreak="0">
     <w:nsid w:val="650C440C"/>
     <w:multiLevelType w:val="hybridMultilevel"/>
     <w:tmpl w:val="0F4AF46C"/>
@@ -39890,7 +43975,7 @@
       </w:pPr>
     </w:lvl>
   </w:abstractNum>
-  <w:abstractNum w:abstractNumId="33" w15:restartNumberingAfterBreak="0">
+  <w:abstractNum w:abstractNumId="35" w15:restartNumberingAfterBreak="0">
     <w:nsid w:val="65886DD8"/>
     <w:multiLevelType w:val="hybridMultilevel"/>
     <w:tmpl w:val="E286C326"/>
@@ -39985,7 +44070,96 @@
       </w:pPr>
     </w:lvl>
   </w:abstractNum>
-  <w:abstractNum w:abstractNumId="34" w15:restartNumberingAfterBreak="0">
+  <w:abstractNum w:abstractNumId="36" w15:restartNumberingAfterBreak="0">
+    <w:nsid w:val="675B6AE2"/>
+    <w:multiLevelType w:val="hybridMultilevel"/>
+    <w:tmpl w:val="DF94DE60"/>
+    <w:lvl w:ilvl="0" w:tplc="0409000F">
+      <w:start w:val="1"/>
+      <w:numFmt w:val="decimal"/>
+      <w:lvlText w:val="%1."/>
+      <w:lvlJc w:val="left"/>
+      <w:pPr>
+        <w:ind w:left="1145" w:hanging="360"/>
+      </w:pPr>
+    </w:lvl>
+    <w:lvl w:ilvl="1" w:tplc="0409000F">
+      <w:start w:val="1"/>
+      <w:numFmt w:val="decimal"/>
+      <w:lvlText w:val="%2."/>
+      <w:lvlJc w:val="left"/>
+      <w:pPr>
+        <w:ind w:left="1865" w:hanging="360"/>
+      </w:pPr>
+    </w:lvl>
+    <w:lvl w:ilvl="2" w:tplc="465EE61E">
+      <w:start w:val="1"/>
+      <w:numFmt w:val="decimal"/>
+      <w:lvlText w:val="%3."/>
+      <w:lvlJc w:val="left"/>
+      <w:pPr>
+        <w:ind w:left="2765" w:hanging="360"/>
+      </w:pPr>
+      <w:rPr>
+        <w:rFonts w:hint="default"/>
+      </w:rPr>
+    </w:lvl>
+    <w:lvl w:ilvl="3" w:tplc="0409000F" w:tentative="1">
+      <w:start w:val="1"/>
+      <w:numFmt w:val="decimal"/>
+      <w:lvlText w:val="%4."/>
+      <w:lvlJc w:val="left"/>
+      <w:pPr>
+        <w:ind w:left="3305" w:hanging="360"/>
+      </w:pPr>
+    </w:lvl>
+    <w:lvl w:ilvl="4" w:tplc="04090019" w:tentative="1">
+      <w:start w:val="1"/>
+      <w:numFmt w:val="lowerLetter"/>
+      <w:lvlText w:val="%5."/>
+      <w:lvlJc w:val="left"/>
+      <w:pPr>
+        <w:ind w:left="4025" w:hanging="360"/>
+      </w:pPr>
+    </w:lvl>
+    <w:lvl w:ilvl="5" w:tplc="0409001B" w:tentative="1">
+      <w:start w:val="1"/>
+      <w:numFmt w:val="lowerRoman"/>
+      <w:lvlText w:val="%6."/>
+      <w:lvlJc w:val="right"/>
+      <w:pPr>
+        <w:ind w:left="4745" w:hanging="180"/>
+      </w:pPr>
+    </w:lvl>
+    <w:lvl w:ilvl="6" w:tplc="0409000F" w:tentative="1">
+      <w:start w:val="1"/>
+      <w:numFmt w:val="decimal"/>
+      <w:lvlText w:val="%7."/>
+      <w:lvlJc w:val="left"/>
+      <w:pPr>
+        <w:ind w:left="5465" w:hanging="360"/>
+      </w:pPr>
+    </w:lvl>
+    <w:lvl w:ilvl="7" w:tplc="04090019" w:tentative="1">
+      <w:start w:val="1"/>
+      <w:numFmt w:val="lowerLetter"/>
+      <w:lvlText w:val="%8."/>
+      <w:lvlJc w:val="left"/>
+      <w:pPr>
+        <w:ind w:left="6185" w:hanging="360"/>
+      </w:pPr>
+    </w:lvl>
+    <w:lvl w:ilvl="8" w:tplc="0409001B" w:tentative="1">
+      <w:start w:val="1"/>
+      <w:numFmt w:val="lowerRoman"/>
+      <w:lvlText w:val="%9."/>
+      <w:lvlJc w:val="right"/>
+      <w:pPr>
+        <w:ind w:left="6905" w:hanging="180"/>
+      </w:pPr>
+    </w:lvl>
+  </w:abstractNum>
+  <w:abstractNum w:abstractNumId="37" w15:restartNumberingAfterBreak="0">
     <w:nsid w:val="680D11A7"/>
     <w:multiLevelType w:val="multilevel"/>
     <w:tmpl w:val="CEAE9248"/>
@@ -40103,7 +44277,7 @@
       </w:rPr>
     </w:lvl>
   </w:abstractNum>
-  <w:abstractNum w:abstractNumId="35" w15:restartNumberingAfterBreak="0">
+  <w:abstractNum w:abstractNumId="38" w15:restartNumberingAfterBreak="0">
     <w:nsid w:val="6C4F5628"/>
     <w:multiLevelType w:val="hybridMultilevel"/>
     <w:tmpl w:val="942AA124"/>
@@ -40196,7 +44370,7 @@
       </w:pPr>
     </w:lvl>
   </w:abstractNum>
-  <w:abstractNum w:abstractNumId="36" w15:restartNumberingAfterBreak="0">
+  <w:abstractNum w:abstractNumId="39" w15:restartNumberingAfterBreak="0">
     <w:nsid w:val="70E00B43"/>
     <w:multiLevelType w:val="hybridMultilevel"/>
     <w:tmpl w:val="8FC02EBE"/>
@@ -40282,7 +44456,7 @@
       </w:pPr>
     </w:lvl>
   </w:abstractNum>
-  <w:abstractNum w:abstractNumId="37" w15:restartNumberingAfterBreak="0">
+  <w:abstractNum w:abstractNumId="40" w15:restartNumberingAfterBreak="0">
     <w:nsid w:val="71B502EA"/>
     <w:multiLevelType w:val="hybridMultilevel"/>
     <w:tmpl w:val="81169EB6"/>
@@ -40371,7 +44545,7 @@
       </w:pPr>
     </w:lvl>
   </w:abstractNum>
-  <w:abstractNum w:abstractNumId="38" w15:restartNumberingAfterBreak="0">
+  <w:abstractNum w:abstractNumId="41" w15:restartNumberingAfterBreak="0">
     <w:nsid w:val="71F91D8D"/>
     <w:multiLevelType w:val="hybridMultilevel"/>
     <w:tmpl w:val="C86A08A8"/>
@@ -40460,10 +44634,10 @@
       </w:pPr>
     </w:lvl>
   </w:abstractNum>
-  <w:abstractNum w:abstractNumId="39" w15:restartNumberingAfterBreak="0">
+  <w:abstractNum w:abstractNumId="42" w15:restartNumberingAfterBreak="0">
     <w:nsid w:val="76A144E7"/>
     <w:multiLevelType w:val="hybridMultilevel"/>
-    <w:tmpl w:val="C64E34DA"/>
+    <w:tmpl w:val="DF94DE60"/>
     <w:lvl w:ilvl="0" w:tplc="0409000F">
       <w:start w:val="1"/>
       <w:numFmt w:val="decimal"/>
@@ -40549,7 +44723,7 @@
       </w:pPr>
     </w:lvl>
   </w:abstractNum>
-  <w:abstractNum w:abstractNumId="40" w15:restartNumberingAfterBreak="0">
+  <w:abstractNum w:abstractNumId="43" w15:restartNumberingAfterBreak="0">
     <w:nsid w:val="76EB5C71"/>
     <w:multiLevelType w:val="hybridMultilevel"/>
     <w:tmpl w:val="570E2ADA"/>
@@ -40635,7 +44809,7 @@
       </w:pPr>
     </w:lvl>
   </w:abstractNum>
-  <w:abstractNum w:abstractNumId="41" w15:restartNumberingAfterBreak="0">
+  <w:abstractNum w:abstractNumId="44" w15:restartNumberingAfterBreak="0">
     <w:nsid w:val="7A8A5301"/>
     <w:multiLevelType w:val="hybridMultilevel"/>
     <w:tmpl w:val="1B60ADCA"/>
@@ -40724,7 +44898,7 @@
       </w:pPr>
     </w:lvl>
   </w:abstractNum>
-  <w:abstractNum w:abstractNumId="42" w15:restartNumberingAfterBreak="0">
+  <w:abstractNum w:abstractNumId="45" w15:restartNumberingAfterBreak="0">
     <w:nsid w:val="7AB94CB0"/>
     <w:multiLevelType w:val="hybridMultilevel"/>
     <w:tmpl w:val="7C6CB4F0"/>
@@ -40813,7 +44987,7 @@
       </w:pPr>
     </w:lvl>
   </w:abstractNum>
-  <w:abstractNum w:abstractNumId="43" w15:restartNumberingAfterBreak="0">
+  <w:abstractNum w:abstractNumId="46" w15:restartNumberingAfterBreak="0">
     <w:nsid w:val="7C213FD8"/>
     <w:multiLevelType w:val="hybridMultilevel"/>
     <w:tmpl w:val="B504ED72"/>
@@ -40906,7 +45080,7 @@
       </w:pPr>
     </w:lvl>
   </w:abstractNum>
-  <w:abstractNum w:abstractNumId="44" w15:restartNumberingAfterBreak="0">
+  <w:abstractNum w:abstractNumId="47" w15:restartNumberingAfterBreak="0">
     <w:nsid w:val="7D1C7A21"/>
     <w:multiLevelType w:val="hybridMultilevel"/>
     <w:tmpl w:val="749A96F8"/>
@@ -40999,7 +45173,7 @@
       </w:pPr>
     </w:lvl>
   </w:abstractNum>
-  <w:abstractNum w:abstractNumId="45" w15:restartNumberingAfterBreak="0">
+  <w:abstractNum w:abstractNumId="48" w15:restartNumberingAfterBreak="0">
     <w:nsid w:val="7F3B5602"/>
     <w:multiLevelType w:val="hybridMultilevel"/>
     <w:tmpl w:val="1D56BB60"/>
@@ -41093,52 +45267,52 @@
     </w:lvl>
   </w:abstractNum>
   <w:num w:numId="1">
-    <w:abstractNumId w:val="44"/>
+    <w:abstractNumId w:val="47"/>
   </w:num>
   <w:num w:numId="2">
-    <w:abstractNumId w:val="29"/>
+    <w:abstractNumId w:val="31"/>
   </w:num>
   <w:num w:numId="3">
     <w:abstractNumId w:val="1"/>
   </w:num>
   <w:num w:numId="4">
-    <w:abstractNumId w:val="27"/>
+    <w:abstractNumId w:val="29"/>
   </w:num>
   <w:num w:numId="5">
-    <w:abstractNumId w:val="36"/>
+    <w:abstractNumId w:val="39"/>
   </w:num>
   <w:num w:numId="6">
-    <w:abstractNumId w:val="33"/>
+    <w:abstractNumId w:val="35"/>
   </w:num>
   <w:num w:numId="7">
     <w:abstractNumId w:val="19"/>
   </w:num>
   <w:num w:numId="8">
-    <w:abstractNumId w:val="26"/>
+    <w:abstractNumId w:val="27"/>
   </w:num>
   <w:num w:numId="9">
-    <w:abstractNumId w:val="34"/>
+    <w:abstractNumId w:val="37"/>
   </w:num>
   <w:num w:numId="10">
-    <w:abstractNumId w:val="40"/>
+    <w:abstractNumId w:val="43"/>
   </w:num>
   <w:num w:numId="11">
-    <w:abstractNumId w:val="24"/>
+    <w:abstractNumId w:val="25"/>
   </w:num>
   <w:num w:numId="12">
-    <w:abstractNumId w:val="31"/>
+    <w:abstractNumId w:val="33"/>
   </w:num>
   <w:num w:numId="13">
     <w:abstractNumId w:val="9"/>
   </w:num>
   <w:num w:numId="14">
-    <w:abstractNumId w:val="41"/>
+    <w:abstractNumId w:val="44"/>
   </w:num>
   <w:num w:numId="15">
-    <w:abstractNumId w:val="35"/>
+    <w:abstractNumId w:val="38"/>
   </w:num>
   <w:num w:numId="16">
-    <w:abstractNumId w:val="42"/>
+    <w:abstractNumId w:val="45"/>
   </w:num>
   <w:num w:numId="17">
     <w:abstractNumId w:val="5"/>
@@ -41153,10 +45327,10 @@
     <w:abstractNumId w:val="20"/>
   </w:num>
   <w:num w:numId="21">
-    <w:abstractNumId w:val="38"/>
+    <w:abstractNumId w:val="41"/>
   </w:num>
   <w:num w:numId="22">
-    <w:abstractNumId w:val="25"/>
+    <w:abstractNumId w:val="26"/>
   </w:num>
   <w:num w:numId="23">
     <w:abstractNumId w:val="14"/>
@@ -41180,7 +45354,7 @@
     <w:abstractNumId w:val="17"/>
   </w:num>
   <w:num w:numId="30">
-    <w:abstractNumId w:val="21"/>
+    <w:abstractNumId w:val="22"/>
   </w:num>
   <w:num w:numId="31">
     <w:abstractNumId w:val="12"/>
@@ -41189,16 +45363,16 @@
     <w:abstractNumId w:val="15"/>
   </w:num>
   <w:num w:numId="33">
-    <w:abstractNumId w:val="22"/>
+    <w:abstractNumId w:val="23"/>
   </w:num>
   <w:num w:numId="34">
-    <w:abstractNumId w:val="37"/>
+    <w:abstractNumId w:val="40"/>
   </w:num>
   <w:num w:numId="35">
     <w:abstractNumId w:val="2"/>
   </w:num>
   <w:num w:numId="36">
-    <w:abstractNumId w:val="39"/>
+    <w:abstractNumId w:val="42"/>
   </w:num>
   <w:num w:numId="37">
     <w:abstractNumId w:val="4"/>
@@ -41207,28 +45381,37 @@
     <w:abstractNumId w:val="18"/>
   </w:num>
   <w:num w:numId="39">
-    <w:abstractNumId w:val="28"/>
+    <w:abstractNumId w:val="30"/>
   </w:num>
   <w:num w:numId="40">
     <w:abstractNumId w:val="8"/>
   </w:num>
   <w:num w:numId="41">
-    <w:abstractNumId w:val="30"/>
+    <w:abstractNumId w:val="32"/>
   </w:num>
   <w:num w:numId="42">
-    <w:abstractNumId w:val="43"/>
+    <w:abstractNumId w:val="46"/>
   </w:num>
   <w:num w:numId="43">
-    <w:abstractNumId w:val="23"/>
+    <w:abstractNumId w:val="24"/>
   </w:num>
   <w:num w:numId="44">
-    <w:abstractNumId w:val="45"/>
+    <w:abstractNumId w:val="48"/>
   </w:num>
   <w:num w:numId="45">
-    <w:abstractNumId w:val="32"/>
+    <w:abstractNumId w:val="34"/>
   </w:num>
   <w:num w:numId="46">
     <w:abstractNumId w:val="13"/>
+  </w:num>
+  <w:num w:numId="47">
+    <w:abstractNumId w:val="21"/>
+  </w:num>
+  <w:num w:numId="48">
+    <w:abstractNumId w:val="28"/>
+  </w:num>
+  <w:num w:numId="49">
+    <w:abstractNumId w:val="36"/>
   </w:num>
 </w:numbering>
 </file>

</xml_diff>

<commit_message>
Add desain antarmuka halaman user
</commit_message>
<xml_diff>
--- a/TA 2.docx
+++ b/TA 2.docx
@@ -39017,21 +39017,7 @@
           <w:rFonts w:ascii="Arial" w:hAnsi="Arial" w:cs="Arial"/>
           <w:color w:val="000000" w:themeColor="text1"/>
         </w:rPr>
-        <w:t>Halaman</w:t>
-      </w:r>
-      <w:r>
-        <w:rPr>
-          <w:rFonts w:ascii="Arial" w:hAnsi="Arial" w:cs="Arial"/>
-          <w:color w:val="000000" w:themeColor="text1"/>
-        </w:rPr>
-        <w:t xml:space="preserve"> Detail</w:t>
-      </w:r>
-      <w:r>
-        <w:rPr>
-          <w:rFonts w:ascii="Arial" w:hAnsi="Arial" w:cs="Arial"/>
-          <w:color w:val="000000" w:themeColor="text1"/>
-        </w:rPr>
-        <w:t xml:space="preserve"> </w:t>
+        <w:t xml:space="preserve">Halaman Detail </w:t>
       </w:r>
       <w:r>
         <w:rPr>
@@ -39229,14 +39215,7 @@
           <w:rFonts w:ascii="Arial" w:hAnsi="Arial" w:cs="Arial"/>
           <w:color w:val="000000" w:themeColor="text1"/>
         </w:rPr>
-        <w:t xml:space="preserve">Halaman </w:t>
-      </w:r>
-      <w:r>
-        <w:rPr>
-          <w:rFonts w:ascii="Arial" w:hAnsi="Arial" w:cs="Arial"/>
-          <w:color w:val="000000" w:themeColor="text1"/>
-        </w:rPr>
-        <w:t>Biodata</w:t>
+        <w:t>Halaman Biodata</w:t>
       </w:r>
     </w:p>
     <w:p>
@@ -39319,49 +39298,7 @@
           <w:rFonts w:ascii="Arial" w:hAnsi="Arial" w:cs="Arial"/>
           <w:color w:val="000000" w:themeColor="text1"/>
         </w:rPr>
-        <w:t xml:space="preserve">Halaman Biodata berisikan data – data biodata dari </w:t>
-      </w:r>
-      <w:r>
-        <w:rPr>
-          <w:rFonts w:ascii="Arial" w:hAnsi="Arial" w:cs="Arial"/>
-          <w:color w:val="000000" w:themeColor="text1"/>
-        </w:rPr>
-        <w:t>teknisi</w:t>
-      </w:r>
-      <w:r>
-        <w:rPr>
-          <w:rFonts w:ascii="Arial" w:hAnsi="Arial" w:cs="Arial"/>
-          <w:color w:val="000000" w:themeColor="text1"/>
-        </w:rPr>
-        <w:t xml:space="preserve">, pada halaman biodata, </w:t>
-      </w:r>
-      <w:r>
-        <w:rPr>
-          <w:rFonts w:ascii="Arial" w:hAnsi="Arial" w:cs="Arial"/>
-          <w:color w:val="000000" w:themeColor="text1"/>
-        </w:rPr>
-        <w:t>teknisi</w:t>
-      </w:r>
-      <w:r>
-        <w:rPr>
-          <w:rFonts w:ascii="Arial" w:hAnsi="Arial" w:cs="Arial"/>
-          <w:color w:val="000000" w:themeColor="text1"/>
-        </w:rPr>
-        <w:t xml:space="preserve"> juga dapat melakukan perubahan terhadap biodata dirinya seperti biodata profil serta biodata kontak, dan dapat dilihat pada Gambar 4.</w:t>
-      </w:r>
-      <w:r>
-        <w:rPr>
-          <w:rFonts w:ascii="Arial" w:hAnsi="Arial" w:cs="Arial"/>
-          <w:color w:val="000000" w:themeColor="text1"/>
-        </w:rPr>
-        <w:t>27</w:t>
-      </w:r>
-      <w:r>
-        <w:rPr>
-          <w:rFonts w:ascii="Arial" w:hAnsi="Arial" w:cs="Arial"/>
-          <w:color w:val="000000" w:themeColor="text1"/>
-        </w:rPr>
-        <w:t>.</w:t>
+        <w:t>Halaman Biodata berisikan data – data biodata dari teknisi, pada halaman biodata, teknisi juga dapat melakukan perubahan terhadap biodata dirinya seperti biodata profil serta biodata kontak, dan dapat dilihat pada Gambar 4.27.</w:t>
       </w:r>
     </w:p>
     <w:p>
@@ -39492,35 +39429,7 @@
           <w:rFonts w:ascii="Arial" w:hAnsi="Arial" w:cs="Arial"/>
           <w:color w:val="000000" w:themeColor="text1"/>
         </w:rPr>
-        <w:t xml:space="preserve"> yang</w:t>
-      </w:r>
-      <w:r>
-        <w:rPr>
-          <w:rFonts w:ascii="Arial" w:hAnsi="Arial" w:cs="Arial"/>
-          <w:color w:val="000000" w:themeColor="text1"/>
-        </w:rPr>
-        <w:t xml:space="preserve"> tersedia maupun</w:t>
-      </w:r>
-      <w:r>
-        <w:rPr>
-          <w:rFonts w:ascii="Arial" w:hAnsi="Arial" w:cs="Arial"/>
-          <w:color w:val="000000" w:themeColor="text1"/>
-        </w:rPr>
-        <w:t xml:space="preserve"> dikerjakan oleh teknisi beserta beberapa informasinya, dan dapat dilihat pada Gambar 4.</w:t>
-      </w:r>
-      <w:r>
-        <w:rPr>
-          <w:rFonts w:ascii="Arial" w:hAnsi="Arial" w:cs="Arial"/>
-          <w:color w:val="000000" w:themeColor="text1"/>
-        </w:rPr>
-        <w:t>2</w:t>
-      </w:r>
-      <w:r>
-        <w:rPr>
-          <w:rFonts w:ascii="Arial" w:hAnsi="Arial" w:cs="Arial"/>
-          <w:color w:val="000000" w:themeColor="text1"/>
-        </w:rPr>
-        <w:t>8.</w:t>
+        <w:t xml:space="preserve"> yang tersedia maupun dikerjakan oleh teknisi beserta beberapa informasinya, dan dapat dilihat pada Gambar 4.28.</w:t>
       </w:r>
     </w:p>
     <w:p>
@@ -39732,21 +39641,7 @@
           <w:rFonts w:ascii="Arial" w:hAnsi="Arial" w:cs="Arial"/>
           <w:color w:val="000000" w:themeColor="text1"/>
         </w:rPr>
-        <w:t>Halaman</w:t>
-      </w:r>
-      <w:r>
-        <w:rPr>
-          <w:rFonts w:ascii="Arial" w:hAnsi="Arial" w:cs="Arial"/>
-          <w:color w:val="000000" w:themeColor="text1"/>
-        </w:rPr>
-        <w:t xml:space="preserve"> Detail</w:t>
-      </w:r>
-      <w:r>
-        <w:rPr>
-          <w:rFonts w:ascii="Arial" w:hAnsi="Arial" w:cs="Arial"/>
-          <w:color w:val="000000" w:themeColor="text1"/>
-        </w:rPr>
-        <w:t xml:space="preserve"> </w:t>
+        <w:t xml:space="preserve">Halaman Detail </w:t>
       </w:r>
       <w:r>
         <w:rPr>
@@ -39928,14 +39823,7 @@
           <w:rFonts w:ascii="Arial" w:hAnsi="Arial" w:cs="Arial"/>
           <w:color w:val="000000" w:themeColor="text1"/>
         </w:rPr>
-        <w:t xml:space="preserve">Halaman </w:t>
-      </w:r>
-      <w:r>
-        <w:rPr>
-          <w:rFonts w:ascii="Arial" w:hAnsi="Arial" w:cs="Arial"/>
-          <w:color w:val="000000" w:themeColor="text1"/>
-        </w:rPr>
-        <w:t>Komplain</w:t>
+        <w:t>Halaman Komplain</w:t>
       </w:r>
     </w:p>
     <w:p>
@@ -40177,14 +40065,7 @@
           <w:rFonts w:ascii="Arial" w:hAnsi="Arial" w:cs="Arial"/>
           <w:color w:val="000000" w:themeColor="text1"/>
         </w:rPr>
-        <w:t xml:space="preserve">Halaman </w:t>
-      </w:r>
-      <w:r>
-        <w:rPr>
-          <w:rFonts w:ascii="Arial" w:hAnsi="Arial" w:cs="Arial"/>
-          <w:color w:val="000000" w:themeColor="text1"/>
-        </w:rPr>
-        <w:t>Detail Komplain</w:t>
+        <w:t>Halaman Detail Komplain</w:t>
       </w:r>
     </w:p>
     <w:p>
@@ -40349,15 +40230,7 @@
           <w:b/>
           <w:bCs/>
         </w:rPr>
-        <w:t xml:space="preserve"> Antarmuka Halaman </w:t>
-      </w:r>
-      <w:r>
-        <w:rPr>
-          <w:rFonts w:ascii="Arial" w:hAnsi="Arial" w:cs="Arial"/>
-          <w:b/>
-          <w:bCs/>
-        </w:rPr>
-        <w:t>User</w:t>
+        <w:t xml:space="preserve"> Antarmuka Halaman User</w:t>
       </w:r>
     </w:p>
     <w:p>
@@ -40371,25 +40244,7 @@
         <w:rPr>
           <w:rFonts w:ascii="Arial" w:hAnsi="Arial" w:cs="Arial"/>
         </w:rPr>
-        <w:t xml:space="preserve">Berikut merupakan rancangan desain antar muka untuk halaman yang dapat diakses oleh pengguna yang memiliki hak akses </w:t>
-      </w:r>
-      <w:r>
-        <w:rPr>
-          <w:rFonts w:ascii="Arial" w:hAnsi="Arial" w:cs="Arial"/>
-        </w:rPr>
-        <w:t>user</w:t>
-      </w:r>
-      <w:r>
-        <w:rPr>
-          <w:rFonts w:ascii="Arial" w:hAnsi="Arial" w:cs="Arial"/>
-        </w:rPr>
-        <w:t>. Berikut merupakan rancangan antar muka tersebut</w:t>
-      </w:r>
-      <w:r>
-        <w:rPr>
-          <w:rFonts w:ascii="Arial" w:hAnsi="Arial" w:cs="Arial"/>
-        </w:rPr>
-        <w:t xml:space="preserve">: </w:t>
+        <w:t xml:space="preserve">Berikut merupakan rancangan desain antar muka untuk halaman yang dapat diakses oleh pengguna yang memiliki hak akses user. Berikut merupakan rancangan antar muka tersebut: </w:t>
       </w:r>
     </w:p>
     <w:p>
@@ -40424,14 +40279,7 @@
           <w:rFonts w:ascii="Arial" w:hAnsi="Arial" w:cs="Arial"/>
           <w:color w:val="000000" w:themeColor="text1"/>
         </w:rPr>
-        <w:t xml:space="preserve">Halaman </w:t>
-      </w:r>
-      <w:r>
-        <w:rPr>
-          <w:rFonts w:ascii="Arial" w:hAnsi="Arial" w:cs="Arial"/>
-          <w:color w:val="000000" w:themeColor="text1"/>
-        </w:rPr>
-        <w:t>Login</w:t>
+        <w:t>Halaman Login</w:t>
       </w:r>
     </w:p>
     <w:p>
@@ -40494,7 +40342,7 @@
         </w:rPr>
         <w:lastRenderedPageBreak/>
         <w:drawing>
-          <wp:anchor distT="0" distB="0" distL="114300" distR="114300" simplePos="0" relativeHeight="251711488" behindDoc="0" locked="0" layoutInCell="1" allowOverlap="1" wp14:anchorId="7E87A5B4" wp14:editId="218BB5BD">
+          <wp:anchor distT="0" distB="0" distL="114300" distR="114300" simplePos="0" relativeHeight="251711488" behindDoc="0" locked="0" layoutInCell="1" allowOverlap="1" wp14:anchorId="7E87A5B4" wp14:editId="452E5310">
             <wp:simplePos x="0" y="0"/>
             <wp:positionH relativeFrom="column">
               <wp:posOffset>1905</wp:posOffset>
@@ -40581,6 +40429,161 @@
     </w:p>
     <w:p>
       <w:pPr>
+        <w:rPr>
+          <w:rFonts w:ascii="Arial" w:hAnsi="Arial" w:cs="Arial"/>
+        </w:rPr>
+      </w:pPr>
+    </w:p>
+    <w:p>
+      <w:pPr>
+        <w:pStyle w:val="ListParagraph"/>
+        <w:numPr>
+          <w:ilvl w:val="0"/>
+          <w:numId w:val="29"/>
+        </w:numPr>
+        <w:ind w:left="426" w:hanging="426"/>
+        <w:rPr>
+          <w:rFonts w:ascii="Arial" w:hAnsi="Arial" w:cs="Arial"/>
+          <w:color w:val="000000" w:themeColor="text1"/>
+        </w:rPr>
+      </w:pPr>
+      <w:r>
+        <w:rPr>
+          <w:rFonts w:ascii="Arial" w:hAnsi="Arial" w:cs="Arial"/>
+        </w:rPr>
+        <w:tab/>
+      </w:r>
+      <w:r>
+        <w:rPr>
+          <w:rFonts w:ascii="Arial" w:hAnsi="Arial" w:cs="Arial"/>
+          <w:color w:val="000000" w:themeColor="text1"/>
+        </w:rPr>
+        <w:t>Halaman Dashboard</w:t>
+      </w:r>
+    </w:p>
+    <w:p>
+      <w:pPr>
+        <w:pStyle w:val="ListParagraph"/>
+        <w:ind w:left="0" w:firstLine="720"/>
+        <w:rPr>
+          <w:rFonts w:ascii="Arial" w:hAnsi="Arial" w:cs="Arial"/>
+          <w:color w:val="000000" w:themeColor="text1"/>
+        </w:rPr>
+      </w:pPr>
+      <w:r>
+        <w:rPr>
+          <w:rFonts w:ascii="Arial" w:hAnsi="Arial" w:cs="Arial"/>
+          <w:color w:val="000000" w:themeColor="text1"/>
+        </w:rPr>
+        <w:t xml:space="preserve">Halaman Dashboard pada hak akses user hanya menampilkan daftar </w:t>
+      </w:r>
+      <w:r>
+        <w:rPr>
+          <w:rFonts w:ascii="Arial" w:hAnsi="Arial" w:cs="Arial"/>
+          <w:i/>
+          <w:iCs/>
+          <w:color w:val="000000" w:themeColor="text1"/>
+        </w:rPr>
+        <w:t>order</w:t>
+      </w:r>
+      <w:r>
+        <w:rPr>
+          <w:rFonts w:ascii="Arial" w:hAnsi="Arial" w:cs="Arial"/>
+          <w:color w:val="000000" w:themeColor="text1"/>
+        </w:rPr>
+        <w:t xml:space="preserve"> serta jasa yang tersedia di Oneya Solutions, dan dapat dilihat pada Gambar 4.34.</w:t>
+      </w:r>
+    </w:p>
+    <w:p>
+      <w:pPr>
+        <w:rPr>
+          <w:rFonts w:ascii="Arial" w:hAnsi="Arial" w:cs="Arial"/>
+        </w:rPr>
+      </w:pPr>
+      <w:r>
+        <w:rPr>
+          <w:noProof/>
+        </w:rPr>
+        <w:drawing>
+          <wp:anchor distT="0" distB="0" distL="114300" distR="114300" simplePos="0" relativeHeight="251712512" behindDoc="0" locked="0" layoutInCell="1" allowOverlap="1" wp14:anchorId="4757DA8B" wp14:editId="059626EF">
+            <wp:simplePos x="0" y="0"/>
+            <wp:positionH relativeFrom="page">
+              <wp:posOffset>1515745</wp:posOffset>
+            </wp:positionH>
+            <wp:positionV relativeFrom="paragraph">
+              <wp:posOffset>205740</wp:posOffset>
+            </wp:positionV>
+            <wp:extent cx="4478020" cy="2827020"/>
+            <wp:effectExtent l="0" t="0" r="0" b="0"/>
+            <wp:wrapSquare wrapText="bothSides"/>
+            <wp:docPr id="74" name="Picture 74"/>
+            <wp:cNvGraphicFramePr>
+              <a:graphicFrameLocks xmlns:a="http://schemas.openxmlformats.org/drawingml/2006/main" noChangeAspect="1"/>
+            </wp:cNvGraphicFramePr>
+            <a:graphic xmlns:a="http://schemas.openxmlformats.org/drawingml/2006/main">
+              <a:graphicData uri="http://schemas.openxmlformats.org/drawingml/2006/picture">
+                <pic:pic xmlns:pic="http://schemas.openxmlformats.org/drawingml/2006/picture">
+                  <pic:nvPicPr>
+                    <pic:cNvPr id="0" name="Picture 1"/>
+                    <pic:cNvPicPr>
+                      <a:picLocks noChangeAspect="1" noChangeArrowheads="1"/>
+                    </pic:cNvPicPr>
+                  </pic:nvPicPr>
+                  <pic:blipFill>
+                    <a:blip r:embed="rId75" cstate="print">
+                      <a:extLst>
+                        <a:ext uri="{28A0092B-C50C-407E-A947-70E740481C1C}">
+                          <a14:useLocalDpi xmlns:a14="http://schemas.microsoft.com/office/drawing/2010/main" val="0"/>
+                        </a:ext>
+                      </a:extLst>
+                    </a:blip>
+                    <a:srcRect/>
+                    <a:stretch>
+                      <a:fillRect/>
+                    </a:stretch>
+                  </pic:blipFill>
+                  <pic:spPr bwMode="auto">
+                    <a:xfrm>
+                      <a:off x="0" y="0"/>
+                      <a:ext cx="4478020" cy="2827020"/>
+                    </a:xfrm>
+                    <a:prstGeom prst="rect">
+                      <a:avLst/>
+                    </a:prstGeom>
+                    <a:noFill/>
+                    <a:ln>
+                      <a:noFill/>
+                    </a:ln>
+                  </pic:spPr>
+                </pic:pic>
+              </a:graphicData>
+            </a:graphic>
+            <wp14:sizeRelH relativeFrom="page">
+              <wp14:pctWidth>0</wp14:pctWidth>
+            </wp14:sizeRelH>
+            <wp14:sizeRelV relativeFrom="page">
+              <wp14:pctHeight>0</wp14:pctHeight>
+            </wp14:sizeRelV>
+          </wp:anchor>
+        </w:drawing>
+      </w:r>
+    </w:p>
+    <w:p>
+      <w:pPr>
+        <w:rPr>
+          <w:rFonts w:ascii="Arial" w:hAnsi="Arial" w:cs="Arial"/>
+        </w:rPr>
+      </w:pPr>
+    </w:p>
+    <w:p>
+      <w:pPr>
+        <w:rPr>
+          <w:rFonts w:ascii="Arial" w:hAnsi="Arial" w:cs="Arial"/>
+        </w:rPr>
+      </w:pPr>
+    </w:p>
+    <w:p>
+      <w:pPr>
         <w:jc w:val="center"/>
         <w:rPr>
           <w:rFonts w:ascii="Arial" w:hAnsi="Arial" w:cs="Arial"/>
@@ -40593,10 +40596,1432 @@
         <w:rPr>
           <w:rFonts w:ascii="Arial" w:hAnsi="Arial" w:cs="Arial"/>
         </w:rPr>
+      </w:pPr>
+    </w:p>
+    <w:p>
+      <w:pPr>
+        <w:jc w:val="center"/>
+        <w:rPr>
+          <w:rFonts w:ascii="Arial" w:hAnsi="Arial" w:cs="Arial"/>
+        </w:rPr>
+      </w:pPr>
+    </w:p>
+    <w:p>
+      <w:pPr>
+        <w:jc w:val="center"/>
+        <w:rPr>
+          <w:rFonts w:ascii="Arial" w:hAnsi="Arial" w:cs="Arial"/>
+        </w:rPr>
+      </w:pPr>
+    </w:p>
+    <w:p>
+      <w:pPr>
+        <w:jc w:val="center"/>
+        <w:rPr>
+          <w:rFonts w:ascii="Arial" w:hAnsi="Arial" w:cs="Arial"/>
+        </w:rPr>
+      </w:pPr>
+    </w:p>
+    <w:p>
+      <w:pPr>
+        <w:jc w:val="center"/>
+        <w:rPr>
+          <w:rFonts w:ascii="Arial" w:hAnsi="Arial" w:cs="Arial"/>
+        </w:rPr>
+      </w:pPr>
+    </w:p>
+    <w:p>
+      <w:pPr>
+        <w:jc w:val="center"/>
+        <w:rPr>
+          <w:rFonts w:ascii="Arial" w:hAnsi="Arial" w:cs="Arial"/>
+        </w:rPr>
+      </w:pPr>
+    </w:p>
+    <w:p>
+      <w:pPr>
+        <w:jc w:val="center"/>
+        <w:rPr>
+          <w:rFonts w:ascii="Arial" w:hAnsi="Arial" w:cs="Arial"/>
+        </w:rPr>
+      </w:pPr>
+    </w:p>
+    <w:p>
+      <w:pPr>
+        <w:jc w:val="center"/>
+        <w:rPr>
+          <w:rFonts w:ascii="Arial" w:hAnsi="Arial" w:cs="Arial"/>
+        </w:rPr>
+      </w:pPr>
+    </w:p>
+    <w:p>
+      <w:pPr>
+        <w:jc w:val="center"/>
+        <w:rPr>
+          <w:rFonts w:ascii="Arial" w:hAnsi="Arial" w:cs="Arial"/>
+        </w:rPr>
+      </w:pPr>
+    </w:p>
+    <w:p>
+      <w:pPr>
+        <w:jc w:val="center"/>
+        <w:rPr>
+          <w:rFonts w:ascii="Arial" w:hAnsi="Arial" w:cs="Arial"/>
+        </w:rPr>
+      </w:pPr>
+    </w:p>
+    <w:p>
+      <w:pPr>
+        <w:ind w:left="0" w:firstLine="0"/>
+        <w:jc w:val="center"/>
+        <w:rPr>
+          <w:rFonts w:ascii="Arial" w:hAnsi="Arial" w:cs="Arial"/>
+        </w:rPr>
+      </w:pPr>
+      <w:r>
+        <w:rPr>
+          <w:rFonts w:ascii="Arial" w:hAnsi="Arial" w:cs="Arial"/>
+        </w:rPr>
+        <w:t>Gambar 4.34 Halaman Dashboard</w:t>
+      </w:r>
+    </w:p>
+    <w:p>
+      <w:pPr>
+        <w:pStyle w:val="ListParagraph"/>
+        <w:numPr>
+          <w:ilvl w:val="0"/>
+          <w:numId w:val="29"/>
+        </w:numPr>
+        <w:ind w:left="426" w:hanging="426"/>
+        <w:rPr>
+          <w:rFonts w:ascii="Arial" w:hAnsi="Arial" w:cs="Arial"/>
+          <w:color w:val="000000" w:themeColor="text1"/>
+        </w:rPr>
+      </w:pPr>
+      <w:r>
+        <w:rPr>
+          <w:rFonts w:ascii="Arial" w:hAnsi="Arial" w:cs="Arial"/>
+        </w:rPr>
+        <w:lastRenderedPageBreak/>
+        <w:tab/>
+      </w:r>
+      <w:r>
+        <w:rPr>
+          <w:rFonts w:ascii="Arial" w:hAnsi="Arial" w:cs="Arial"/>
+          <w:color w:val="000000" w:themeColor="text1"/>
+        </w:rPr>
+        <w:t>Halaman Teknisi</w:t>
+      </w:r>
+    </w:p>
+    <w:p>
+      <w:pPr>
+        <w:pStyle w:val="ListParagraph"/>
+        <w:ind w:left="0" w:firstLine="720"/>
+        <w:jc w:val="left"/>
+        <w:rPr>
+          <w:rFonts w:ascii="Arial" w:hAnsi="Arial" w:cs="Arial"/>
+          <w:color w:val="000000" w:themeColor="text1"/>
+        </w:rPr>
+      </w:pPr>
+      <w:r>
+        <w:rPr>
+          <w:noProof/>
+        </w:rPr>
+        <w:drawing>
+          <wp:anchor distT="0" distB="0" distL="114300" distR="114300" simplePos="0" relativeHeight="251713536" behindDoc="0" locked="0" layoutInCell="1" allowOverlap="1" wp14:anchorId="30A118B8" wp14:editId="7180EFCC">
+            <wp:simplePos x="0" y="0"/>
+            <wp:positionH relativeFrom="margin">
+              <wp:align>left</wp:align>
+            </wp:positionH>
+            <wp:positionV relativeFrom="paragraph">
+              <wp:posOffset>833120</wp:posOffset>
+            </wp:positionV>
+            <wp:extent cx="5039995" cy="3182620"/>
+            <wp:effectExtent l="0" t="0" r="8255" b="0"/>
+            <wp:wrapSquare wrapText="bothSides"/>
+            <wp:docPr id="75" name="Picture 75"/>
+            <wp:cNvGraphicFramePr>
+              <a:graphicFrameLocks xmlns:a="http://schemas.openxmlformats.org/drawingml/2006/main" noChangeAspect="1"/>
+            </wp:cNvGraphicFramePr>
+            <a:graphic xmlns:a="http://schemas.openxmlformats.org/drawingml/2006/main">
+              <a:graphicData uri="http://schemas.openxmlformats.org/drawingml/2006/picture">
+                <pic:pic xmlns:pic="http://schemas.openxmlformats.org/drawingml/2006/picture">
+                  <pic:nvPicPr>
+                    <pic:cNvPr id="0" name="Picture 3"/>
+                    <pic:cNvPicPr>
+                      <a:picLocks noChangeAspect="1" noChangeArrowheads="1"/>
+                    </pic:cNvPicPr>
+                  </pic:nvPicPr>
+                  <pic:blipFill>
+                    <a:blip r:embed="rId76" cstate="print">
+                      <a:extLst>
+                        <a:ext uri="{28A0092B-C50C-407E-A947-70E740481C1C}">
+                          <a14:useLocalDpi xmlns:a14="http://schemas.microsoft.com/office/drawing/2010/main" val="0"/>
+                        </a:ext>
+                      </a:extLst>
+                    </a:blip>
+                    <a:srcRect/>
+                    <a:stretch>
+                      <a:fillRect/>
+                    </a:stretch>
+                  </pic:blipFill>
+                  <pic:spPr bwMode="auto">
+                    <a:xfrm>
+                      <a:off x="0" y="0"/>
+                      <a:ext cx="5039995" cy="3182620"/>
+                    </a:xfrm>
+                    <a:prstGeom prst="rect">
+                      <a:avLst/>
+                    </a:prstGeom>
+                    <a:noFill/>
+                    <a:ln>
+                      <a:noFill/>
+                    </a:ln>
+                  </pic:spPr>
+                </pic:pic>
+              </a:graphicData>
+            </a:graphic>
+            <wp14:sizeRelH relativeFrom="page">
+              <wp14:pctWidth>0</wp14:pctWidth>
+            </wp14:sizeRelH>
+            <wp14:sizeRelV relativeFrom="page">
+              <wp14:pctHeight>0</wp14:pctHeight>
+            </wp14:sizeRelV>
+          </wp:anchor>
+        </w:drawing>
+      </w:r>
+      <w:r>
+        <w:rPr>
+          <w:rFonts w:ascii="Arial" w:hAnsi="Arial" w:cs="Arial"/>
+          <w:color w:val="000000" w:themeColor="text1"/>
+        </w:rPr>
+        <w:t xml:space="preserve">Halaman Teknisi merupakan halaman yang menampilkan </w:t>
+      </w:r>
+      <w:r>
+        <w:rPr>
+          <w:rFonts w:ascii="Arial" w:hAnsi="Arial" w:cs="Arial"/>
+          <w:i/>
+          <w:iCs/>
+          <w:color w:val="000000" w:themeColor="text1"/>
+        </w:rPr>
+        <w:t>list</w:t>
+      </w:r>
+      <w:r>
+        <w:rPr>
+          <w:rFonts w:ascii="Arial" w:hAnsi="Arial" w:cs="Arial"/>
+          <w:color w:val="000000" w:themeColor="text1"/>
+        </w:rPr>
+        <w:t xml:space="preserve"> teknisi yang bekerja di Oneya Solutions, hak akses user hanya dapat melihat teknisi tanpa melakukan aksi yang lain, dan dapat dilihat pada Gambar 4.35.</w:t>
+      </w:r>
+    </w:p>
+    <w:p>
+      <w:pPr>
+        <w:ind w:left="0" w:firstLine="0"/>
+        <w:rPr>
+          <w:rFonts w:ascii="Arial" w:hAnsi="Arial" w:cs="Arial"/>
+        </w:rPr>
+      </w:pPr>
+    </w:p>
+    <w:p>
+      <w:pPr>
+        <w:ind w:left="0" w:firstLine="0"/>
+        <w:jc w:val="center"/>
+        <w:rPr>
+          <w:rFonts w:ascii="Arial" w:hAnsi="Arial" w:cs="Arial"/>
+        </w:rPr>
+      </w:pPr>
+      <w:r>
+        <w:rPr>
+          <w:rFonts w:ascii="Arial" w:hAnsi="Arial" w:cs="Arial"/>
+        </w:rPr>
+        <w:t>Gambar 4.35 Halaman Teknisi</w:t>
+      </w:r>
+    </w:p>
+    <w:p>
+      <w:pPr>
+        <w:ind w:left="0" w:firstLine="0"/>
+        <w:rPr>
+          <w:rFonts w:ascii="Arial" w:hAnsi="Arial" w:cs="Arial"/>
+        </w:rPr>
+      </w:pPr>
+    </w:p>
+    <w:p>
+      <w:pPr>
+        <w:pStyle w:val="ListParagraph"/>
+        <w:numPr>
+          <w:ilvl w:val="0"/>
+          <w:numId w:val="29"/>
+        </w:numPr>
+        <w:ind w:left="426" w:hanging="426"/>
+        <w:rPr>
+          <w:rFonts w:ascii="Arial" w:hAnsi="Arial" w:cs="Arial"/>
+          <w:color w:val="000000" w:themeColor="text1"/>
+        </w:rPr>
+      </w:pPr>
+      <w:r>
+        <w:rPr>
+          <w:rFonts w:ascii="Arial" w:hAnsi="Arial" w:cs="Arial"/>
+        </w:rPr>
+        <w:tab/>
+      </w:r>
+      <w:r>
+        <w:rPr>
+          <w:rFonts w:ascii="Arial" w:hAnsi="Arial" w:cs="Arial"/>
+          <w:color w:val="000000" w:themeColor="text1"/>
+        </w:rPr>
+        <w:t xml:space="preserve">Halaman </w:t>
+      </w:r>
+      <w:r>
+        <w:rPr>
+          <w:rFonts w:ascii="Arial" w:hAnsi="Arial" w:cs="Arial"/>
+          <w:i/>
+          <w:iCs/>
+          <w:color w:val="000000" w:themeColor="text1"/>
+        </w:rPr>
+        <w:t>Orders</w:t>
+      </w:r>
+    </w:p>
+    <w:p>
+      <w:pPr>
+        <w:pStyle w:val="ListParagraph"/>
+        <w:ind w:left="0" w:firstLine="720"/>
+        <w:rPr>
+          <w:rFonts w:ascii="Arial" w:hAnsi="Arial" w:cs="Arial"/>
+        </w:rPr>
+      </w:pPr>
+      <w:r>
+        <w:rPr>
+          <w:noProof/>
+        </w:rPr>
+        <w:drawing>
+          <wp:anchor distT="0" distB="0" distL="114300" distR="114300" simplePos="0" relativeHeight="251714560" behindDoc="0" locked="0" layoutInCell="1" allowOverlap="1" wp14:anchorId="08AAD5E7" wp14:editId="1CD74B3B">
+            <wp:simplePos x="0" y="0"/>
+            <wp:positionH relativeFrom="margin">
+              <wp:align>center</wp:align>
+            </wp:positionH>
+            <wp:positionV relativeFrom="paragraph">
+              <wp:posOffset>537845</wp:posOffset>
+            </wp:positionV>
+            <wp:extent cx="4389120" cy="2770505"/>
+            <wp:effectExtent l="0" t="0" r="0" b="0"/>
+            <wp:wrapSquare wrapText="bothSides"/>
+            <wp:docPr id="76" name="Picture 76"/>
+            <wp:cNvGraphicFramePr>
+              <a:graphicFrameLocks xmlns:a="http://schemas.openxmlformats.org/drawingml/2006/main" noChangeAspect="1"/>
+            </wp:cNvGraphicFramePr>
+            <a:graphic xmlns:a="http://schemas.openxmlformats.org/drawingml/2006/main">
+              <a:graphicData uri="http://schemas.openxmlformats.org/drawingml/2006/picture">
+                <pic:pic xmlns:pic="http://schemas.openxmlformats.org/drawingml/2006/picture">
+                  <pic:nvPicPr>
+                    <pic:cNvPr id="0" name="Picture 5"/>
+                    <pic:cNvPicPr>
+                      <a:picLocks noChangeAspect="1" noChangeArrowheads="1"/>
+                    </pic:cNvPicPr>
+                  </pic:nvPicPr>
+                  <pic:blipFill>
+                    <a:blip r:embed="rId77" cstate="print">
+                      <a:extLst>
+                        <a:ext uri="{28A0092B-C50C-407E-A947-70E740481C1C}">
+                          <a14:useLocalDpi xmlns:a14="http://schemas.microsoft.com/office/drawing/2010/main" val="0"/>
+                        </a:ext>
+                      </a:extLst>
+                    </a:blip>
+                    <a:srcRect/>
+                    <a:stretch>
+                      <a:fillRect/>
+                    </a:stretch>
+                  </pic:blipFill>
+                  <pic:spPr bwMode="auto">
+                    <a:xfrm>
+                      <a:off x="0" y="0"/>
+                      <a:ext cx="4389120" cy="2770505"/>
+                    </a:xfrm>
+                    <a:prstGeom prst="rect">
+                      <a:avLst/>
+                    </a:prstGeom>
+                    <a:noFill/>
+                    <a:ln>
+                      <a:noFill/>
+                    </a:ln>
+                  </pic:spPr>
+                </pic:pic>
+              </a:graphicData>
+            </a:graphic>
+            <wp14:sizeRelH relativeFrom="page">
+              <wp14:pctWidth>0</wp14:pctWidth>
+            </wp14:sizeRelH>
+            <wp14:sizeRelV relativeFrom="page">
+              <wp14:pctHeight>0</wp14:pctHeight>
+            </wp14:sizeRelV>
+          </wp:anchor>
+        </w:drawing>
+      </w:r>
+      <w:r>
+        <w:rPr>
+          <w:rFonts w:ascii="Arial" w:hAnsi="Arial" w:cs="Arial"/>
+        </w:rPr>
+        <w:t xml:space="preserve">Halaman Orders menampilkan daftar order yang dimiliki oleh </w:t>
+      </w:r>
+      <w:r>
+        <w:rPr>
+          <w:rFonts w:ascii="Arial" w:hAnsi="Arial" w:cs="Arial"/>
+          <w:i/>
+          <w:iCs/>
+        </w:rPr>
+        <w:t>user</w:t>
+      </w:r>
+      <w:r>
+        <w:rPr>
+          <w:rFonts w:ascii="Arial" w:hAnsi="Arial" w:cs="Arial"/>
+        </w:rPr>
+        <w:t>, dan dapat dilihat pada Gambar 4.36.</w:t>
+      </w:r>
+    </w:p>
+    <w:p>
+      <w:pPr>
+        <w:jc w:val="center"/>
+        <w:rPr>
+          <w:rFonts w:ascii="Arial" w:hAnsi="Arial" w:cs="Arial"/>
+          <w:color w:val="000000" w:themeColor="text1"/>
+        </w:rPr>
+      </w:pPr>
+      <w:r>
+        <w:rPr>
+          <w:rFonts w:ascii="Arial" w:hAnsi="Arial" w:cs="Arial"/>
+          <w:color w:val="000000" w:themeColor="text1"/>
+        </w:rPr>
+        <w:lastRenderedPageBreak/>
+        <w:t xml:space="preserve">Gambar 4.36 Halaman </w:t>
+      </w:r>
+      <w:r>
+        <w:rPr>
+          <w:rFonts w:ascii="Arial" w:hAnsi="Arial" w:cs="Arial"/>
+          <w:i/>
+          <w:iCs/>
+          <w:color w:val="000000" w:themeColor="text1"/>
+        </w:rPr>
+        <w:t>Orders</w:t>
+      </w:r>
+    </w:p>
+    <w:p>
+      <w:pPr>
+        <w:rPr>
+          <w:rFonts w:ascii="Arial" w:hAnsi="Arial" w:cs="Arial"/>
+          <w:color w:val="000000" w:themeColor="text1"/>
+        </w:rPr>
+      </w:pPr>
+    </w:p>
+    <w:p>
+      <w:pPr>
+        <w:pStyle w:val="ListParagraph"/>
+        <w:numPr>
+          <w:ilvl w:val="0"/>
+          <w:numId w:val="29"/>
+        </w:numPr>
+        <w:ind w:left="426" w:hanging="426"/>
+        <w:rPr>
+          <w:rFonts w:ascii="Arial" w:hAnsi="Arial" w:cs="Arial"/>
+          <w:color w:val="000000" w:themeColor="text1"/>
+        </w:rPr>
+      </w:pPr>
+      <w:r>
+        <w:rPr>
+          <w:rFonts w:ascii="Arial" w:hAnsi="Arial" w:cs="Arial"/>
+        </w:rPr>
+        <w:tab/>
+      </w:r>
+      <w:r>
+        <w:rPr>
+          <w:rFonts w:ascii="Arial" w:hAnsi="Arial" w:cs="Arial"/>
+          <w:color w:val="000000" w:themeColor="text1"/>
+        </w:rPr>
+        <w:t xml:space="preserve">Halaman Detail </w:t>
+      </w:r>
+      <w:r>
+        <w:rPr>
+          <w:rFonts w:ascii="Arial" w:hAnsi="Arial" w:cs="Arial"/>
+          <w:i/>
+          <w:iCs/>
+          <w:color w:val="000000" w:themeColor="text1"/>
+        </w:rPr>
+        <w:t>Orders</w:t>
+      </w:r>
+    </w:p>
+    <w:p>
+      <w:pPr>
+        <w:pStyle w:val="ListParagraph"/>
+        <w:ind w:left="0" w:firstLine="720"/>
+        <w:rPr>
+          <w:rFonts w:ascii="Arial" w:hAnsi="Arial" w:cs="Arial"/>
+          <w:color w:val="000000" w:themeColor="text1"/>
+        </w:rPr>
+      </w:pPr>
+      <w:r>
+        <w:rPr>
+          <w:noProof/>
+        </w:rPr>
+        <w:drawing>
+          <wp:anchor distT="0" distB="0" distL="114300" distR="114300" simplePos="0" relativeHeight="251715584" behindDoc="0" locked="0" layoutInCell="1" allowOverlap="1" wp14:anchorId="3440DE86" wp14:editId="16B89CC8">
+            <wp:simplePos x="0" y="0"/>
+            <wp:positionH relativeFrom="margin">
+              <wp:posOffset>-635</wp:posOffset>
+            </wp:positionH>
+            <wp:positionV relativeFrom="paragraph">
+              <wp:posOffset>605155</wp:posOffset>
+            </wp:positionV>
+            <wp:extent cx="5234940" cy="3318510"/>
+            <wp:effectExtent l="0" t="0" r="3810" b="0"/>
+            <wp:wrapSquare wrapText="bothSides"/>
+            <wp:docPr id="77" name="Picture 77"/>
+            <wp:cNvGraphicFramePr>
+              <a:graphicFrameLocks xmlns:a="http://schemas.openxmlformats.org/drawingml/2006/main" noChangeAspect="1"/>
+            </wp:cNvGraphicFramePr>
+            <a:graphic xmlns:a="http://schemas.openxmlformats.org/drawingml/2006/main">
+              <a:graphicData uri="http://schemas.openxmlformats.org/drawingml/2006/picture">
+                <pic:pic xmlns:pic="http://schemas.openxmlformats.org/drawingml/2006/picture">
+                  <pic:nvPicPr>
+                    <pic:cNvPr id="0" name="Picture 7"/>
+                    <pic:cNvPicPr>
+                      <a:picLocks noChangeAspect="1" noChangeArrowheads="1"/>
+                    </pic:cNvPicPr>
+                  </pic:nvPicPr>
+                  <pic:blipFill>
+                    <a:blip r:embed="rId78" cstate="print">
+                      <a:extLst>
+                        <a:ext uri="{28A0092B-C50C-407E-A947-70E740481C1C}">
+                          <a14:useLocalDpi xmlns:a14="http://schemas.microsoft.com/office/drawing/2010/main" val="0"/>
+                        </a:ext>
+                      </a:extLst>
+                    </a:blip>
+                    <a:srcRect/>
+                    <a:stretch>
+                      <a:fillRect/>
+                    </a:stretch>
+                  </pic:blipFill>
+                  <pic:spPr bwMode="auto">
+                    <a:xfrm>
+                      <a:off x="0" y="0"/>
+                      <a:ext cx="5234940" cy="3318510"/>
+                    </a:xfrm>
+                    <a:prstGeom prst="rect">
+                      <a:avLst/>
+                    </a:prstGeom>
+                    <a:noFill/>
+                    <a:ln>
+                      <a:noFill/>
+                    </a:ln>
+                  </pic:spPr>
+                </pic:pic>
+              </a:graphicData>
+            </a:graphic>
+            <wp14:sizeRelH relativeFrom="page">
+              <wp14:pctWidth>0</wp14:pctWidth>
+            </wp14:sizeRelH>
+            <wp14:sizeRelV relativeFrom="page">
+              <wp14:pctHeight>0</wp14:pctHeight>
+            </wp14:sizeRelV>
+          </wp:anchor>
+        </w:drawing>
+      </w:r>
+      <w:r>
+        <w:rPr>
+          <w:rFonts w:ascii="Arial" w:hAnsi="Arial" w:cs="Arial"/>
+          <w:color w:val="000000" w:themeColor="text1"/>
+        </w:rPr>
+        <w:t xml:space="preserve">Halaman Detail </w:t>
+      </w:r>
+      <w:r>
+        <w:rPr>
+          <w:rFonts w:ascii="Arial" w:hAnsi="Arial" w:cs="Arial"/>
+          <w:i/>
+          <w:iCs/>
+          <w:color w:val="000000" w:themeColor="text1"/>
+        </w:rPr>
+        <w:t>Orders</w:t>
+      </w:r>
+      <w:r>
+        <w:rPr>
+          <w:rFonts w:ascii="Arial" w:hAnsi="Arial" w:cs="Arial"/>
+          <w:color w:val="000000" w:themeColor="text1"/>
+        </w:rPr>
+        <w:t xml:space="preserve"> berisikan data mengenai detail </w:t>
+      </w:r>
+      <w:r>
+        <w:rPr>
+          <w:rFonts w:ascii="Arial" w:hAnsi="Arial" w:cs="Arial"/>
+          <w:i/>
+          <w:iCs/>
+          <w:color w:val="000000" w:themeColor="text1"/>
+        </w:rPr>
+        <w:t>order</w:t>
+      </w:r>
+      <w:r>
+        <w:rPr>
+          <w:rFonts w:ascii="Arial" w:hAnsi="Arial" w:cs="Arial"/>
+          <w:color w:val="000000" w:themeColor="text1"/>
+        </w:rPr>
+        <w:t>, dan dapat dilihat pada Gambar 4.37.</w:t>
+      </w:r>
+    </w:p>
+    <w:p>
+      <w:pPr>
+        <w:rPr>
+          <w:rFonts w:ascii="Arial" w:hAnsi="Arial" w:cs="Arial"/>
+          <w:color w:val="000000" w:themeColor="text1"/>
+        </w:rPr>
+      </w:pPr>
+    </w:p>
+    <w:p>
+      <w:pPr>
+        <w:jc w:val="center"/>
+        <w:rPr>
+          <w:rFonts w:ascii="Arial" w:hAnsi="Arial" w:cs="Arial"/>
+          <w:color w:val="000000" w:themeColor="text1"/>
+        </w:rPr>
+      </w:pPr>
+      <w:r>
+        <w:rPr>
+          <w:rFonts w:ascii="Arial" w:hAnsi="Arial" w:cs="Arial"/>
+          <w:color w:val="000000" w:themeColor="text1"/>
+        </w:rPr>
+        <w:t xml:space="preserve">Gambar 4.37 Halaman Detail </w:t>
+      </w:r>
+      <w:r>
+        <w:rPr>
+          <w:rFonts w:ascii="Arial" w:hAnsi="Arial" w:cs="Arial"/>
+          <w:i/>
+          <w:iCs/>
+          <w:color w:val="000000" w:themeColor="text1"/>
+        </w:rPr>
+        <w:t>Orders</w:t>
+      </w:r>
+    </w:p>
+    <w:p>
+      <w:pPr>
+        <w:rPr>
+          <w:rFonts w:ascii="Arial" w:hAnsi="Arial" w:cs="Arial"/>
+          <w:color w:val="000000" w:themeColor="text1"/>
+        </w:rPr>
+      </w:pPr>
+    </w:p>
+    <w:p>
+      <w:pPr>
+        <w:pStyle w:val="ListParagraph"/>
+        <w:numPr>
+          <w:ilvl w:val="0"/>
+          <w:numId w:val="29"/>
+        </w:numPr>
+        <w:ind w:left="426" w:hanging="426"/>
+        <w:rPr>
+          <w:rFonts w:ascii="Arial" w:hAnsi="Arial" w:cs="Arial"/>
+          <w:color w:val="000000" w:themeColor="text1"/>
+        </w:rPr>
+      </w:pPr>
+      <w:r>
+        <w:rPr>
+          <w:rFonts w:ascii="Arial" w:hAnsi="Arial" w:cs="Arial"/>
+        </w:rPr>
+        <w:tab/>
+      </w:r>
+      <w:r>
+        <w:rPr>
+          <w:rFonts w:ascii="Arial" w:hAnsi="Arial" w:cs="Arial"/>
+          <w:color w:val="000000" w:themeColor="text1"/>
+        </w:rPr>
+        <w:t xml:space="preserve">Halaman </w:t>
+      </w:r>
+      <w:r>
+        <w:rPr>
+          <w:rFonts w:ascii="Arial" w:hAnsi="Arial" w:cs="Arial"/>
+          <w:color w:val="000000" w:themeColor="text1"/>
+        </w:rPr>
+        <w:t>Saran</w:t>
+      </w:r>
+    </w:p>
+    <w:p>
+      <w:pPr>
+        <w:ind w:left="0" w:firstLine="720"/>
+        <w:rPr>
+          <w:rFonts w:ascii="Arial" w:hAnsi="Arial" w:cs="Arial"/>
+          <w:color w:val="000000" w:themeColor="text1"/>
+        </w:rPr>
+      </w:pPr>
+      <w:r>
+        <w:rPr>
+          <w:rFonts w:ascii="Arial" w:hAnsi="Arial" w:cs="Arial"/>
+          <w:color w:val="000000" w:themeColor="text1"/>
+        </w:rPr>
+        <w:t>Halaman Saran berisikan saran – saran yang dikirimkan oleh user, dan dapat dilihat pada Gambar 4.38.</w:t>
+      </w:r>
+    </w:p>
+    <w:p>
+      <w:pPr>
+        <w:rPr>
+          <w:rFonts w:ascii="Arial" w:hAnsi="Arial" w:cs="Arial"/>
+          <w:color w:val="000000" w:themeColor="text1"/>
+        </w:rPr>
+      </w:pPr>
+      <w:r>
+        <w:rPr>
+          <w:noProof/>
+        </w:rPr>
+        <w:drawing>
+          <wp:anchor distT="0" distB="0" distL="114300" distR="114300" simplePos="0" relativeHeight="251716608" behindDoc="0" locked="0" layoutInCell="1" allowOverlap="1" wp14:anchorId="3E1D8E05" wp14:editId="018BEDFE">
+            <wp:simplePos x="0" y="0"/>
+            <wp:positionH relativeFrom="page">
+              <wp:align>center</wp:align>
+            </wp:positionH>
+            <wp:positionV relativeFrom="paragraph">
+              <wp:posOffset>168910</wp:posOffset>
+            </wp:positionV>
+            <wp:extent cx="3592195" cy="2267585"/>
+            <wp:effectExtent l="0" t="0" r="8255" b="0"/>
+            <wp:wrapSquare wrapText="bothSides"/>
+            <wp:docPr id="78" name="Picture 78"/>
+            <wp:cNvGraphicFramePr>
+              <a:graphicFrameLocks xmlns:a="http://schemas.openxmlformats.org/drawingml/2006/main" noChangeAspect="1"/>
+            </wp:cNvGraphicFramePr>
+            <a:graphic xmlns:a="http://schemas.openxmlformats.org/drawingml/2006/main">
+              <a:graphicData uri="http://schemas.openxmlformats.org/drawingml/2006/picture">
+                <pic:pic xmlns:pic="http://schemas.openxmlformats.org/drawingml/2006/picture">
+                  <pic:nvPicPr>
+                    <pic:cNvPr id="0" name="Picture 9"/>
+                    <pic:cNvPicPr>
+                      <a:picLocks noChangeAspect="1" noChangeArrowheads="1"/>
+                    </pic:cNvPicPr>
+                  </pic:nvPicPr>
+                  <pic:blipFill>
+                    <a:blip r:embed="rId79" cstate="print">
+                      <a:extLst>
+                        <a:ext uri="{28A0092B-C50C-407E-A947-70E740481C1C}">
+                          <a14:useLocalDpi xmlns:a14="http://schemas.microsoft.com/office/drawing/2010/main" val="0"/>
+                        </a:ext>
+                      </a:extLst>
+                    </a:blip>
+                    <a:srcRect/>
+                    <a:stretch>
+                      <a:fillRect/>
+                    </a:stretch>
+                  </pic:blipFill>
+                  <pic:spPr bwMode="auto">
+                    <a:xfrm>
+                      <a:off x="0" y="0"/>
+                      <a:ext cx="3592195" cy="2267585"/>
+                    </a:xfrm>
+                    <a:prstGeom prst="rect">
+                      <a:avLst/>
+                    </a:prstGeom>
+                    <a:noFill/>
+                    <a:ln>
+                      <a:noFill/>
+                    </a:ln>
+                  </pic:spPr>
+                </pic:pic>
+              </a:graphicData>
+            </a:graphic>
+            <wp14:sizeRelH relativeFrom="page">
+              <wp14:pctWidth>0</wp14:pctWidth>
+            </wp14:sizeRelH>
+            <wp14:sizeRelV relativeFrom="page">
+              <wp14:pctHeight>0</wp14:pctHeight>
+            </wp14:sizeRelV>
+          </wp:anchor>
+        </w:drawing>
+      </w:r>
+    </w:p>
+    <w:p>
+      <w:pPr>
+        <w:rPr>
+          <w:rFonts w:ascii="Arial" w:hAnsi="Arial" w:cs="Arial"/>
+          <w:color w:val="000000" w:themeColor="text1"/>
+        </w:rPr>
+      </w:pPr>
+    </w:p>
+    <w:p>
+      <w:pPr>
+        <w:rPr>
+          <w:rFonts w:ascii="Arial" w:hAnsi="Arial" w:cs="Arial"/>
+          <w:color w:val="000000" w:themeColor="text1"/>
+        </w:rPr>
+      </w:pPr>
+    </w:p>
+    <w:p>
+      <w:pPr>
+        <w:rPr>
+          <w:rFonts w:ascii="Arial" w:hAnsi="Arial" w:cs="Arial"/>
+          <w:color w:val="000000" w:themeColor="text1"/>
+        </w:rPr>
+      </w:pPr>
+    </w:p>
+    <w:p>
+      <w:pPr>
+        <w:ind w:left="0" w:firstLine="0"/>
+        <w:rPr>
+          <w:rFonts w:ascii="Arial" w:hAnsi="Arial" w:cs="Arial"/>
+        </w:rPr>
+      </w:pPr>
+    </w:p>
+    <w:p>
+      <w:pPr>
+        <w:ind w:left="0" w:firstLine="0"/>
+        <w:rPr>
+          <w:rFonts w:ascii="Arial" w:hAnsi="Arial" w:cs="Arial"/>
+        </w:rPr>
+      </w:pPr>
+    </w:p>
+    <w:p>
+      <w:pPr>
+        <w:ind w:left="0" w:firstLine="0"/>
+        <w:rPr>
+          <w:rFonts w:ascii="Arial" w:hAnsi="Arial" w:cs="Arial"/>
+        </w:rPr>
+      </w:pPr>
+    </w:p>
+    <w:p>
+      <w:pPr>
+        <w:ind w:left="0" w:firstLine="0"/>
+        <w:rPr>
+          <w:rFonts w:ascii="Arial" w:hAnsi="Arial" w:cs="Arial"/>
+        </w:rPr>
+      </w:pPr>
+    </w:p>
+    <w:p>
+      <w:pPr>
+        <w:ind w:left="0" w:firstLine="0"/>
+        <w:rPr>
+          <w:rFonts w:ascii="Arial" w:hAnsi="Arial" w:cs="Arial"/>
+        </w:rPr>
+      </w:pPr>
+    </w:p>
+    <w:p>
+      <w:pPr>
+        <w:ind w:left="0" w:firstLine="0"/>
+        <w:rPr>
+          <w:rFonts w:ascii="Arial" w:hAnsi="Arial" w:cs="Arial"/>
+        </w:rPr>
+      </w:pPr>
+    </w:p>
+    <w:p>
+      <w:pPr>
+        <w:ind w:left="0" w:firstLine="0"/>
+        <w:jc w:val="center"/>
+        <w:rPr>
+          <w:rFonts w:ascii="Arial" w:hAnsi="Arial" w:cs="Arial"/>
+        </w:rPr>
+      </w:pPr>
+      <w:r>
+        <w:rPr>
+          <w:rFonts w:ascii="Arial" w:hAnsi="Arial" w:cs="Arial"/>
+        </w:rPr>
+        <w:lastRenderedPageBreak/>
+        <w:t>Gambar 4.38 Halaman Saran</w:t>
+      </w:r>
+    </w:p>
+    <w:p>
+      <w:pPr>
+        <w:ind w:left="0" w:firstLine="0"/>
+        <w:rPr>
+          <w:rFonts w:ascii="Arial" w:hAnsi="Arial" w:cs="Arial"/>
+        </w:rPr>
+      </w:pPr>
+    </w:p>
+    <w:p>
+      <w:pPr>
+        <w:pStyle w:val="ListParagraph"/>
+        <w:numPr>
+          <w:ilvl w:val="0"/>
+          <w:numId w:val="29"/>
+        </w:numPr>
+        <w:ind w:left="426" w:hanging="426"/>
+        <w:rPr>
+          <w:rFonts w:ascii="Arial" w:hAnsi="Arial" w:cs="Arial"/>
+          <w:color w:val="000000" w:themeColor="text1"/>
+        </w:rPr>
+      </w:pPr>
+      <w:r>
+        <w:rPr>
+          <w:rFonts w:ascii="Arial" w:hAnsi="Arial" w:cs="Arial"/>
+        </w:rPr>
+        <w:tab/>
+      </w:r>
+      <w:r>
+        <w:rPr>
+          <w:rFonts w:ascii="Arial" w:hAnsi="Arial" w:cs="Arial"/>
+          <w:color w:val="000000" w:themeColor="text1"/>
+        </w:rPr>
+        <w:t>Halaman</w:t>
+      </w:r>
+      <w:r>
+        <w:rPr>
+          <w:rFonts w:ascii="Arial" w:hAnsi="Arial" w:cs="Arial"/>
+          <w:color w:val="000000" w:themeColor="text1"/>
+        </w:rPr>
+        <w:t xml:space="preserve"> Kirim</w:t>
+      </w:r>
+      <w:r>
+        <w:rPr>
+          <w:rFonts w:ascii="Arial" w:hAnsi="Arial" w:cs="Arial"/>
+          <w:color w:val="000000" w:themeColor="text1"/>
+        </w:rPr>
+        <w:t xml:space="preserve"> Saran</w:t>
+      </w:r>
+    </w:p>
+    <w:p>
+      <w:pPr>
+        <w:pStyle w:val="ListParagraph"/>
+        <w:ind w:left="0" w:firstLine="720"/>
+        <w:rPr>
+          <w:rFonts w:ascii="Arial" w:hAnsi="Arial" w:cs="Arial"/>
+          <w:color w:val="000000" w:themeColor="text1"/>
+        </w:rPr>
+      </w:pPr>
+      <w:r>
+        <w:rPr>
+          <w:rFonts w:ascii="Arial" w:hAnsi="Arial" w:cs="Arial"/>
+          <w:color w:val="000000" w:themeColor="text1"/>
+        </w:rPr>
+        <w:t>Halaman Kirim Saran merupakan halaman yang diperuntukkan kepada user untuk mengirim saran, dan dapat dilihat pada Gambar 4.39.</w:t>
+      </w:r>
+    </w:p>
+    <w:p>
+      <w:pPr>
+        <w:rPr>
+          <w:rFonts w:ascii="Arial" w:hAnsi="Arial" w:cs="Arial"/>
+          <w:color w:val="000000" w:themeColor="text1"/>
+        </w:rPr>
+      </w:pPr>
+      <w:r>
+        <w:rPr>
+          <w:noProof/>
+        </w:rPr>
+        <w:drawing>
+          <wp:anchor distT="0" distB="0" distL="114300" distR="114300" simplePos="0" relativeHeight="251717632" behindDoc="0" locked="0" layoutInCell="1" allowOverlap="1" wp14:anchorId="326B2DDE" wp14:editId="3ED935C0">
+            <wp:simplePos x="0" y="0"/>
+            <wp:positionH relativeFrom="margin">
+              <wp:align>left</wp:align>
+            </wp:positionH>
+            <wp:positionV relativeFrom="paragraph">
+              <wp:posOffset>130810</wp:posOffset>
+            </wp:positionV>
+            <wp:extent cx="5039995" cy="3182620"/>
+            <wp:effectExtent l="0" t="0" r="8255" b="0"/>
+            <wp:wrapSquare wrapText="bothSides"/>
+            <wp:docPr id="79" name="Picture 79"/>
+            <wp:cNvGraphicFramePr>
+              <a:graphicFrameLocks xmlns:a="http://schemas.openxmlformats.org/drawingml/2006/main" noChangeAspect="1"/>
+            </wp:cNvGraphicFramePr>
+            <a:graphic xmlns:a="http://schemas.openxmlformats.org/drawingml/2006/main">
+              <a:graphicData uri="http://schemas.openxmlformats.org/drawingml/2006/picture">
+                <pic:pic xmlns:pic="http://schemas.openxmlformats.org/drawingml/2006/picture">
+                  <pic:nvPicPr>
+                    <pic:cNvPr id="0" name="Picture 11"/>
+                    <pic:cNvPicPr>
+                      <a:picLocks noChangeAspect="1" noChangeArrowheads="1"/>
+                    </pic:cNvPicPr>
+                  </pic:nvPicPr>
+                  <pic:blipFill>
+                    <a:blip r:embed="rId80" cstate="print">
+                      <a:extLst>
+                        <a:ext uri="{28A0092B-C50C-407E-A947-70E740481C1C}">
+                          <a14:useLocalDpi xmlns:a14="http://schemas.microsoft.com/office/drawing/2010/main" val="0"/>
+                        </a:ext>
+                      </a:extLst>
+                    </a:blip>
+                    <a:srcRect/>
+                    <a:stretch>
+                      <a:fillRect/>
+                    </a:stretch>
+                  </pic:blipFill>
+                  <pic:spPr bwMode="auto">
+                    <a:xfrm>
+                      <a:off x="0" y="0"/>
+                      <a:ext cx="5039995" cy="3182620"/>
+                    </a:xfrm>
+                    <a:prstGeom prst="rect">
+                      <a:avLst/>
+                    </a:prstGeom>
+                    <a:noFill/>
+                    <a:ln>
+                      <a:noFill/>
+                    </a:ln>
+                  </pic:spPr>
+                </pic:pic>
+              </a:graphicData>
+            </a:graphic>
+            <wp14:sizeRelH relativeFrom="page">
+              <wp14:pctWidth>0</wp14:pctWidth>
+            </wp14:sizeRelH>
+            <wp14:sizeRelV relativeFrom="page">
+              <wp14:pctHeight>0</wp14:pctHeight>
+            </wp14:sizeRelV>
+          </wp:anchor>
+        </w:drawing>
+      </w:r>
+    </w:p>
+    <w:p>
+      <w:pPr>
+        <w:jc w:val="center"/>
+        <w:rPr>
+          <w:rFonts w:ascii="Arial" w:hAnsi="Arial" w:cs="Arial"/>
+          <w:color w:val="000000" w:themeColor="text1"/>
+        </w:rPr>
+      </w:pPr>
+      <w:r>
+        <w:rPr>
+          <w:rFonts w:ascii="Arial" w:hAnsi="Arial" w:cs="Arial"/>
+          <w:color w:val="000000" w:themeColor="text1"/>
+        </w:rPr>
+        <w:t>Gambar 4.39 Halaman Kirim Saran</w:t>
+      </w:r>
+    </w:p>
+    <w:p>
+      <w:pPr>
+        <w:rPr>
+          <w:rFonts w:ascii="Arial" w:hAnsi="Arial" w:cs="Arial"/>
+          <w:color w:val="000000" w:themeColor="text1"/>
+        </w:rPr>
+      </w:pPr>
+    </w:p>
+    <w:p>
+      <w:pPr>
+        <w:ind w:left="0" w:firstLine="0"/>
+        <w:rPr>
+          <w:rFonts w:ascii="Arial" w:hAnsi="Arial" w:cs="Arial"/>
+        </w:rPr>
+      </w:pPr>
+    </w:p>
+    <w:p>
+      <w:pPr>
+        <w:pStyle w:val="ListParagraph"/>
+        <w:numPr>
+          <w:ilvl w:val="0"/>
+          <w:numId w:val="29"/>
+        </w:numPr>
+        <w:ind w:left="426" w:hanging="426"/>
+        <w:rPr>
+          <w:rFonts w:ascii="Arial" w:hAnsi="Arial" w:cs="Arial"/>
+          <w:color w:val="000000" w:themeColor="text1"/>
+        </w:rPr>
+      </w:pPr>
+      <w:r>
+        <w:rPr>
+          <w:rFonts w:ascii="Arial" w:hAnsi="Arial" w:cs="Arial"/>
+        </w:rPr>
+        <w:tab/>
+      </w:r>
+      <w:r>
+        <w:rPr>
+          <w:rFonts w:ascii="Arial" w:hAnsi="Arial" w:cs="Arial"/>
+          <w:color w:val="000000" w:themeColor="text1"/>
+        </w:rPr>
+        <w:t>Halaman K</w:t>
+      </w:r>
+      <w:r>
+        <w:rPr>
+          <w:rFonts w:ascii="Arial" w:hAnsi="Arial" w:cs="Arial"/>
+          <w:color w:val="000000" w:themeColor="text1"/>
+        </w:rPr>
+        <w:t>omplain</w:t>
+      </w:r>
+    </w:p>
+    <w:p>
+      <w:pPr>
+        <w:pStyle w:val="ListParagraph"/>
+        <w:ind w:left="0" w:firstLine="720"/>
+        <w:rPr>
+          <w:rFonts w:ascii="Arial" w:hAnsi="Arial" w:cs="Arial"/>
+          <w:color w:val="000000" w:themeColor="text1"/>
+        </w:rPr>
+      </w:pPr>
+      <w:r>
+        <w:rPr>
+          <w:rFonts w:ascii="Arial" w:hAnsi="Arial" w:cs="Arial"/>
+          <w:color w:val="000000" w:themeColor="text1"/>
+        </w:rPr>
+        <w:t>Halaman Komplain berisikan komplain yang telah dikirimkan user, dan dapat dilihat pada Gambar 4.40.</w:t>
+      </w:r>
+    </w:p>
+    <w:p>
+      <w:pPr>
+        <w:rPr>
+          <w:rFonts w:ascii="Arial" w:hAnsi="Arial" w:cs="Arial"/>
+          <w:color w:val="000000" w:themeColor="text1"/>
+        </w:rPr>
+      </w:pPr>
+    </w:p>
+    <w:p>
+      <w:pPr>
+        <w:rPr>
+          <w:rFonts w:ascii="Arial" w:hAnsi="Arial" w:cs="Arial"/>
+          <w:color w:val="000000" w:themeColor="text1"/>
+        </w:rPr>
+      </w:pPr>
+      <w:r>
+        <w:rPr>
+          <w:noProof/>
+        </w:rPr>
+        <w:drawing>
+          <wp:anchor distT="0" distB="0" distL="114300" distR="114300" simplePos="0" relativeHeight="251718656" behindDoc="0" locked="0" layoutInCell="1" allowOverlap="1" wp14:anchorId="2A309B2C" wp14:editId="01E0B50E">
+            <wp:simplePos x="0" y="0"/>
+            <wp:positionH relativeFrom="margin">
+              <wp:align>center</wp:align>
+            </wp:positionH>
+            <wp:positionV relativeFrom="paragraph">
+              <wp:posOffset>6350</wp:posOffset>
+            </wp:positionV>
+            <wp:extent cx="3272155" cy="2065655"/>
+            <wp:effectExtent l="0" t="0" r="4445" b="0"/>
+            <wp:wrapSquare wrapText="bothSides"/>
+            <wp:docPr id="80" name="Picture 80"/>
+            <wp:cNvGraphicFramePr>
+              <a:graphicFrameLocks xmlns:a="http://schemas.openxmlformats.org/drawingml/2006/main" noChangeAspect="1"/>
+            </wp:cNvGraphicFramePr>
+            <a:graphic xmlns:a="http://schemas.openxmlformats.org/drawingml/2006/main">
+              <a:graphicData uri="http://schemas.openxmlformats.org/drawingml/2006/picture">
+                <pic:pic xmlns:pic="http://schemas.openxmlformats.org/drawingml/2006/picture">
+                  <pic:nvPicPr>
+                    <pic:cNvPr id="0" name="Picture 13"/>
+                    <pic:cNvPicPr>
+                      <a:picLocks noChangeAspect="1" noChangeArrowheads="1"/>
+                    </pic:cNvPicPr>
+                  </pic:nvPicPr>
+                  <pic:blipFill>
+                    <a:blip r:embed="rId81" cstate="print">
+                      <a:extLst>
+                        <a:ext uri="{28A0092B-C50C-407E-A947-70E740481C1C}">
+                          <a14:useLocalDpi xmlns:a14="http://schemas.microsoft.com/office/drawing/2010/main" val="0"/>
+                        </a:ext>
+                      </a:extLst>
+                    </a:blip>
+                    <a:srcRect/>
+                    <a:stretch>
+                      <a:fillRect/>
+                    </a:stretch>
+                  </pic:blipFill>
+                  <pic:spPr bwMode="auto">
+                    <a:xfrm>
+                      <a:off x="0" y="0"/>
+                      <a:ext cx="3272155" cy="2065655"/>
+                    </a:xfrm>
+                    <a:prstGeom prst="rect">
+                      <a:avLst/>
+                    </a:prstGeom>
+                    <a:noFill/>
+                    <a:ln>
+                      <a:noFill/>
+                    </a:ln>
+                  </pic:spPr>
+                </pic:pic>
+              </a:graphicData>
+            </a:graphic>
+            <wp14:sizeRelH relativeFrom="page">
+              <wp14:pctWidth>0</wp14:pctWidth>
+            </wp14:sizeRelH>
+            <wp14:sizeRelV relativeFrom="page">
+              <wp14:pctHeight>0</wp14:pctHeight>
+            </wp14:sizeRelV>
+          </wp:anchor>
+        </w:drawing>
+      </w:r>
+    </w:p>
+    <w:p>
+      <w:pPr>
+        <w:rPr>
+          <w:rFonts w:ascii="Arial" w:hAnsi="Arial" w:cs="Arial"/>
+          <w:color w:val="000000" w:themeColor="text1"/>
+        </w:rPr>
+      </w:pPr>
+    </w:p>
+    <w:p>
+      <w:pPr>
+        <w:ind w:left="0" w:firstLine="0"/>
+        <w:rPr>
+          <w:rFonts w:ascii="Arial" w:hAnsi="Arial" w:cs="Arial"/>
+        </w:rPr>
+      </w:pPr>
+    </w:p>
+    <w:p>
+      <w:pPr>
+        <w:ind w:left="0" w:firstLine="0"/>
+        <w:rPr>
+          <w:rFonts w:ascii="Arial" w:hAnsi="Arial" w:cs="Arial"/>
+        </w:rPr>
+      </w:pPr>
+    </w:p>
+    <w:p>
+      <w:pPr>
+        <w:ind w:left="0" w:firstLine="0"/>
+        <w:rPr>
+          <w:rFonts w:ascii="Arial" w:hAnsi="Arial" w:cs="Arial"/>
+        </w:rPr>
+      </w:pPr>
+    </w:p>
+    <w:p>
+      <w:pPr>
+        <w:ind w:left="0" w:firstLine="0"/>
+        <w:rPr>
+          <w:rFonts w:ascii="Arial" w:hAnsi="Arial" w:cs="Arial"/>
+        </w:rPr>
+      </w:pPr>
+    </w:p>
+    <w:p>
+      <w:pPr>
+        <w:ind w:left="0" w:firstLine="0"/>
+        <w:rPr>
+          <w:rFonts w:ascii="Arial" w:hAnsi="Arial" w:cs="Arial"/>
+        </w:rPr>
+      </w:pPr>
+    </w:p>
+    <w:p>
+      <w:pPr>
+        <w:ind w:left="0" w:firstLine="0"/>
+        <w:rPr>
+          <w:rFonts w:ascii="Arial" w:hAnsi="Arial" w:cs="Arial"/>
+        </w:rPr>
+      </w:pPr>
+    </w:p>
+    <w:p>
+      <w:pPr>
+        <w:ind w:left="0" w:firstLine="0"/>
+        <w:jc w:val="center"/>
+        <w:rPr>
+          <w:rFonts w:ascii="Arial" w:hAnsi="Arial" w:cs="Arial"/>
+        </w:rPr>
+      </w:pPr>
+      <w:r>
+        <w:rPr>
+          <w:rFonts w:ascii="Arial" w:hAnsi="Arial" w:cs="Arial"/>
+        </w:rPr>
+        <w:lastRenderedPageBreak/>
+        <w:t>Gambar 4.40 Halaman Komplain</w:t>
+      </w:r>
+    </w:p>
+    <w:p>
+      <w:pPr>
+        <w:ind w:left="0" w:firstLine="0"/>
+        <w:rPr>
+          <w:rFonts w:ascii="Arial" w:hAnsi="Arial" w:cs="Arial"/>
+        </w:rPr>
+      </w:pPr>
+    </w:p>
+    <w:p>
+      <w:pPr>
+        <w:pStyle w:val="ListParagraph"/>
+        <w:numPr>
+          <w:ilvl w:val="0"/>
+          <w:numId w:val="29"/>
+        </w:numPr>
+        <w:ind w:left="426" w:hanging="426"/>
+        <w:rPr>
+          <w:rFonts w:ascii="Arial" w:hAnsi="Arial" w:cs="Arial"/>
+          <w:color w:val="000000" w:themeColor="text1"/>
+        </w:rPr>
+      </w:pPr>
+      <w:r>
+        <w:rPr>
+          <w:rFonts w:ascii="Arial" w:hAnsi="Arial" w:cs="Arial"/>
+        </w:rPr>
+        <w:tab/>
+      </w:r>
+      <w:r>
+        <w:rPr>
+          <w:rFonts w:ascii="Arial" w:hAnsi="Arial" w:cs="Arial"/>
+          <w:color w:val="000000" w:themeColor="text1"/>
+        </w:rPr>
+        <w:t>Halaman</w:t>
+      </w:r>
+      <w:r>
+        <w:rPr>
+          <w:rFonts w:ascii="Arial" w:hAnsi="Arial" w:cs="Arial"/>
+          <w:color w:val="000000" w:themeColor="text1"/>
+        </w:rPr>
+        <w:t xml:space="preserve"> Detail</w:t>
+      </w:r>
+      <w:r>
+        <w:rPr>
+          <w:rFonts w:ascii="Arial" w:hAnsi="Arial" w:cs="Arial"/>
+          <w:color w:val="000000" w:themeColor="text1"/>
+        </w:rPr>
+        <w:t xml:space="preserve"> Komplain</w:t>
+      </w:r>
+    </w:p>
+    <w:p>
+      <w:pPr>
+        <w:ind w:left="0" w:firstLine="720"/>
+        <w:rPr>
+          <w:rFonts w:ascii="Arial" w:hAnsi="Arial" w:cs="Arial"/>
+        </w:rPr>
+      </w:pPr>
+      <w:r>
+        <w:rPr>
+          <w:rFonts w:ascii="Arial" w:hAnsi="Arial" w:cs="Arial"/>
+        </w:rPr>
+        <w:t>Halaman Detail Komplain berisikan detail komplain yang dikirimkan user, dan dapat dilihat pada Gambar 4.41.</w:t>
+      </w:r>
+    </w:p>
+    <w:p>
+      <w:pPr>
+        <w:rPr>
+          <w:rFonts w:ascii="Arial" w:hAnsi="Arial" w:cs="Arial"/>
+        </w:rPr>
+      </w:pPr>
+      <w:r>
+        <w:rPr>
+          <w:noProof/>
+        </w:rPr>
+        <w:drawing>
+          <wp:anchor distT="0" distB="0" distL="114300" distR="114300" simplePos="0" relativeHeight="251719680" behindDoc="0" locked="0" layoutInCell="1" allowOverlap="1" wp14:anchorId="48C4BD17" wp14:editId="3D20F95C">
+            <wp:simplePos x="0" y="0"/>
+            <wp:positionH relativeFrom="margin">
+              <wp:align>left</wp:align>
+            </wp:positionH>
+            <wp:positionV relativeFrom="paragraph">
+              <wp:posOffset>168910</wp:posOffset>
+            </wp:positionV>
+            <wp:extent cx="5039995" cy="3182620"/>
+            <wp:effectExtent l="0" t="0" r="8255" b="0"/>
+            <wp:wrapSquare wrapText="bothSides"/>
+            <wp:docPr id="81" name="Picture 81"/>
+            <wp:cNvGraphicFramePr>
+              <a:graphicFrameLocks xmlns:a="http://schemas.openxmlformats.org/drawingml/2006/main" noChangeAspect="1"/>
+            </wp:cNvGraphicFramePr>
+            <a:graphic xmlns:a="http://schemas.openxmlformats.org/drawingml/2006/main">
+              <a:graphicData uri="http://schemas.openxmlformats.org/drawingml/2006/picture">
+                <pic:pic xmlns:pic="http://schemas.openxmlformats.org/drawingml/2006/picture">
+                  <pic:nvPicPr>
+                    <pic:cNvPr id="0" name="Picture 15"/>
+                    <pic:cNvPicPr>
+                      <a:picLocks noChangeAspect="1" noChangeArrowheads="1"/>
+                    </pic:cNvPicPr>
+                  </pic:nvPicPr>
+                  <pic:blipFill>
+                    <a:blip r:embed="rId82" cstate="print">
+                      <a:extLst>
+                        <a:ext uri="{28A0092B-C50C-407E-A947-70E740481C1C}">
+                          <a14:useLocalDpi xmlns:a14="http://schemas.microsoft.com/office/drawing/2010/main" val="0"/>
+                        </a:ext>
+                      </a:extLst>
+                    </a:blip>
+                    <a:srcRect/>
+                    <a:stretch>
+                      <a:fillRect/>
+                    </a:stretch>
+                  </pic:blipFill>
+                  <pic:spPr bwMode="auto">
+                    <a:xfrm>
+                      <a:off x="0" y="0"/>
+                      <a:ext cx="5039995" cy="3182620"/>
+                    </a:xfrm>
+                    <a:prstGeom prst="rect">
+                      <a:avLst/>
+                    </a:prstGeom>
+                    <a:noFill/>
+                    <a:ln>
+                      <a:noFill/>
+                    </a:ln>
+                  </pic:spPr>
+                </pic:pic>
+              </a:graphicData>
+            </a:graphic>
+            <wp14:sizeRelH relativeFrom="page">
+              <wp14:pctWidth>0</wp14:pctWidth>
+            </wp14:sizeRelH>
+            <wp14:sizeRelV relativeFrom="page">
+              <wp14:pctHeight>0</wp14:pctHeight>
+            </wp14:sizeRelV>
+          </wp:anchor>
+        </w:drawing>
+      </w:r>
+    </w:p>
+    <w:p>
+      <w:pPr>
+        <w:rPr>
+          <w:rFonts w:ascii="Arial" w:hAnsi="Arial" w:cs="Arial"/>
+        </w:rPr>
+      </w:pPr>
+    </w:p>
+    <w:p>
+      <w:pPr>
+        <w:rPr>
+          <w:rFonts w:ascii="Arial" w:hAnsi="Arial" w:cs="Arial"/>
+        </w:rPr>
+      </w:pPr>
+    </w:p>
+    <w:p>
+      <w:pPr>
+        <w:ind w:left="0" w:firstLine="0"/>
+        <w:jc w:val="center"/>
+        <w:rPr>
+          <w:rFonts w:ascii="Arial" w:hAnsi="Arial" w:cs="Arial"/>
+        </w:rPr>
+      </w:pPr>
+      <w:r>
+        <w:rPr>
+          <w:rFonts w:ascii="Arial" w:hAnsi="Arial" w:cs="Arial"/>
+        </w:rPr>
+        <w:t>Gambar 4.41 Halaman Detail Komplain</w:t>
+      </w:r>
+    </w:p>
+    <w:p>
+      <w:pPr>
+        <w:ind w:left="0" w:firstLine="0"/>
+        <w:jc w:val="center"/>
+        <w:rPr>
+          <w:rFonts w:ascii="Arial" w:hAnsi="Arial" w:cs="Arial"/>
+        </w:rPr>
+      </w:pPr>
+    </w:p>
+    <w:p>
+      <w:pPr>
+        <w:ind w:left="0" w:firstLine="0"/>
+        <w:rPr>
+          <w:rFonts w:ascii="Arial" w:hAnsi="Arial" w:cs="Arial"/>
+        </w:rPr>
+      </w:pPr>
+    </w:p>
+    <w:p>
+      <w:pPr>
+        <w:pStyle w:val="Heading3"/>
+        <w:numPr>
+          <w:ilvl w:val="0"/>
+          <w:numId w:val="19"/>
+        </w:numPr>
+        <w:spacing w:before="0" w:after="0"/>
+        <w:ind w:left="709" w:hanging="709"/>
+        <w:rPr>
+          <w:rFonts w:ascii="Arial" w:hAnsi="Arial" w:cs="Arial"/>
+          <w:sz w:val="22"/>
+          <w:szCs w:val="22"/>
+        </w:rPr>
+      </w:pPr>
+      <w:r>
+        <w:rPr>
+          <w:rFonts w:ascii="Arial" w:hAnsi="Arial" w:cs="Arial"/>
+          <w:sz w:val="22"/>
+          <w:szCs w:val="22"/>
+        </w:rPr>
+        <w:t>Implementasi Sistem</w:t>
+      </w:r>
+    </w:p>
+    <w:p>
+      <w:pPr>
+        <w:ind w:left="0" w:firstLine="0"/>
+        <w:rPr>
+          <w:rFonts w:ascii="Arial" w:hAnsi="Arial" w:cs="Arial"/>
+        </w:rPr>
+      </w:pPr>
+    </w:p>
+    <w:p>
+      <w:pPr>
+        <w:ind w:left="0" w:firstLine="0"/>
+        <w:jc w:val="center"/>
+        <w:rPr>
+          <w:rFonts w:ascii="Arial" w:hAnsi="Arial" w:cs="Arial"/>
+        </w:rPr>
         <w:sectPr>
-          <w:headerReference w:type="even" r:id="rId75"/>
-          <w:headerReference w:type="default" r:id="rId76"/>
-          <w:headerReference w:type="first" r:id="rId77"/>
+          <w:headerReference w:type="even" r:id="rId83"/>
+          <w:headerReference w:type="default" r:id="rId84"/>
+          <w:headerReference w:type="first" r:id="rId85"/>
           <w:pgSz w:w="11906" w:h="16838" w:code="9"/>
           <w:pgMar w:top="1701" w:right="1701" w:bottom="1701" w:left="2268" w:header="720" w:footer="720" w:gutter="0"/>
           <w:cols w:space="720"/>
@@ -41578,9 +43003,9 @@
       </w:r>
     </w:p>
     <w:sectPr>
-      <w:headerReference w:type="even" r:id="rId78"/>
-      <w:headerReference w:type="default" r:id="rId79"/>
-      <w:headerReference w:type="first" r:id="rId80"/>
+      <w:headerReference w:type="even" r:id="rId86"/>
+      <w:headerReference w:type="default" r:id="rId87"/>
+      <w:headerReference w:type="first" r:id="rId88"/>
       <w:pgSz w:w="11906" w:h="16838" w:code="9"/>
       <w:pgMar w:top="1701" w:right="1701" w:bottom="1701" w:left="2268" w:header="720" w:footer="720" w:gutter="0"/>
       <w:cols w:space="720"/>

</xml_diff>